<commit_message>
some early state schematics and CAD files added
</commit_message>
<xml_diff>
--- a/Documentation.docx
+++ b/Documentation.docx
@@ -55,26 +55,9 @@
         <w:pStyle w:val="berschrift1"/>
         <w:numPr>
           <w:ilvl w:val="0"/>
-          <w:numId w:val="4"/>
+          <w:numId w:val="6"/>
         </w:numPr>
-        <w:rPr>
-          <w:lang w:val="en-GB"/>
-        </w:rPr>
-      </w:pPr>
-      <w:r>
-        <w:rPr>
-          <w:lang w:val="en-GB"/>
-        </w:rPr>
-        <w:t>Hardware</w:t>
-      </w:r>
-    </w:p>
-    <w:p>
-      <w:pPr>
-        <w:pStyle w:val="Listenabsatz"/>
-        <w:numPr>
-          <w:ilvl w:val="1"/>
-          <w:numId w:val="4"/>
-        </w:numPr>
+        <w:ind w:left="426" w:hanging="426"/>
         <w:rPr>
           <w:lang w:val="en-GB"/>
         </w:rPr>
@@ -100,18 +83,18 @@
         <mc:AlternateContent>
           <mc:Choice Requires="wps">
             <w:drawing>
-              <wp:anchor distT="0" distB="0" distL="114300" distR="114300" simplePos="0" relativeHeight="251674624" behindDoc="0" locked="0" layoutInCell="1" allowOverlap="1" wp14:anchorId="1AFEABAA" wp14:editId="370C6A35">
+              <wp:anchor distT="0" distB="0" distL="114300" distR="114300" simplePos="0" relativeHeight="251670528" behindDoc="0" locked="0" layoutInCell="1" allowOverlap="1" wp14:anchorId="0E6D3674" wp14:editId="0ECEB5F1">
                 <wp:simplePos x="0" y="0"/>
                 <wp:positionH relativeFrom="column">
-                  <wp:posOffset>1716184</wp:posOffset>
+                  <wp:posOffset>4545550</wp:posOffset>
                 </wp:positionH>
                 <wp:positionV relativeFrom="paragraph">
-                  <wp:posOffset>2613163</wp:posOffset>
+                  <wp:posOffset>3354977</wp:posOffset>
                 </wp:positionV>
-                <wp:extent cx="1252331" cy="512859"/>
-                <wp:effectExtent l="0" t="0" r="24130" b="20955"/>
+                <wp:extent cx="1398905" cy="757646"/>
+                <wp:effectExtent l="0" t="0" r="10795" b="23495"/>
                 <wp:wrapNone/>
-                <wp:docPr id="14" name="Rechteck 14"/>
+                <wp:docPr id="12" name="Rechteck 12"/>
                 <wp:cNvGraphicFramePr/>
                 <a:graphic xmlns:a="http://schemas.openxmlformats.org/drawingml/2006/main">
                   <a:graphicData uri="http://schemas.microsoft.com/office/word/2010/wordprocessingShape">
@@ -120,7 +103,7 @@
                       <wps:spPr>
                         <a:xfrm>
                           <a:off x="0" y="0"/>
-                          <a:ext cx="1252331" cy="512859"/>
+                          <a:ext cx="1398905" cy="757646"/>
                         </a:xfrm>
                         <a:prstGeom prst="rect">
                           <a:avLst/>
@@ -147,8 +130,35 @@
                         <w:txbxContent>
                           <w:p>
                             <w:pPr>
+                              <w:ind w:left="142" w:hanging="153"/>
+                              <w:rPr>
+                                <w:b/>
+                                <w:color w:val="C45911" w:themeColor="accent2" w:themeShade="BF"/>
+                              </w:rPr>
+                            </w:pPr>
+                            <w:r>
+                              <w:rPr>
+                                <w:b/>
+                                <w:color w:val="C45911" w:themeColor="accent2" w:themeShade="BF"/>
+                              </w:rPr>
+                              <w:t xml:space="preserve">SP </w:t>
+                            </w:r>
+                            <w:r>
+                              <w:rPr>
+                                <w:b/>
+                                <w:color w:val="C45911" w:themeColor="accent2" w:themeShade="BF"/>
+                              </w:rPr>
+                              <w:t>Board</w:t>
+                            </w:r>
+                          </w:p>
+                          <w:p>
+                            <w:pPr>
                               <w:pStyle w:val="Listenabsatz"/>
-                              <w:ind w:left="142"/>
+                              <w:numPr>
+                                <w:ilvl w:val="0"/>
+                                <w:numId w:val="1"/>
+                              </w:numPr>
+                              <w:ind w:left="142" w:hanging="153"/>
                               <w:rPr>
                                 <w:color w:val="000000" w:themeColor="text1"/>
                               </w:rPr>
@@ -157,21 +167,25 @@
                               <w:rPr>
                                 <w:color w:val="000000" w:themeColor="text1"/>
                               </w:rPr>
-                              <w:t xml:space="preserve">Micro </w:t>
+                              <w:t xml:space="preserve">Speaker </w:t>
                             </w:r>
                             <w:proofErr w:type="spellStart"/>
                             <w:r>
                               <w:rPr>
                                 <w:color w:val="000000" w:themeColor="text1"/>
                               </w:rPr>
-                              <w:t>processor</w:t>
+                              <w:t>protection</w:t>
                             </w:r>
                             <w:proofErr w:type="spellEnd"/>
                           </w:p>
                           <w:p>
                             <w:pPr>
                               <w:pStyle w:val="Listenabsatz"/>
-                              <w:ind w:left="142"/>
+                              <w:numPr>
+                                <w:ilvl w:val="0"/>
+                                <w:numId w:val="1"/>
+                              </w:numPr>
+                              <w:ind w:left="142" w:hanging="153"/>
                               <w:rPr>
                                 <w:color w:val="000000" w:themeColor="text1"/>
                               </w:rPr>
@@ -180,21 +194,16 @@
                               <w:rPr>
                                 <w:color w:val="000000" w:themeColor="text1"/>
                               </w:rPr>
-                              <w:t>(</w:t>
-                            </w:r>
-                            <w:r>
-                              <w:rPr>
-                                <w:rFonts w:cstheme="minorHAnsi"/>
-                                <w:color w:val="000000" w:themeColor="text1"/>
-                              </w:rPr>
-                              <w:t>µ</w:t>
-                            </w:r>
-                            <w:r>
-                              <w:rPr>
-                                <w:color w:val="000000" w:themeColor="text1"/>
-                              </w:rPr>
-                              <w:t>P)</w:t>
-                            </w:r>
+                              <w:t xml:space="preserve">Speaker </w:t>
+                            </w:r>
+                            <w:proofErr w:type="spellStart"/>
+                            <w:r>
+                              <w:rPr>
+                                <w:color w:val="000000" w:themeColor="text1"/>
+                              </w:rPr>
+                              <w:t>relay</w:t>
+                            </w:r>
+                            <w:proofErr w:type="spellEnd"/>
                           </w:p>
                         </w:txbxContent>
                       </wps:txbx>
@@ -218,13 +227,40 @@
           </mc:Choice>
           <mc:Fallback>
             <w:pict>
-              <v:rect w14:anchorId="1AFEABAA" id="Rechteck 14" o:spid="_x0000_s1026" style="position:absolute;margin-left:135.15pt;margin-top:205.75pt;width:98.6pt;height:40.4pt;z-index:251674624;visibility:visible;mso-wrap-style:square;mso-width-percent:0;mso-height-percent:0;mso-wrap-distance-left:9pt;mso-wrap-distance-top:0;mso-wrap-distance-right:9pt;mso-wrap-distance-bottom:0;mso-position-horizontal:absolute;mso-position-horizontal-relative:text;mso-position-vertical:absolute;mso-position-vertical-relative:text;mso-width-percent:0;mso-height-percent:0;mso-width-relative:margin;mso-height-relative:margin;v-text-anchor:middle" o:gfxdata="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" filled="f" strokecolor="black [1600]" strokeweight="1pt">
+              <v:rect w14:anchorId="0E6D3674" id="Rechteck 12" o:spid="_x0000_s1026" style="position:absolute;margin-left:357.9pt;margin-top:264.15pt;width:110.15pt;height:59.65pt;z-index:251670528;visibility:visible;mso-wrap-style:square;mso-width-percent:0;mso-height-percent:0;mso-wrap-distance-left:9pt;mso-wrap-distance-top:0;mso-wrap-distance-right:9pt;mso-wrap-distance-bottom:0;mso-position-horizontal:absolute;mso-position-horizontal-relative:text;mso-position-vertical:absolute;mso-position-vertical-relative:text;mso-width-percent:0;mso-height-percent:0;mso-width-relative:margin;mso-height-relative:margin;v-text-anchor:middle" o:gfxdata="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" filled="f" strokecolor="black [1600]" strokeweight="1pt">
                 <v:textbox>
                   <w:txbxContent>
                     <w:p>
                       <w:pPr>
+                        <w:ind w:left="142" w:hanging="153"/>
+                        <w:rPr>
+                          <w:b/>
+                          <w:color w:val="C45911" w:themeColor="accent2" w:themeShade="BF"/>
+                        </w:rPr>
+                      </w:pPr>
+                      <w:r>
+                        <w:rPr>
+                          <w:b/>
+                          <w:color w:val="C45911" w:themeColor="accent2" w:themeShade="BF"/>
+                        </w:rPr>
+                        <w:t xml:space="preserve">SP </w:t>
+                      </w:r>
+                      <w:r>
+                        <w:rPr>
+                          <w:b/>
+                          <w:color w:val="C45911" w:themeColor="accent2" w:themeShade="BF"/>
+                        </w:rPr>
+                        <w:t>Board</w:t>
+                      </w:r>
+                    </w:p>
+                    <w:p>
+                      <w:pPr>
                         <w:pStyle w:val="Listenabsatz"/>
-                        <w:ind w:left="142"/>
+                        <w:numPr>
+                          <w:ilvl w:val="0"/>
+                          <w:numId w:val="1"/>
+                        </w:numPr>
+                        <w:ind w:left="142" w:hanging="153"/>
                         <w:rPr>
                           <w:color w:val="000000" w:themeColor="text1"/>
                         </w:rPr>
@@ -233,21 +269,25 @@
                         <w:rPr>
                           <w:color w:val="000000" w:themeColor="text1"/>
                         </w:rPr>
-                        <w:t xml:space="preserve">Micro </w:t>
+                        <w:t xml:space="preserve">Speaker </w:t>
                       </w:r>
                       <w:proofErr w:type="spellStart"/>
                       <w:r>
                         <w:rPr>
                           <w:color w:val="000000" w:themeColor="text1"/>
                         </w:rPr>
-                        <w:t>processor</w:t>
+                        <w:t>protection</w:t>
                       </w:r>
                       <w:proofErr w:type="spellEnd"/>
                     </w:p>
                     <w:p>
                       <w:pPr>
                         <w:pStyle w:val="Listenabsatz"/>
-                        <w:ind w:left="142"/>
+                        <w:numPr>
+                          <w:ilvl w:val="0"/>
+                          <w:numId w:val="1"/>
+                        </w:numPr>
+                        <w:ind w:left="142" w:hanging="153"/>
                         <w:rPr>
                           <w:color w:val="000000" w:themeColor="text1"/>
                         </w:rPr>
@@ -256,21 +296,16 @@
                         <w:rPr>
                           <w:color w:val="000000" w:themeColor="text1"/>
                         </w:rPr>
-                        <w:t>(</w:t>
-                      </w:r>
-                      <w:r>
-                        <w:rPr>
-                          <w:rFonts w:cstheme="minorHAnsi"/>
-                          <w:color w:val="000000" w:themeColor="text1"/>
-                        </w:rPr>
-                        <w:t>µ</w:t>
-                      </w:r>
-                      <w:r>
-                        <w:rPr>
-                          <w:color w:val="000000" w:themeColor="text1"/>
-                        </w:rPr>
-                        <w:t>P)</w:t>
-                      </w:r>
+                        <w:t xml:space="preserve">Speaker </w:t>
+                      </w:r>
+                      <w:proofErr w:type="spellStart"/>
+                      <w:r>
+                        <w:rPr>
+                          <w:color w:val="000000" w:themeColor="text1"/>
+                        </w:rPr>
+                        <w:t>relay</w:t>
+                      </w:r>
+                      <w:proofErr w:type="spellEnd"/>
                     </w:p>
                   </w:txbxContent>
                 </v:textbox>
@@ -287,13 +322,84 @@
         <mc:AlternateContent>
           <mc:Choice Requires="wps">
             <w:drawing>
+              <wp:anchor distT="0" distB="0" distL="114300" distR="114300" simplePos="0" relativeHeight="251683840" behindDoc="0" locked="0" layoutInCell="1" allowOverlap="1">
+                <wp:simplePos x="0" y="0"/>
+                <wp:positionH relativeFrom="column">
+                  <wp:posOffset>5795490</wp:posOffset>
+                </wp:positionH>
+                <wp:positionV relativeFrom="paragraph">
+                  <wp:posOffset>4086018</wp:posOffset>
+                </wp:positionV>
+                <wp:extent cx="0" cy="380689"/>
+                <wp:effectExtent l="76200" t="0" r="95250" b="57785"/>
+                <wp:wrapNone/>
+                <wp:docPr id="17" name="Gerade Verbindung mit Pfeil 17"/>
+                <wp:cNvGraphicFramePr/>
+                <a:graphic xmlns:a="http://schemas.openxmlformats.org/drawingml/2006/main">
+                  <a:graphicData uri="http://schemas.microsoft.com/office/word/2010/wordprocessingShape">
+                    <wps:wsp>
+                      <wps:cNvCnPr/>
+                      <wps:spPr>
+                        <a:xfrm>
+                          <a:off x="0" y="0"/>
+                          <a:ext cx="0" cy="380689"/>
+                        </a:xfrm>
+                        <a:prstGeom prst="straightConnector1">
+                          <a:avLst/>
+                        </a:prstGeom>
+                        <a:ln>
+                          <a:tailEnd type="triangle"/>
+                        </a:ln>
+                      </wps:spPr>
+                      <wps:style>
+                        <a:lnRef idx="1">
+                          <a:schemeClr val="accent1"/>
+                        </a:lnRef>
+                        <a:fillRef idx="0">
+                          <a:schemeClr val="accent1"/>
+                        </a:fillRef>
+                        <a:effectRef idx="0">
+                          <a:schemeClr val="accent1"/>
+                        </a:effectRef>
+                        <a:fontRef idx="minor">
+                          <a:schemeClr val="tx1"/>
+                        </a:fontRef>
+                      </wps:style>
+                      <wps:bodyPr/>
+                    </wps:wsp>
+                  </a:graphicData>
+                </a:graphic>
+              </wp:anchor>
+            </w:drawing>
+          </mc:Choice>
+          <mc:Fallback>
+            <w:pict>
+              <v:shapetype w14:anchorId="12098831" id="_x0000_t32" coordsize="21600,21600" o:spt="32" o:oned="t" path="m,l21600,21600e" filled="f">
+                <v:path arrowok="t" fillok="f" o:connecttype="none"/>
+                <o:lock v:ext="edit" shapetype="t"/>
+              </v:shapetype>
+              <v:shape id="Gerade Verbindung mit Pfeil 17" o:spid="_x0000_s1026" type="#_x0000_t32" style="position:absolute;margin-left:456.35pt;margin-top:321.75pt;width:0;height:30pt;z-index:251683840;visibility:visible;mso-wrap-style:square;mso-wrap-distance-left:9pt;mso-wrap-distance-top:0;mso-wrap-distance-right:9pt;mso-wrap-distance-bottom:0;mso-position-horizontal:absolute;mso-position-horizontal-relative:text;mso-position-vertical:absolute;mso-position-vertical-relative:text" o:gfxdata="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" strokecolor="#4472c4 [3204]" strokeweight=".5pt">
+                <v:stroke endarrow="block" joinstyle="miter"/>
+              </v:shape>
+            </w:pict>
+          </mc:Fallback>
+        </mc:AlternateContent>
+      </w:r>
+      <w:r>
+        <w:rPr>
+          <w:noProof/>
+          <w:lang w:val="en-GB"/>
+        </w:rPr>
+        <mc:AlternateContent>
+          <mc:Choice Requires="wps">
+            <w:drawing>
               <wp:anchor distT="0" distB="0" distL="114300" distR="114300" simplePos="0" relativeHeight="251672576" behindDoc="0" locked="0" layoutInCell="1" allowOverlap="1" wp14:anchorId="7E8235A2" wp14:editId="6450752C">
                 <wp:simplePos x="0" y="0"/>
                 <wp:positionH relativeFrom="column">
-                  <wp:posOffset>4733622</wp:posOffset>
+                  <wp:posOffset>4979099</wp:posOffset>
                 </wp:positionH>
                 <wp:positionV relativeFrom="paragraph">
-                  <wp:posOffset>3332286</wp:posOffset>
+                  <wp:posOffset>4471541</wp:posOffset>
                 </wp:positionV>
                 <wp:extent cx="966083" cy="461175"/>
                 <wp:effectExtent l="0" t="0" r="24765" b="15240"/>
@@ -377,7 +483,7 @@
           </mc:Choice>
           <mc:Fallback>
             <w:pict>
-              <v:rect w14:anchorId="7E8235A2" id="Rechteck 13" o:spid="_x0000_s1027" style="position:absolute;margin-left:372.75pt;margin-top:262.4pt;width:76.05pt;height:36.3pt;z-index:251672576;visibility:visible;mso-wrap-style:square;mso-width-percent:0;mso-height-percent:0;mso-wrap-distance-left:9pt;mso-wrap-distance-top:0;mso-wrap-distance-right:9pt;mso-wrap-distance-bottom:0;mso-position-horizontal:absolute;mso-position-horizontal-relative:text;mso-position-vertical:absolute;mso-position-vertical-relative:text;mso-width-percent:0;mso-height-percent:0;mso-width-relative:margin;mso-height-relative:margin;v-text-anchor:middle" o:gfxdata="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" filled="f" strokecolor="black [1600]" strokeweight="1pt">
+              <v:rect w14:anchorId="7E8235A2" id="Rechteck 13" o:spid="_x0000_s1027" style="position:absolute;margin-left:392.05pt;margin-top:352.1pt;width:76.05pt;height:36.3pt;z-index:251672576;visibility:visible;mso-wrap-style:square;mso-width-percent:0;mso-height-percent:0;mso-wrap-distance-left:9pt;mso-wrap-distance-top:0;mso-wrap-distance-right:9pt;mso-wrap-distance-bottom:0;mso-position-horizontal:absolute;mso-position-horizontal-relative:text;mso-position-vertical:absolute;mso-position-vertical-relative:text;mso-width-percent:0;mso-height-percent:0;mso-width-relative:margin;mso-height-relative:margin;v-text-anchor:middle" o:gfxdata="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" filled="f" strokecolor="black [1600]" strokeweight="1pt">
                 <v:textbox>
                   <w:txbxContent>
                     <w:p>
@@ -418,18 +524,164 @@
         <mc:AlternateContent>
           <mc:Choice Requires="wps">
             <w:drawing>
-              <wp:anchor distT="0" distB="0" distL="114300" distR="114300" simplePos="0" relativeHeight="251670528" behindDoc="0" locked="0" layoutInCell="1" allowOverlap="1" wp14:anchorId="0E6D3674" wp14:editId="0ECEB5F1">
+              <wp:anchor distT="0" distB="0" distL="114300" distR="114300" simplePos="0" relativeHeight="251686912" behindDoc="0" locked="0" layoutInCell="1" allowOverlap="1">
                 <wp:simplePos x="0" y="0"/>
                 <wp:positionH relativeFrom="column">
-                  <wp:posOffset>4010053</wp:posOffset>
+                  <wp:posOffset>3067581</wp:posOffset>
                 </wp:positionH>
                 <wp:positionV relativeFrom="paragraph">
-                  <wp:posOffset>2565317</wp:posOffset>
+                  <wp:posOffset>2408541</wp:posOffset>
                 </wp:positionV>
-                <wp:extent cx="1399429" cy="473103"/>
-                <wp:effectExtent l="0" t="0" r="10795" b="22225"/>
+                <wp:extent cx="806165" cy="5909"/>
+                <wp:effectExtent l="0" t="57150" r="32385" b="89535"/>
                 <wp:wrapNone/>
-                <wp:docPr id="12" name="Rechteck 12"/>
+                <wp:docPr id="21" name="Gerade Verbindung mit Pfeil 21"/>
+                <wp:cNvGraphicFramePr/>
+                <a:graphic xmlns:a="http://schemas.openxmlformats.org/drawingml/2006/main">
+                  <a:graphicData uri="http://schemas.microsoft.com/office/word/2010/wordprocessingShape">
+                    <wps:wsp>
+                      <wps:cNvCnPr/>
+                      <wps:spPr>
+                        <a:xfrm>
+                          <a:off x="0" y="0"/>
+                          <a:ext cx="806165" cy="5909"/>
+                        </a:xfrm>
+                        <a:prstGeom prst="straightConnector1">
+                          <a:avLst/>
+                        </a:prstGeom>
+                        <a:ln>
+                          <a:tailEnd type="triangle"/>
+                        </a:ln>
+                      </wps:spPr>
+                      <wps:style>
+                        <a:lnRef idx="1">
+                          <a:schemeClr val="accent1"/>
+                        </a:lnRef>
+                        <a:fillRef idx="0">
+                          <a:schemeClr val="accent1"/>
+                        </a:fillRef>
+                        <a:effectRef idx="0">
+                          <a:schemeClr val="accent1"/>
+                        </a:effectRef>
+                        <a:fontRef idx="minor">
+                          <a:schemeClr val="tx1"/>
+                        </a:fontRef>
+                      </wps:style>
+                      <wps:bodyPr/>
+                    </wps:wsp>
+                  </a:graphicData>
+                </a:graphic>
+                <wp14:sizeRelH relativeFrom="margin">
+                  <wp14:pctWidth>0</wp14:pctWidth>
+                </wp14:sizeRelH>
+                <wp14:sizeRelV relativeFrom="margin">
+                  <wp14:pctHeight>0</wp14:pctHeight>
+                </wp14:sizeRelV>
+              </wp:anchor>
+            </w:drawing>
+          </mc:Choice>
+          <mc:Fallback>
+            <w:pict>
+              <v:shape w14:anchorId="17387ACE" id="Gerade Verbindung mit Pfeil 21" o:spid="_x0000_s1026" type="#_x0000_t32" style="position:absolute;margin-left:241.55pt;margin-top:189.65pt;width:63.5pt;height:.45pt;z-index:251686912;visibility:visible;mso-wrap-style:square;mso-width-percent:0;mso-height-percent:0;mso-wrap-distance-left:9pt;mso-wrap-distance-top:0;mso-wrap-distance-right:9pt;mso-wrap-distance-bottom:0;mso-position-horizontal:absolute;mso-position-horizontal-relative:text;mso-position-vertical:absolute;mso-position-vertical-relative:text;mso-width-percent:0;mso-height-percent:0;mso-width-relative:margin;mso-height-relative:margin" o:gfxdata="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" strokecolor="#4472c4 [3204]" strokeweight=".5pt">
+                <v:stroke endarrow="block" joinstyle="miter"/>
+              </v:shape>
+            </w:pict>
+          </mc:Fallback>
+        </mc:AlternateContent>
+      </w:r>
+      <w:r>
+        <w:rPr>
+          <w:noProof/>
+          <w:lang w:val="en-GB"/>
+        </w:rPr>
+        <mc:AlternateContent>
+          <mc:Choice Requires="wps">
+            <w:drawing>
+              <wp:anchor distT="0" distB="0" distL="114300" distR="114300" simplePos="0" relativeHeight="251685888" behindDoc="0" locked="0" layoutInCell="1" allowOverlap="1">
+                <wp:simplePos x="0" y="0"/>
+                <wp:positionH relativeFrom="column">
+                  <wp:posOffset>3060894</wp:posOffset>
+                </wp:positionH>
+                <wp:positionV relativeFrom="paragraph">
+                  <wp:posOffset>2733247</wp:posOffset>
+                </wp:positionV>
+                <wp:extent cx="1835487" cy="13374"/>
+                <wp:effectExtent l="38100" t="76200" r="0" b="81915"/>
+                <wp:wrapNone/>
+                <wp:docPr id="19" name="Gerade Verbindung mit Pfeil 19"/>
+                <wp:cNvGraphicFramePr/>
+                <a:graphic xmlns:a="http://schemas.openxmlformats.org/drawingml/2006/main">
+                  <a:graphicData uri="http://schemas.microsoft.com/office/word/2010/wordprocessingShape">
+                    <wps:wsp>
+                      <wps:cNvCnPr/>
+                      <wps:spPr>
+                        <a:xfrm flipH="1" flipV="1">
+                          <a:off x="0" y="0"/>
+                          <a:ext cx="1835487" cy="13374"/>
+                        </a:xfrm>
+                        <a:prstGeom prst="straightConnector1">
+                          <a:avLst/>
+                        </a:prstGeom>
+                        <a:ln>
+                          <a:tailEnd type="triangle"/>
+                        </a:ln>
+                      </wps:spPr>
+                      <wps:style>
+                        <a:lnRef idx="1">
+                          <a:schemeClr val="accent1"/>
+                        </a:lnRef>
+                        <a:fillRef idx="0">
+                          <a:schemeClr val="accent1"/>
+                        </a:fillRef>
+                        <a:effectRef idx="0">
+                          <a:schemeClr val="accent1"/>
+                        </a:effectRef>
+                        <a:fontRef idx="minor">
+                          <a:schemeClr val="tx1"/>
+                        </a:fontRef>
+                      </wps:style>
+                      <wps:bodyPr/>
+                    </wps:wsp>
+                  </a:graphicData>
+                </a:graphic>
+                <wp14:sizeRelH relativeFrom="margin">
+                  <wp14:pctWidth>0</wp14:pctWidth>
+                </wp14:sizeRelH>
+                <wp14:sizeRelV relativeFrom="margin">
+                  <wp14:pctHeight>0</wp14:pctHeight>
+                </wp14:sizeRelV>
+              </wp:anchor>
+            </w:drawing>
+          </mc:Choice>
+          <mc:Fallback>
+            <w:pict>
+              <v:shape w14:anchorId="699E4E89" id="Gerade Verbindung mit Pfeil 19" o:spid="_x0000_s1026" type="#_x0000_t32" style="position:absolute;margin-left:241pt;margin-top:215.2pt;width:144.55pt;height:1.05pt;flip:x y;z-index:251685888;visibility:visible;mso-wrap-style:square;mso-width-percent:0;mso-height-percent:0;mso-wrap-distance-left:9pt;mso-wrap-distance-top:0;mso-wrap-distance-right:9pt;mso-wrap-distance-bottom:0;mso-position-horizontal:absolute;mso-position-horizontal-relative:text;mso-position-vertical:absolute;mso-position-vertical-relative:text;mso-width-percent:0;mso-height-percent:0;mso-width-relative:margin;mso-height-relative:margin" o:gfxdata="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" strokecolor="#4472c4 [3204]" strokeweight=".5pt">
+                <v:stroke endarrow="block" joinstyle="miter"/>
+              </v:shape>
+            </w:pict>
+          </mc:Fallback>
+        </mc:AlternateContent>
+      </w:r>
+      <w:r>
+        <w:rPr>
+          <w:noProof/>
+          <w:lang w:val="en-GB"/>
+        </w:rPr>
+        <mc:AlternateContent>
+          <mc:Choice Requires="wps">
+            <w:drawing>
+              <wp:anchor distT="0" distB="0" distL="114300" distR="114300" simplePos="0" relativeHeight="251702272" behindDoc="0" locked="0" layoutInCell="1" allowOverlap="1" wp14:anchorId="369B45DD" wp14:editId="7DD3F590">
+                <wp:simplePos x="0" y="0"/>
+                <wp:positionH relativeFrom="column">
+                  <wp:posOffset>4450871</wp:posOffset>
+                </wp:positionH>
+                <wp:positionV relativeFrom="paragraph">
+                  <wp:posOffset>2159661</wp:posOffset>
+                </wp:positionV>
+                <wp:extent cx="485192" cy="268359"/>
+                <wp:effectExtent l="0" t="0" r="0" b="0"/>
+                <wp:wrapNone/>
+                <wp:docPr id="33" name="Rechteck 33"/>
                 <wp:cNvGraphicFramePr/>
                 <a:graphic xmlns:a="http://schemas.openxmlformats.org/drawingml/2006/main">
                   <a:graphicData uri="http://schemas.microsoft.com/office/word/2010/wordprocessingShape">
@@ -438,12 +690,15 @@
                       <wps:spPr>
                         <a:xfrm>
                           <a:off x="0" y="0"/>
-                          <a:ext cx="1399429" cy="473103"/>
+                          <a:ext cx="485192" cy="268359"/>
                         </a:xfrm>
                         <a:prstGeom prst="rect">
                           <a:avLst/>
                         </a:prstGeom>
                         <a:noFill/>
+                        <a:ln>
+                          <a:noFill/>
+                        </a:ln>
                       </wps:spPr>
                       <wps:style>
                         <a:lnRef idx="2">
@@ -466,56 +721,20 @@
                           <w:p>
                             <w:pPr>
                               <w:pStyle w:val="Listenabsatz"/>
-                              <w:numPr>
-                                <w:ilvl w:val="0"/>
-                                <w:numId w:val="1"/>
-                              </w:numPr>
-                              <w:ind w:left="142" w:hanging="153"/>
-                              <w:rPr>
+                              <w:ind w:left="142"/>
+                              <w:rPr>
+                                <w:i/>
                                 <w:color w:val="000000" w:themeColor="text1"/>
                               </w:rPr>
                             </w:pPr>
                             <w:r>
                               <w:rPr>
-                                <w:color w:val="000000" w:themeColor="text1"/>
-                              </w:rPr>
-                              <w:t xml:space="preserve">Speaker </w:t>
-                            </w:r>
-                            <w:proofErr w:type="spellStart"/>
-                            <w:r>
-                              <w:rPr>
-                                <w:color w:val="000000" w:themeColor="text1"/>
-                              </w:rPr>
-                              <w:t>protection</w:t>
-                            </w:r>
-                            <w:proofErr w:type="spellEnd"/>
-                          </w:p>
-                          <w:p>
-                            <w:pPr>
-                              <w:pStyle w:val="Listenabsatz"/>
-                              <w:numPr>
-                                <w:ilvl w:val="0"/>
-                                <w:numId w:val="1"/>
-                              </w:numPr>
-                              <w:ind w:left="142" w:hanging="153"/>
-                              <w:rPr>
-                                <w:color w:val="000000" w:themeColor="text1"/>
-                              </w:rPr>
-                            </w:pPr>
-                            <w:r>
-                              <w:rPr>
-                                <w:color w:val="000000" w:themeColor="text1"/>
-                              </w:rPr>
-                              <w:t xml:space="preserve">Speaker </w:t>
-                            </w:r>
-                            <w:proofErr w:type="spellStart"/>
-                            <w:r>
-                              <w:rPr>
-                                <w:color w:val="000000" w:themeColor="text1"/>
-                              </w:rPr>
-                              <w:t>relay</w:t>
-                            </w:r>
-                            <w:proofErr w:type="spellEnd"/>
+                                <w:i/>
+                                <w:color w:val="000000" w:themeColor="text1"/>
+                                <w:sz w:val="20"/>
+                              </w:rPr>
+                              <w:t>Air</w:t>
+                            </w:r>
                           </w:p>
                         </w:txbxContent>
                       </wps:txbx>
@@ -539,62 +758,26 @@
           </mc:Choice>
           <mc:Fallback>
             <w:pict>
-              <v:rect w14:anchorId="0E6D3674" id="Rechteck 12" o:spid="_x0000_s1028" style="position:absolute;margin-left:315.75pt;margin-top:202pt;width:110.2pt;height:37.25pt;z-index:251670528;visibility:visible;mso-wrap-style:square;mso-width-percent:0;mso-height-percent:0;mso-wrap-distance-left:9pt;mso-wrap-distance-top:0;mso-wrap-distance-right:9pt;mso-wrap-distance-bottom:0;mso-position-horizontal:absolute;mso-position-horizontal-relative:text;mso-position-vertical:absolute;mso-position-vertical-relative:text;mso-width-percent:0;mso-height-percent:0;mso-width-relative:margin;mso-height-relative:margin;v-text-anchor:middle" o:gfxdata="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" filled="f" strokecolor="black [1600]" strokeweight="1pt">
+              <v:rect w14:anchorId="369B45DD" id="Rechteck 33" o:spid="_x0000_s1028" style="position:absolute;margin-left:350.45pt;margin-top:170.05pt;width:38.2pt;height:21.15pt;z-index:251702272;visibility:visible;mso-wrap-style:square;mso-width-percent:0;mso-height-percent:0;mso-wrap-distance-left:9pt;mso-wrap-distance-top:0;mso-wrap-distance-right:9pt;mso-wrap-distance-bottom:0;mso-position-horizontal:absolute;mso-position-horizontal-relative:text;mso-position-vertical:absolute;mso-position-vertical-relative:text;mso-width-percent:0;mso-height-percent:0;mso-width-relative:margin;mso-height-relative:margin;v-text-anchor:middle" o:gfxdata="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" filled="f" stroked="f" strokeweight="1pt">
                 <v:textbox>
                   <w:txbxContent>
                     <w:p>
                       <w:pPr>
                         <w:pStyle w:val="Listenabsatz"/>
-                        <w:numPr>
-                          <w:ilvl w:val="0"/>
-                          <w:numId w:val="1"/>
-                        </w:numPr>
-                        <w:ind w:left="142" w:hanging="153"/>
-                        <w:rPr>
+                        <w:ind w:left="142"/>
+                        <w:rPr>
+                          <w:i/>
                           <w:color w:val="000000" w:themeColor="text1"/>
                         </w:rPr>
                       </w:pPr>
                       <w:r>
                         <w:rPr>
-                          <w:color w:val="000000" w:themeColor="text1"/>
-                        </w:rPr>
-                        <w:t xml:space="preserve">Speaker </w:t>
-                      </w:r>
-                      <w:proofErr w:type="spellStart"/>
-                      <w:r>
-                        <w:rPr>
-                          <w:color w:val="000000" w:themeColor="text1"/>
-                        </w:rPr>
-                        <w:t>protection</w:t>
-                      </w:r>
-                      <w:proofErr w:type="spellEnd"/>
-                    </w:p>
-                    <w:p>
-                      <w:pPr>
-                        <w:pStyle w:val="Listenabsatz"/>
-                        <w:numPr>
-                          <w:ilvl w:val="0"/>
-                          <w:numId w:val="1"/>
-                        </w:numPr>
-                        <w:ind w:left="142" w:hanging="153"/>
-                        <w:rPr>
-                          <w:color w:val="000000" w:themeColor="text1"/>
-                        </w:rPr>
-                      </w:pPr>
-                      <w:r>
-                        <w:rPr>
-                          <w:color w:val="000000" w:themeColor="text1"/>
-                        </w:rPr>
-                        <w:t xml:space="preserve">Speaker </w:t>
-                      </w:r>
-                      <w:proofErr w:type="spellStart"/>
-                      <w:r>
-                        <w:rPr>
-                          <w:color w:val="000000" w:themeColor="text1"/>
-                        </w:rPr>
-                        <w:t>relay</w:t>
-                      </w:r>
-                      <w:proofErr w:type="spellEnd"/>
+                          <w:i/>
+                          <w:color w:val="000000" w:themeColor="text1"/>
+                          <w:sz w:val="20"/>
+                        </w:rPr>
+                        <w:t>Air</w:t>
+                      </w:r>
                     </w:p>
                   </w:txbxContent>
                 </v:textbox>
@@ -611,16 +794,89 @@
         <mc:AlternateContent>
           <mc:Choice Requires="wps">
             <w:drawing>
+              <wp:anchor distT="0" distB="0" distL="114300" distR="114300" simplePos="0" relativeHeight="251684864" behindDoc="0" locked="0" layoutInCell="1" allowOverlap="1">
+                <wp:simplePos x="0" y="0"/>
+                <wp:positionH relativeFrom="column">
+                  <wp:posOffset>4469985</wp:posOffset>
+                </wp:positionH>
+                <wp:positionV relativeFrom="paragraph">
+                  <wp:posOffset>2380511</wp:posOffset>
+                </wp:positionV>
+                <wp:extent cx="421744" cy="0"/>
+                <wp:effectExtent l="0" t="0" r="0" b="0"/>
+                <wp:wrapNone/>
+                <wp:docPr id="18" name="Gerade Verbindung mit Pfeil 18"/>
+                <wp:cNvGraphicFramePr/>
+                <a:graphic xmlns:a="http://schemas.openxmlformats.org/drawingml/2006/main">
+                  <a:graphicData uri="http://schemas.microsoft.com/office/word/2010/wordprocessingShape">
+                    <wps:wsp>
+                      <wps:cNvCnPr/>
+                      <wps:spPr>
+                        <a:xfrm>
+                          <a:off x="0" y="0"/>
+                          <a:ext cx="421744" cy="0"/>
+                        </a:xfrm>
+                        <a:prstGeom prst="straightConnector1">
+                          <a:avLst/>
+                        </a:prstGeom>
+                        <a:ln w="9525" cap="flat" cmpd="sng" algn="ctr">
+                          <a:solidFill>
+                            <a:schemeClr val="accent1"/>
+                          </a:solidFill>
+                          <a:prstDash val="dash"/>
+                          <a:round/>
+                          <a:headEnd type="none" w="med" len="med"/>
+                          <a:tailEnd type="none" w="med" len="med"/>
+                        </a:ln>
+                      </wps:spPr>
+                      <wps:style>
+                        <a:lnRef idx="0">
+                          <a:scrgbClr r="0" g="0" b="0"/>
+                        </a:lnRef>
+                        <a:fillRef idx="0">
+                          <a:scrgbClr r="0" g="0" b="0"/>
+                        </a:fillRef>
+                        <a:effectRef idx="0">
+                          <a:scrgbClr r="0" g="0" b="0"/>
+                        </a:effectRef>
+                        <a:fontRef idx="minor">
+                          <a:schemeClr val="tx1"/>
+                        </a:fontRef>
+                      </wps:style>
+                      <wps:bodyPr/>
+                    </wps:wsp>
+                  </a:graphicData>
+                </a:graphic>
+              </wp:anchor>
+            </w:drawing>
+          </mc:Choice>
+          <mc:Fallback>
+            <w:pict>
+              <v:shape w14:anchorId="79E652F0" id="Gerade Verbindung mit Pfeil 18" o:spid="_x0000_s1026" type="#_x0000_t32" style="position:absolute;margin-left:351.95pt;margin-top:187.45pt;width:33.2pt;height:0;z-index:251684864;visibility:visible;mso-wrap-style:square;mso-wrap-distance-left:9pt;mso-wrap-distance-top:0;mso-wrap-distance-right:9pt;mso-wrap-distance-bottom:0;mso-position-horizontal:absolute;mso-position-horizontal-relative:text;mso-position-vertical:absolute;mso-position-vertical-relative:text" o:gfxdata="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" strokecolor="#4472c4 [3204]">
+                <v:stroke dashstyle="dash"/>
+              </v:shape>
+            </w:pict>
+          </mc:Fallback>
+        </mc:AlternateContent>
+      </w:r>
+      <w:r>
+        <w:rPr>
+          <w:noProof/>
+          <w:lang w:val="en-GB"/>
+        </w:rPr>
+        <mc:AlternateContent>
+          <mc:Choice Requires="wps">
+            <w:drawing>
               <wp:anchor distT="0" distB="0" distL="114300" distR="114300" simplePos="0" relativeHeight="251668480" behindDoc="0" locked="0" layoutInCell="1" allowOverlap="1" wp14:anchorId="602D9BA6" wp14:editId="50B91EF2">
                 <wp:simplePos x="0" y="0"/>
                 <wp:positionH relativeFrom="column">
-                  <wp:posOffset>3926371</wp:posOffset>
+                  <wp:posOffset>4907578</wp:posOffset>
                 </wp:positionH>
                 <wp:positionV relativeFrom="paragraph">
-                  <wp:posOffset>1829877</wp:posOffset>
+                  <wp:posOffset>2141998</wp:posOffset>
                 </wp:positionV>
-                <wp:extent cx="870668" cy="461175"/>
-                <wp:effectExtent l="0" t="0" r="24765" b="15240"/>
+                <wp:extent cx="1046001" cy="772160"/>
+                <wp:effectExtent l="0" t="0" r="20955" b="27940"/>
                 <wp:wrapNone/>
                 <wp:docPr id="11" name="Rechteck 11"/>
                 <wp:cNvGraphicFramePr/>
@@ -631,7 +887,7 @@
                       <wps:spPr>
                         <a:xfrm>
                           <a:off x="0" y="0"/>
-                          <a:ext cx="870668" cy="461175"/>
+                          <a:ext cx="1046001" cy="772160"/>
                         </a:xfrm>
                         <a:prstGeom prst="rect">
                           <a:avLst/>
@@ -661,6 +917,32 @@
                               <w:pStyle w:val="Listenabsatz"/>
                               <w:ind w:left="142"/>
                               <w:rPr>
+                                <w:b/>
+                                <w:color w:val="C45911" w:themeColor="accent2" w:themeShade="BF"/>
+                              </w:rPr>
+                            </w:pPr>
+                            <w:proofErr w:type="spellStart"/>
+                            <w:r>
+                              <w:rPr>
+                                <w:b/>
+                                <w:color w:val="C45911" w:themeColor="accent2" w:themeShade="BF"/>
+                              </w:rPr>
+                              <w:t>Amp</w:t>
+                            </w:r>
+                            <w:proofErr w:type="spellEnd"/>
+                            <w:r>
+                              <w:rPr>
+                                <w:b/>
+                                <w:color w:val="C45911" w:themeColor="accent2" w:themeShade="BF"/>
+                              </w:rPr>
+                              <w:t xml:space="preserve"> Board</w:t>
+                            </w:r>
+                          </w:p>
+                          <w:p>
+                            <w:pPr>
+                              <w:pStyle w:val="Listenabsatz"/>
+                              <w:ind w:left="142"/>
+                              <w:rPr>
                                 <w:color w:val="000000" w:themeColor="text1"/>
                               </w:rPr>
                             </w:pPr>
@@ -701,9 +983,35 @@
           </mc:Choice>
           <mc:Fallback>
             <w:pict>
-              <v:rect w14:anchorId="602D9BA6" id="Rechteck 11" o:spid="_x0000_s1029" style="position:absolute;margin-left:309.15pt;margin-top:144.1pt;width:68.55pt;height:36.3pt;z-index:251668480;visibility:visible;mso-wrap-style:square;mso-width-percent:0;mso-height-percent:0;mso-wrap-distance-left:9pt;mso-wrap-distance-top:0;mso-wrap-distance-right:9pt;mso-wrap-distance-bottom:0;mso-position-horizontal:absolute;mso-position-horizontal-relative:text;mso-position-vertical:absolute;mso-position-vertical-relative:text;mso-width-percent:0;mso-height-percent:0;mso-width-relative:margin;mso-height-relative:margin;v-text-anchor:middle" o:gfxdata="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" filled="f" strokecolor="black [1600]" strokeweight="1pt">
+              <v:rect w14:anchorId="602D9BA6" id="Rechteck 11" o:spid="_x0000_s1029" style="position:absolute;margin-left:386.4pt;margin-top:168.65pt;width:82.35pt;height:60.8pt;z-index:251668480;visibility:visible;mso-wrap-style:square;mso-width-percent:0;mso-height-percent:0;mso-wrap-distance-left:9pt;mso-wrap-distance-top:0;mso-wrap-distance-right:9pt;mso-wrap-distance-bottom:0;mso-position-horizontal:absolute;mso-position-horizontal-relative:text;mso-position-vertical:absolute;mso-position-vertical-relative:text;mso-width-percent:0;mso-height-percent:0;mso-width-relative:margin;mso-height-relative:margin;v-text-anchor:middle" o:gfxdata="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" filled="f" strokecolor="black [1600]" strokeweight="1pt">
                 <v:textbox>
                   <w:txbxContent>
+                    <w:p>
+                      <w:pPr>
+                        <w:pStyle w:val="Listenabsatz"/>
+                        <w:ind w:left="142"/>
+                        <w:rPr>
+                          <w:b/>
+                          <w:color w:val="C45911" w:themeColor="accent2" w:themeShade="BF"/>
+                        </w:rPr>
+                      </w:pPr>
+                      <w:proofErr w:type="spellStart"/>
+                      <w:r>
+                        <w:rPr>
+                          <w:b/>
+                          <w:color w:val="C45911" w:themeColor="accent2" w:themeShade="BF"/>
+                        </w:rPr>
+                        <w:t>Amp</w:t>
+                      </w:r>
+                      <w:proofErr w:type="spellEnd"/>
+                      <w:r>
+                        <w:rPr>
+                          <w:b/>
+                          <w:color w:val="C45911" w:themeColor="accent2" w:themeShade="BF"/>
+                        </w:rPr>
+                        <w:t xml:space="preserve"> Board</w:t>
+                      </w:r>
+                    </w:p>
                     <w:p>
                       <w:pPr>
                         <w:pStyle w:val="Listenabsatz"/>
@@ -742,18 +1050,18 @@
         <mc:AlternateContent>
           <mc:Choice Requires="wps">
             <w:drawing>
-              <wp:anchor distT="0" distB="0" distL="114300" distR="114300" simplePos="0" relativeHeight="251666432" behindDoc="0" locked="0" layoutInCell="1" allowOverlap="1" wp14:anchorId="44649630" wp14:editId="61E27AAA">
+              <wp:anchor distT="0" distB="0" distL="114300" distR="114300" simplePos="0" relativeHeight="251676672" behindDoc="0" locked="0" layoutInCell="1" allowOverlap="1" wp14:anchorId="2EE5036B" wp14:editId="22C0E315">
                 <wp:simplePos x="0" y="0"/>
                 <wp:positionH relativeFrom="column">
-                  <wp:posOffset>4987870</wp:posOffset>
+                  <wp:posOffset>3888182</wp:posOffset>
                 </wp:positionH>
                 <wp:positionV relativeFrom="paragraph">
-                  <wp:posOffset>588948</wp:posOffset>
+                  <wp:posOffset>2185670</wp:posOffset>
                 </wp:positionV>
-                <wp:extent cx="938254" cy="648031"/>
-                <wp:effectExtent l="0" t="0" r="14605" b="19050"/>
+                <wp:extent cx="582231" cy="362027"/>
+                <wp:effectExtent l="0" t="0" r="27940" b="19050"/>
                 <wp:wrapNone/>
-                <wp:docPr id="10" name="Rechteck 10"/>
+                <wp:docPr id="1" name="Rechteck 1"/>
                 <wp:cNvGraphicFramePr/>
                 <a:graphic xmlns:a="http://schemas.openxmlformats.org/drawingml/2006/main">
                   <a:graphicData uri="http://schemas.microsoft.com/office/word/2010/wordprocessingShape">
@@ -762,7 +1070,7 @@
                       <wps:spPr>
                         <a:xfrm>
                           <a:off x="0" y="0"/>
-                          <a:ext cx="938254" cy="648031"/>
+                          <a:ext cx="582231" cy="362027"/>
                         </a:xfrm>
                         <a:prstGeom prst="rect">
                           <a:avLst/>
@@ -790,6 +1098,369 @@
                           <w:p>
                             <w:pPr>
                               <w:pStyle w:val="Listenabsatz"/>
+                              <w:ind w:left="142"/>
+                              <w:rPr>
+                                <w:color w:val="000000" w:themeColor="text1"/>
+                              </w:rPr>
+                            </w:pPr>
+                            <w:r>
+                              <w:rPr>
+                                <w:color w:val="000000" w:themeColor="text1"/>
+                              </w:rPr>
+                              <w:t>Fan</w:t>
+                            </w:r>
+                          </w:p>
+                        </w:txbxContent>
+                      </wps:txbx>
+                      <wps:bodyPr rot="0" spcFirstLastPara="0" vertOverflow="overflow" horzOverflow="overflow" vert="horz" wrap="square" lIns="91440" tIns="45720" rIns="91440" bIns="45720" numCol="1" spcCol="0" rtlCol="0" fromWordArt="0" anchor="ctr" anchorCtr="0" forceAA="0" compatLnSpc="1">
+                        <a:prstTxWarp prst="textNoShape">
+                          <a:avLst/>
+                        </a:prstTxWarp>
+                        <a:noAutofit/>
+                      </wps:bodyPr>
+                    </wps:wsp>
+                  </a:graphicData>
+                </a:graphic>
+                <wp14:sizeRelH relativeFrom="margin">
+                  <wp14:pctWidth>0</wp14:pctWidth>
+                </wp14:sizeRelH>
+                <wp14:sizeRelV relativeFrom="margin">
+                  <wp14:pctHeight>0</wp14:pctHeight>
+                </wp14:sizeRelV>
+              </wp:anchor>
+            </w:drawing>
+          </mc:Choice>
+          <mc:Fallback>
+            <w:pict>
+              <v:rect w14:anchorId="2EE5036B" id="Rechteck 1" o:spid="_x0000_s1030" style="position:absolute;margin-left:306.15pt;margin-top:172.1pt;width:45.85pt;height:28.5pt;z-index:251676672;visibility:visible;mso-wrap-style:square;mso-width-percent:0;mso-height-percent:0;mso-wrap-distance-left:9pt;mso-wrap-distance-top:0;mso-wrap-distance-right:9pt;mso-wrap-distance-bottom:0;mso-position-horizontal:absolute;mso-position-horizontal-relative:text;mso-position-vertical:absolute;mso-position-vertical-relative:text;mso-width-percent:0;mso-height-percent:0;mso-width-relative:margin;mso-height-relative:margin;v-text-anchor:middle" o:gfxdata="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" filled="f" strokecolor="black [1600]" strokeweight="1pt">
+                <v:textbox>
+                  <w:txbxContent>
+                    <w:p>
+                      <w:pPr>
+                        <w:pStyle w:val="Listenabsatz"/>
+                        <w:ind w:left="142"/>
+                        <w:rPr>
+                          <w:color w:val="000000" w:themeColor="text1"/>
+                        </w:rPr>
+                      </w:pPr>
+                      <w:r>
+                        <w:rPr>
+                          <w:color w:val="000000" w:themeColor="text1"/>
+                        </w:rPr>
+                        <w:t>Fan</w:t>
+                      </w:r>
+                    </w:p>
+                  </w:txbxContent>
+                </v:textbox>
+              </v:rect>
+            </w:pict>
+          </mc:Fallback>
+        </mc:AlternateContent>
+      </w:r>
+      <w:r>
+        <w:rPr>
+          <w:noProof/>
+          <w:lang w:val="en-GB"/>
+        </w:rPr>
+        <mc:AlternateContent>
+          <mc:Choice Requires="wps">
+            <w:drawing>
+              <wp:anchor distT="0" distB="0" distL="114300" distR="114300" simplePos="0" relativeHeight="251697152" behindDoc="0" locked="0" layoutInCell="1" allowOverlap="1">
+                <wp:simplePos x="0" y="0"/>
+                <wp:positionH relativeFrom="column">
+                  <wp:posOffset>2731679</wp:posOffset>
+                </wp:positionH>
+                <wp:positionV relativeFrom="paragraph">
+                  <wp:posOffset>2056156</wp:posOffset>
+                </wp:positionV>
+                <wp:extent cx="1866123" cy="0"/>
+                <wp:effectExtent l="0" t="0" r="0" b="0"/>
+                <wp:wrapNone/>
+                <wp:docPr id="30" name="Gerader Verbinder 30"/>
+                <wp:cNvGraphicFramePr/>
+                <a:graphic xmlns:a="http://schemas.openxmlformats.org/drawingml/2006/main">
+                  <a:graphicData uri="http://schemas.microsoft.com/office/word/2010/wordprocessingShape">
+                    <wps:wsp>
+                      <wps:cNvCnPr/>
+                      <wps:spPr>
+                        <a:xfrm flipH="1">
+                          <a:off x="0" y="0"/>
+                          <a:ext cx="1866123" cy="0"/>
+                        </a:xfrm>
+                        <a:prstGeom prst="line">
+                          <a:avLst/>
+                        </a:prstGeom>
+                        <a:ln>
+                          <a:prstDash val="sysDash"/>
+                        </a:ln>
+                      </wps:spPr>
+                      <wps:style>
+                        <a:lnRef idx="1">
+                          <a:schemeClr val="accent1"/>
+                        </a:lnRef>
+                        <a:fillRef idx="0">
+                          <a:schemeClr val="accent1"/>
+                        </a:fillRef>
+                        <a:effectRef idx="0">
+                          <a:schemeClr val="accent1"/>
+                        </a:effectRef>
+                        <a:fontRef idx="minor">
+                          <a:schemeClr val="tx1"/>
+                        </a:fontRef>
+                      </wps:style>
+                      <wps:bodyPr/>
+                    </wps:wsp>
+                  </a:graphicData>
+                </a:graphic>
+                <wp14:sizeRelH relativeFrom="margin">
+                  <wp14:pctWidth>0</wp14:pctWidth>
+                </wp14:sizeRelH>
+              </wp:anchor>
+            </w:drawing>
+          </mc:Choice>
+          <mc:Fallback>
+            <w:pict>
+              <v:line w14:anchorId="2FB4E071" id="Gerader Verbinder 30" o:spid="_x0000_s1026" style="position:absolute;flip:x;z-index:251697152;visibility:visible;mso-wrap-style:square;mso-width-percent:0;mso-wrap-distance-left:9pt;mso-wrap-distance-top:0;mso-wrap-distance-right:9pt;mso-wrap-distance-bottom:0;mso-position-horizontal:absolute;mso-position-horizontal-relative:text;mso-position-vertical:absolute;mso-position-vertical-relative:text;mso-width-percent:0;mso-width-relative:margin" from="215.1pt,161.9pt" to="362.05pt,161.9pt" o:gfxdata="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" strokecolor="#4472c4 [3204]" strokeweight=".5pt">
+                <v:stroke dashstyle="3 1" joinstyle="miter"/>
+              </v:line>
+            </w:pict>
+          </mc:Fallback>
+        </mc:AlternateContent>
+      </w:r>
+      <w:r>
+        <w:rPr>
+          <w:noProof/>
+          <w:lang w:val="en-GB"/>
+        </w:rPr>
+        <mc:AlternateContent>
+          <mc:Choice Requires="wps">
+            <w:drawing>
+              <wp:anchor distT="0" distB="0" distL="114300" distR="114300" simplePos="0" relativeHeight="251696128" behindDoc="0" locked="0" layoutInCell="1" allowOverlap="1">
+                <wp:simplePos x="0" y="0"/>
+                <wp:positionH relativeFrom="column">
+                  <wp:posOffset>4590337</wp:posOffset>
+                </wp:positionH>
+                <wp:positionV relativeFrom="paragraph">
+                  <wp:posOffset>895428</wp:posOffset>
+                </wp:positionV>
+                <wp:extent cx="18661" cy="1153263"/>
+                <wp:effectExtent l="0" t="0" r="19685" b="27940"/>
+                <wp:wrapNone/>
+                <wp:docPr id="29" name="Gerader Verbinder 29"/>
+                <wp:cNvGraphicFramePr/>
+                <a:graphic xmlns:a="http://schemas.openxmlformats.org/drawingml/2006/main">
+                  <a:graphicData uri="http://schemas.microsoft.com/office/word/2010/wordprocessingShape">
+                    <wps:wsp>
+                      <wps:cNvCnPr/>
+                      <wps:spPr>
+                        <a:xfrm>
+                          <a:off x="0" y="0"/>
+                          <a:ext cx="18661" cy="1153263"/>
+                        </a:xfrm>
+                        <a:prstGeom prst="line">
+                          <a:avLst/>
+                        </a:prstGeom>
+                        <a:ln>
+                          <a:prstDash val="sysDash"/>
+                        </a:ln>
+                      </wps:spPr>
+                      <wps:style>
+                        <a:lnRef idx="1">
+                          <a:schemeClr val="accent1"/>
+                        </a:lnRef>
+                        <a:fillRef idx="0">
+                          <a:schemeClr val="accent1"/>
+                        </a:fillRef>
+                        <a:effectRef idx="0">
+                          <a:schemeClr val="accent1"/>
+                        </a:effectRef>
+                        <a:fontRef idx="minor">
+                          <a:schemeClr val="tx1"/>
+                        </a:fontRef>
+                      </wps:style>
+                      <wps:bodyPr/>
+                    </wps:wsp>
+                  </a:graphicData>
+                </a:graphic>
+                <wp14:sizeRelH relativeFrom="margin">
+                  <wp14:pctWidth>0</wp14:pctWidth>
+                </wp14:sizeRelH>
+                <wp14:sizeRelV relativeFrom="margin">
+                  <wp14:pctHeight>0</wp14:pctHeight>
+                </wp14:sizeRelV>
+              </wp:anchor>
+            </w:drawing>
+          </mc:Choice>
+          <mc:Fallback>
+            <w:pict>
+              <v:line w14:anchorId="62970F0C" id="Gerader Verbinder 29" o:spid="_x0000_s1026" style="position:absolute;z-index:251696128;visibility:visible;mso-wrap-style:square;mso-width-percent:0;mso-height-percent:0;mso-wrap-distance-left:9pt;mso-wrap-distance-top:0;mso-wrap-distance-right:9pt;mso-wrap-distance-bottom:0;mso-position-horizontal:absolute;mso-position-horizontal-relative:text;mso-position-vertical:absolute;mso-position-vertical-relative:text;mso-width-percent:0;mso-height-percent:0;mso-width-relative:margin;mso-height-relative:margin" from="361.45pt,70.5pt" to="362.9pt,161.3pt" o:gfxdata="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" strokecolor="#4472c4 [3204]" strokeweight=".5pt">
+                <v:stroke dashstyle="3 1" joinstyle="miter"/>
+              </v:line>
+            </w:pict>
+          </mc:Fallback>
+        </mc:AlternateContent>
+      </w:r>
+      <w:r>
+        <w:rPr>
+          <w:noProof/>
+          <w:lang w:val="en-GB"/>
+        </w:rPr>
+        <mc:AlternateContent>
+          <mc:Choice Requires="wps">
+            <w:drawing>
+              <wp:anchor distT="0" distB="0" distL="114300" distR="114300" simplePos="0" relativeHeight="251681792" behindDoc="0" locked="0" layoutInCell="1" allowOverlap="1">
+                <wp:simplePos x="0" y="0"/>
+                <wp:positionH relativeFrom="column">
+                  <wp:posOffset>5534595</wp:posOffset>
+                </wp:positionH>
+                <wp:positionV relativeFrom="paragraph">
+                  <wp:posOffset>1488855</wp:posOffset>
+                </wp:positionV>
+                <wp:extent cx="9020" cy="645134"/>
+                <wp:effectExtent l="38100" t="0" r="67310" b="60325"/>
+                <wp:wrapNone/>
+                <wp:docPr id="15" name="Gerade Verbindung mit Pfeil 15"/>
+                <wp:cNvGraphicFramePr/>
+                <a:graphic xmlns:a="http://schemas.openxmlformats.org/drawingml/2006/main">
+                  <a:graphicData uri="http://schemas.microsoft.com/office/word/2010/wordprocessingShape">
+                    <wps:wsp>
+                      <wps:cNvCnPr/>
+                      <wps:spPr>
+                        <a:xfrm>
+                          <a:off x="0" y="0"/>
+                          <a:ext cx="9020" cy="645134"/>
+                        </a:xfrm>
+                        <a:prstGeom prst="straightConnector1">
+                          <a:avLst/>
+                        </a:prstGeom>
+                        <a:ln>
+                          <a:tailEnd type="triangle"/>
+                        </a:ln>
+                      </wps:spPr>
+                      <wps:style>
+                        <a:lnRef idx="1">
+                          <a:schemeClr val="accent1"/>
+                        </a:lnRef>
+                        <a:fillRef idx="0">
+                          <a:schemeClr val="accent1"/>
+                        </a:fillRef>
+                        <a:effectRef idx="0">
+                          <a:schemeClr val="accent1"/>
+                        </a:effectRef>
+                        <a:fontRef idx="minor">
+                          <a:schemeClr val="tx1"/>
+                        </a:fontRef>
+                      </wps:style>
+                      <wps:bodyPr/>
+                    </wps:wsp>
+                  </a:graphicData>
+                </a:graphic>
+                <wp14:sizeRelH relativeFrom="margin">
+                  <wp14:pctWidth>0</wp14:pctWidth>
+                </wp14:sizeRelH>
+                <wp14:sizeRelV relativeFrom="margin">
+                  <wp14:pctHeight>0</wp14:pctHeight>
+                </wp14:sizeRelV>
+              </wp:anchor>
+            </w:drawing>
+          </mc:Choice>
+          <mc:Fallback>
+            <w:pict>
+              <v:shape w14:anchorId="3F60F1CE" id="Gerade Verbindung mit Pfeil 15" o:spid="_x0000_s1026" type="#_x0000_t32" style="position:absolute;margin-left:435.8pt;margin-top:117.25pt;width:.7pt;height:50.8pt;z-index:251681792;visibility:visible;mso-wrap-style:square;mso-width-percent:0;mso-height-percent:0;mso-wrap-distance-left:9pt;mso-wrap-distance-top:0;mso-wrap-distance-right:9pt;mso-wrap-distance-bottom:0;mso-position-horizontal:absolute;mso-position-horizontal-relative:text;mso-position-vertical:absolute;mso-position-vertical-relative:text;mso-width-percent:0;mso-height-percent:0;mso-width-relative:margin;mso-height-relative:margin" o:gfxdata="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" strokecolor="#4472c4 [3204]" strokeweight=".5pt">
+                <v:stroke endarrow="block" joinstyle="miter"/>
+              </v:shape>
+            </w:pict>
+          </mc:Fallback>
+        </mc:AlternateContent>
+      </w:r>
+      <w:r>
+        <w:rPr>
+          <w:noProof/>
+          <w:lang w:val="en-GB"/>
+        </w:rPr>
+        <mc:AlternateContent>
+          <mc:Choice Requires="wps">
+            <w:drawing>
+              <wp:anchor distT="0" distB="0" distL="114300" distR="114300" simplePos="0" relativeHeight="251666432" behindDoc="0" locked="0" layoutInCell="1" allowOverlap="1" wp14:anchorId="44649630" wp14:editId="61E27AAA">
+                <wp:simplePos x="0" y="0"/>
+                <wp:positionH relativeFrom="column">
+                  <wp:posOffset>4732046</wp:posOffset>
+                </wp:positionH>
+                <wp:positionV relativeFrom="paragraph">
+                  <wp:posOffset>466077</wp:posOffset>
+                </wp:positionV>
+                <wp:extent cx="1160728" cy="977848"/>
+                <wp:effectExtent l="0" t="0" r="20955" b="13335"/>
+                <wp:wrapNone/>
+                <wp:docPr id="10" name="Rechteck 10"/>
+                <wp:cNvGraphicFramePr/>
+                <a:graphic xmlns:a="http://schemas.openxmlformats.org/drawingml/2006/main">
+                  <a:graphicData uri="http://schemas.microsoft.com/office/word/2010/wordprocessingShape">
+                    <wps:wsp>
+                      <wps:cNvSpPr/>
+                      <wps:spPr>
+                        <a:xfrm>
+                          <a:off x="0" y="0"/>
+                          <a:ext cx="1160728" cy="977848"/>
+                        </a:xfrm>
+                        <a:prstGeom prst="rect">
+                          <a:avLst/>
+                        </a:prstGeom>
+                        <a:noFill/>
+                      </wps:spPr>
+                      <wps:style>
+                        <a:lnRef idx="2">
+                          <a:schemeClr val="dk1">
+                            <a:shade val="50000"/>
+                          </a:schemeClr>
+                        </a:lnRef>
+                        <a:fillRef idx="1">
+                          <a:schemeClr val="dk1"/>
+                        </a:fillRef>
+                        <a:effectRef idx="0">
+                          <a:schemeClr val="dk1"/>
+                        </a:effectRef>
+                        <a:fontRef idx="minor">
+                          <a:schemeClr val="lt1"/>
+                        </a:fontRef>
+                      </wps:style>
+                      <wps:txbx>
+                        <w:txbxContent>
+                          <w:p>
+                            <w:pPr>
+                              <w:ind w:left="142" w:hanging="153"/>
+                              <w:rPr>
+                                <w:b/>
+                                <w:color w:val="C45911" w:themeColor="accent2" w:themeShade="BF"/>
+                              </w:rPr>
+                            </w:pPr>
+                            <w:proofErr w:type="spellStart"/>
+                            <w:r>
+                              <w:rPr>
+                                <w:b/>
+                                <w:color w:val="C45911" w:themeColor="accent2" w:themeShade="BF"/>
+                              </w:rPr>
+                              <w:t>Rectif</w:t>
+                            </w:r>
+                            <w:r>
+                              <w:rPr>
+                                <w:b/>
+                                <w:color w:val="C45911" w:themeColor="accent2" w:themeShade="BF"/>
+                              </w:rPr>
+                              <w:t>ying</w:t>
+                            </w:r>
+                            <w:proofErr w:type="spellEnd"/>
+                            <w:r>
+                              <w:rPr>
+                                <w:b/>
+                                <w:color w:val="C45911" w:themeColor="accent2" w:themeShade="BF"/>
+                              </w:rPr>
+                              <w:t xml:space="preserve"> Board</w:t>
+                            </w:r>
+                          </w:p>
+                          <w:p>
+                            <w:pPr>
+                              <w:pStyle w:val="Listenabsatz"/>
                               <w:numPr>
                                 <w:ilvl w:val="0"/>
                                 <w:numId w:val="1"/>
@@ -868,9 +1539,41 @@
           </mc:Choice>
           <mc:Fallback>
             <w:pict>
-              <v:rect w14:anchorId="44649630" id="Rechteck 10" o:spid="_x0000_s1030" style="position:absolute;margin-left:392.75pt;margin-top:46.35pt;width:73.9pt;height:51.05pt;z-index:251666432;visibility:visible;mso-wrap-style:square;mso-width-percent:0;mso-height-percent:0;mso-wrap-distance-left:9pt;mso-wrap-distance-top:0;mso-wrap-distance-right:9pt;mso-wrap-distance-bottom:0;mso-position-horizontal:absolute;mso-position-horizontal-relative:text;mso-position-vertical:absolute;mso-position-vertical-relative:text;mso-width-percent:0;mso-height-percent:0;mso-width-relative:margin;mso-height-relative:margin;v-text-anchor:middle" o:gfxdata="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" filled="f" strokecolor="black [1600]" strokeweight="1pt">
+              <v:rect w14:anchorId="44649630" id="Rechteck 10" o:spid="_x0000_s1031" style="position:absolute;margin-left:372.6pt;margin-top:36.7pt;width:91.4pt;height:77pt;z-index:251666432;visibility:visible;mso-wrap-style:square;mso-width-percent:0;mso-height-percent:0;mso-wrap-distance-left:9pt;mso-wrap-distance-top:0;mso-wrap-distance-right:9pt;mso-wrap-distance-bottom:0;mso-position-horizontal:absolute;mso-position-horizontal-relative:text;mso-position-vertical:absolute;mso-position-vertical-relative:text;mso-width-percent:0;mso-height-percent:0;mso-width-relative:margin;mso-height-relative:margin;v-text-anchor:middle" o:gfxdata="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" filled="f" strokecolor="black [1600]" strokeweight="1pt">
                 <v:textbox>
                   <w:txbxContent>
+                    <w:p>
+                      <w:pPr>
+                        <w:ind w:left="142" w:hanging="153"/>
+                        <w:rPr>
+                          <w:b/>
+                          <w:color w:val="C45911" w:themeColor="accent2" w:themeShade="BF"/>
+                        </w:rPr>
+                      </w:pPr>
+                      <w:proofErr w:type="spellStart"/>
+                      <w:r>
+                        <w:rPr>
+                          <w:b/>
+                          <w:color w:val="C45911" w:themeColor="accent2" w:themeShade="BF"/>
+                        </w:rPr>
+                        <w:t>Rectif</w:t>
+                      </w:r>
+                      <w:r>
+                        <w:rPr>
+                          <w:b/>
+                          <w:color w:val="C45911" w:themeColor="accent2" w:themeShade="BF"/>
+                        </w:rPr>
+                        <w:t>ying</w:t>
+                      </w:r>
+                      <w:proofErr w:type="spellEnd"/>
+                      <w:r>
+                        <w:rPr>
+                          <w:b/>
+                          <w:color w:val="C45911" w:themeColor="accent2" w:themeShade="BF"/>
+                        </w:rPr>
+                        <w:t xml:space="preserve"> Board</w:t>
+                      </w:r>
+                    </w:p>
                     <w:p>
                       <w:pPr>
                         <w:pStyle w:val="Listenabsatz"/>
@@ -945,13 +1648,80 @@
         <mc:AlternateContent>
           <mc:Choice Requires="wps">
             <w:drawing>
+              <wp:anchor distT="0" distB="0" distL="114300" distR="114300" simplePos="0" relativeHeight="251680768" behindDoc="0" locked="0" layoutInCell="1" allowOverlap="1" wp14:anchorId="3BB2D696" wp14:editId="56DF1F71">
+                <wp:simplePos x="0" y="0"/>
+                <wp:positionH relativeFrom="column">
+                  <wp:posOffset>4519088</wp:posOffset>
+                </wp:positionH>
+                <wp:positionV relativeFrom="paragraph">
+                  <wp:posOffset>888495</wp:posOffset>
+                </wp:positionV>
+                <wp:extent cx="223935" cy="0"/>
+                <wp:effectExtent l="0" t="76200" r="24130" b="95250"/>
+                <wp:wrapNone/>
+                <wp:docPr id="4" name="Gerade Verbindung mit Pfeil 4"/>
+                <wp:cNvGraphicFramePr/>
+                <a:graphic xmlns:a="http://schemas.openxmlformats.org/drawingml/2006/main">
+                  <a:graphicData uri="http://schemas.microsoft.com/office/word/2010/wordprocessingShape">
+                    <wps:wsp>
+                      <wps:cNvCnPr/>
+                      <wps:spPr>
+                        <a:xfrm>
+                          <a:off x="0" y="0"/>
+                          <a:ext cx="223935" cy="0"/>
+                        </a:xfrm>
+                        <a:prstGeom prst="straightConnector1">
+                          <a:avLst/>
+                        </a:prstGeom>
+                        <a:ln>
+                          <a:tailEnd type="triangle"/>
+                        </a:ln>
+                      </wps:spPr>
+                      <wps:style>
+                        <a:lnRef idx="1">
+                          <a:schemeClr val="accent1"/>
+                        </a:lnRef>
+                        <a:fillRef idx="0">
+                          <a:schemeClr val="accent1"/>
+                        </a:fillRef>
+                        <a:effectRef idx="0">
+                          <a:schemeClr val="accent1"/>
+                        </a:effectRef>
+                        <a:fontRef idx="minor">
+                          <a:schemeClr val="tx1"/>
+                        </a:fontRef>
+                      </wps:style>
+                      <wps:bodyPr/>
+                    </wps:wsp>
+                  </a:graphicData>
+                </a:graphic>
+              </wp:anchor>
+            </w:drawing>
+          </mc:Choice>
+          <mc:Fallback>
+            <w:pict>
+              <v:shape w14:anchorId="439AFA6A" id="Gerade Verbindung mit Pfeil 4" o:spid="_x0000_s1026" type="#_x0000_t32" style="position:absolute;margin-left:355.85pt;margin-top:69.95pt;width:17.65pt;height:0;z-index:251680768;visibility:visible;mso-wrap-style:square;mso-wrap-distance-left:9pt;mso-wrap-distance-top:0;mso-wrap-distance-right:9pt;mso-wrap-distance-bottom:0;mso-position-horizontal:absolute;mso-position-horizontal-relative:text;mso-position-vertical:absolute;mso-position-vertical-relative:text" o:gfxdata="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" strokecolor="#4472c4 [3204]" strokeweight=".5pt">
+                <v:stroke endarrow="block" joinstyle="miter"/>
+              </v:shape>
+            </w:pict>
+          </mc:Fallback>
+        </mc:AlternateContent>
+      </w:r>
+      <w:r>
+        <w:rPr>
+          <w:noProof/>
+          <w:lang w:val="en-GB"/>
+        </w:rPr>
+        <mc:AlternateContent>
+          <mc:Choice Requires="wps">
+            <w:drawing>
               <wp:anchor distT="0" distB="0" distL="114300" distR="114300" simplePos="0" relativeHeight="251664384" behindDoc="0" locked="0" layoutInCell="1" allowOverlap="1" wp14:anchorId="448DA890" wp14:editId="09887269">
                 <wp:simplePos x="0" y="0"/>
                 <wp:positionH relativeFrom="column">
-                  <wp:posOffset>3711796</wp:posOffset>
+                  <wp:posOffset>3467463</wp:posOffset>
                 </wp:positionH>
                 <wp:positionV relativeFrom="paragraph">
-                  <wp:posOffset>545658</wp:posOffset>
+                  <wp:posOffset>669678</wp:posOffset>
                 </wp:positionV>
                 <wp:extent cx="1029694" cy="473102"/>
                 <wp:effectExtent l="0" t="0" r="18415" b="22225"/>
@@ -993,11 +1763,7 @@
                           <w:p>
                             <w:pPr>
                               <w:pStyle w:val="Listenabsatz"/>
-                              <w:numPr>
-                                <w:ilvl w:val="0"/>
-                                <w:numId w:val="1"/>
-                              </w:numPr>
-                              <w:ind w:left="142" w:hanging="153"/>
+                              <w:ind w:left="142"/>
                               <w:rPr>
                                 <w:color w:val="000000" w:themeColor="text1"/>
                               </w:rPr>
@@ -1037,17 +1803,13 @@
           </mc:Choice>
           <mc:Fallback>
             <w:pict>
-              <v:rect w14:anchorId="448DA890" id="Rechteck 9" o:spid="_x0000_s1031" style="position:absolute;margin-left:292.25pt;margin-top:42.95pt;width:81.1pt;height:37.25pt;z-index:251664384;visibility:visible;mso-wrap-style:square;mso-width-percent:0;mso-height-percent:0;mso-wrap-distance-left:9pt;mso-wrap-distance-top:0;mso-wrap-distance-right:9pt;mso-wrap-distance-bottom:0;mso-position-horizontal:absolute;mso-position-horizontal-relative:text;mso-position-vertical:absolute;mso-position-vertical-relative:text;mso-width-percent:0;mso-height-percent:0;mso-width-relative:margin;mso-height-relative:margin;v-text-anchor:middle" o:gfxdata="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" filled="f" strokecolor="black [1600]" strokeweight="1pt">
+              <v:rect w14:anchorId="448DA890" id="Rechteck 9" o:spid="_x0000_s1032" style="position:absolute;margin-left:273.05pt;margin-top:52.75pt;width:81.1pt;height:37.25pt;z-index:251664384;visibility:visible;mso-wrap-style:square;mso-width-percent:0;mso-height-percent:0;mso-wrap-distance-left:9pt;mso-wrap-distance-top:0;mso-wrap-distance-right:9pt;mso-wrap-distance-bottom:0;mso-position-horizontal:absolute;mso-position-horizontal-relative:text;mso-position-vertical:absolute;mso-position-vertical-relative:text;mso-width-percent:0;mso-height-percent:0;mso-width-relative:margin;mso-height-relative:margin;v-text-anchor:middle" o:gfxdata="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" filled="f" strokecolor="black [1600]" strokeweight="1pt">
                 <v:textbox>
                   <w:txbxContent>
                     <w:p>
                       <w:pPr>
                         <w:pStyle w:val="Listenabsatz"/>
-                        <w:numPr>
-                          <w:ilvl w:val="0"/>
-                          <w:numId w:val="1"/>
-                        </w:numPr>
-                        <w:ind w:left="142" w:hanging="153"/>
+                        <w:ind w:left="142"/>
                         <w:rPr>
                           <w:color w:val="000000" w:themeColor="text1"/>
                         </w:rPr>
@@ -1080,16 +1842,83 @@
         <mc:AlternateContent>
           <mc:Choice Requires="wps">
             <w:drawing>
+              <wp:anchor distT="0" distB="0" distL="114300" distR="114300" simplePos="0" relativeHeight="251711488" behindDoc="0" locked="0" layoutInCell="1" allowOverlap="1" wp14:anchorId="7C87A668" wp14:editId="7B07D931">
+                <wp:simplePos x="0" y="0"/>
+                <wp:positionH relativeFrom="column">
+                  <wp:posOffset>3305123</wp:posOffset>
+                </wp:positionH>
+                <wp:positionV relativeFrom="paragraph">
+                  <wp:posOffset>905031</wp:posOffset>
+                </wp:positionV>
+                <wp:extent cx="141826" cy="0"/>
+                <wp:effectExtent l="0" t="76200" r="10795" b="95250"/>
+                <wp:wrapNone/>
+                <wp:docPr id="38" name="Gerade Verbindung mit Pfeil 38"/>
+                <wp:cNvGraphicFramePr/>
+                <a:graphic xmlns:a="http://schemas.openxmlformats.org/drawingml/2006/main">
+                  <a:graphicData uri="http://schemas.microsoft.com/office/word/2010/wordprocessingShape">
+                    <wps:wsp>
+                      <wps:cNvCnPr/>
+                      <wps:spPr>
+                        <a:xfrm>
+                          <a:off x="0" y="0"/>
+                          <a:ext cx="141826" cy="0"/>
+                        </a:xfrm>
+                        <a:prstGeom prst="straightConnector1">
+                          <a:avLst/>
+                        </a:prstGeom>
+                        <a:ln>
+                          <a:tailEnd type="triangle"/>
+                        </a:ln>
+                      </wps:spPr>
+                      <wps:style>
+                        <a:lnRef idx="1">
+                          <a:schemeClr val="accent1"/>
+                        </a:lnRef>
+                        <a:fillRef idx="0">
+                          <a:schemeClr val="accent1"/>
+                        </a:fillRef>
+                        <a:effectRef idx="0">
+                          <a:schemeClr val="accent1"/>
+                        </a:effectRef>
+                        <a:fontRef idx="minor">
+                          <a:schemeClr val="tx1"/>
+                        </a:fontRef>
+                      </wps:style>
+                      <wps:bodyPr/>
+                    </wps:wsp>
+                  </a:graphicData>
+                </a:graphic>
+              </wp:anchor>
+            </w:drawing>
+          </mc:Choice>
+          <mc:Fallback>
+            <w:pict>
+              <v:shape w14:anchorId="7858A22D" id="Gerade Verbindung mit Pfeil 38" o:spid="_x0000_s1026" type="#_x0000_t32" style="position:absolute;margin-left:260.25pt;margin-top:71.25pt;width:11.15pt;height:0;z-index:251711488;visibility:visible;mso-wrap-style:square;mso-wrap-distance-left:9pt;mso-wrap-distance-top:0;mso-wrap-distance-right:9pt;mso-wrap-distance-bottom:0;mso-position-horizontal:absolute;mso-position-horizontal-relative:text;mso-position-vertical:absolute;mso-position-vertical-relative:text" o:gfxdata="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" strokecolor="#4472c4 [3204]" strokeweight=".5pt">
+                <v:stroke endarrow="block" joinstyle="miter"/>
+              </v:shape>
+            </w:pict>
+          </mc:Fallback>
+        </mc:AlternateContent>
+      </w:r>
+      <w:r>
+        <w:rPr>
+          <w:noProof/>
+          <w:lang w:val="en-GB"/>
+        </w:rPr>
+        <mc:AlternateContent>
+          <mc:Choice Requires="wps">
+            <w:drawing>
               <wp:anchor distT="0" distB="0" distL="114300" distR="114300" simplePos="0" relativeHeight="251662336" behindDoc="0" locked="0" layoutInCell="1" allowOverlap="1" wp14:anchorId="3FA8C844" wp14:editId="4917AAC0">
                 <wp:simplePos x="0" y="0"/>
-                <wp:positionH relativeFrom="column">
-                  <wp:posOffset>1827503</wp:posOffset>
+                <wp:positionH relativeFrom="margin">
+                  <wp:posOffset>1775927</wp:posOffset>
                 </wp:positionH>
                 <wp:positionV relativeFrom="paragraph">
-                  <wp:posOffset>529921</wp:posOffset>
+                  <wp:posOffset>443775</wp:posOffset>
                 </wp:positionV>
-                <wp:extent cx="1510748" cy="1057524"/>
-                <wp:effectExtent l="0" t="0" r="13335" b="28575"/>
+                <wp:extent cx="1510665" cy="1384663"/>
+                <wp:effectExtent l="0" t="0" r="13335" b="25400"/>
                 <wp:wrapNone/>
                 <wp:docPr id="7" name="Rechteck 7"/>
                 <wp:cNvGraphicFramePr/>
@@ -1100,7 +1929,7 @@
                       <wps:spPr>
                         <a:xfrm>
                           <a:off x="0" y="0"/>
-                          <a:ext cx="1510748" cy="1057524"/>
+                          <a:ext cx="1510665" cy="1384663"/>
                         </a:xfrm>
                         <a:prstGeom prst="rect">
                           <a:avLst/>
@@ -1127,6 +1956,29 @@
                         <w:txbxContent>
                           <w:p>
                             <w:pPr>
+                              <w:ind w:left="142" w:hanging="153"/>
+                              <w:rPr>
+                                <w:b/>
+                                <w:color w:val="C45911" w:themeColor="accent2" w:themeShade="BF"/>
+                              </w:rPr>
+                            </w:pPr>
+                            <w:r>
+                              <w:rPr>
+                                <w:b/>
+                                <w:color w:val="C45911" w:themeColor="accent2" w:themeShade="BF"/>
+                              </w:rPr>
+                              <w:t>Energy</w:t>
+                            </w:r>
+                            <w:r>
+                              <w:rPr>
+                                <w:b/>
+                                <w:color w:val="C45911" w:themeColor="accent2" w:themeShade="BF"/>
+                              </w:rPr>
+                              <w:t xml:space="preserve"> Distribution</w:t>
+                            </w:r>
+                          </w:p>
+                          <w:p>
+                            <w:pPr>
                               <w:pStyle w:val="Listenabsatz"/>
                               <w:numPr>
                                 <w:ilvl w:val="0"/>
@@ -1314,9 +2166,32 @@
           </mc:Choice>
           <mc:Fallback>
             <w:pict>
-              <v:rect w14:anchorId="3FA8C844" id="Rechteck 7" o:spid="_x0000_s1032" style="position:absolute;margin-left:143.9pt;margin-top:41.75pt;width:118.95pt;height:83.25pt;z-index:251662336;visibility:visible;mso-wrap-style:square;mso-width-percent:0;mso-height-percent:0;mso-wrap-distance-left:9pt;mso-wrap-distance-top:0;mso-wrap-distance-right:9pt;mso-wrap-distance-bottom:0;mso-position-horizontal:absolute;mso-position-horizontal-relative:text;mso-position-vertical:absolute;mso-position-vertical-relative:text;mso-width-percent:0;mso-height-percent:0;mso-width-relative:margin;mso-height-relative:margin;v-text-anchor:middle" o:gfxdata="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" filled="f" strokecolor="black [1600]" strokeweight="1pt">
+              <v:rect w14:anchorId="3FA8C844" id="Rechteck 7" o:spid="_x0000_s1033" style="position:absolute;margin-left:139.85pt;margin-top:34.95pt;width:118.95pt;height:109.05pt;z-index:251662336;visibility:visible;mso-wrap-style:square;mso-width-percent:0;mso-height-percent:0;mso-wrap-distance-left:9pt;mso-wrap-distance-top:0;mso-wrap-distance-right:9pt;mso-wrap-distance-bottom:0;mso-position-horizontal:absolute;mso-position-horizontal-relative:margin;mso-position-vertical:absolute;mso-position-vertical-relative:text;mso-width-percent:0;mso-height-percent:0;mso-width-relative:margin;mso-height-relative:margin;v-text-anchor:middle" o:gfxdata="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" filled="f" strokecolor="black [1600]" strokeweight="1pt">
                 <v:textbox>
                   <w:txbxContent>
+                    <w:p>
+                      <w:pPr>
+                        <w:ind w:left="142" w:hanging="153"/>
+                        <w:rPr>
+                          <w:b/>
+                          <w:color w:val="C45911" w:themeColor="accent2" w:themeShade="BF"/>
+                        </w:rPr>
+                      </w:pPr>
+                      <w:r>
+                        <w:rPr>
+                          <w:b/>
+                          <w:color w:val="C45911" w:themeColor="accent2" w:themeShade="BF"/>
+                        </w:rPr>
+                        <w:t>Energy</w:t>
+                      </w:r>
+                      <w:r>
+                        <w:rPr>
+                          <w:b/>
+                          <w:color w:val="C45911" w:themeColor="accent2" w:themeShade="BF"/>
+                        </w:rPr>
+                        <w:t xml:space="preserve"> Distribution</w:t>
+                      </w:r>
+                    </w:p>
                     <w:p>
                       <w:pPr>
                         <w:pStyle w:val="Listenabsatz"/>
@@ -1486,11 +2361,13 @@
                     </w:p>
                   </w:txbxContent>
                 </v:textbox>
+                <w10:wrap anchorx="margin"/>
               </v:rect>
             </w:pict>
           </mc:Fallback>
         </mc:AlternateContent>
       </w:r>
+      <w:bookmarkStart w:id="0" w:name="_GoBack"/>
       <w:r>
         <w:rPr>
           <w:noProof/>
@@ -1499,58 +2376,50 @@
         <mc:AlternateContent>
           <mc:Choice Requires="wps">
             <w:drawing>
-              <wp:anchor distT="0" distB="0" distL="114300" distR="114300" simplePos="0" relativeHeight="251659264" behindDoc="0" locked="0" layoutInCell="1" allowOverlap="1">
+              <wp:anchor distT="0" distB="0" distL="114300" distR="114300" simplePos="0" relativeHeight="251709440" behindDoc="0" locked="0" layoutInCell="1" allowOverlap="1">
                 <wp:simplePos x="0" y="0"/>
                 <wp:positionH relativeFrom="column">
-                  <wp:posOffset>34290</wp:posOffset>
+                  <wp:posOffset>1626365</wp:posOffset>
                 </wp:positionH>
                 <wp:positionV relativeFrom="paragraph">
-                  <wp:posOffset>243205</wp:posOffset>
+                  <wp:posOffset>943455</wp:posOffset>
                 </wp:positionV>
-                <wp:extent cx="6105525" cy="3760470"/>
-                <wp:effectExtent l="0" t="0" r="28575" b="11430"/>
-                <wp:wrapTopAndBottom/>
-                <wp:docPr id="5" name="Textfeld 5"/>
+                <wp:extent cx="141826" cy="0"/>
+                <wp:effectExtent l="0" t="76200" r="10795" b="95250"/>
+                <wp:wrapNone/>
+                <wp:docPr id="37" name="Gerade Verbindung mit Pfeil 37"/>
                 <wp:cNvGraphicFramePr/>
                 <a:graphic xmlns:a="http://schemas.openxmlformats.org/drawingml/2006/main">
                   <a:graphicData uri="http://schemas.microsoft.com/office/word/2010/wordprocessingShape">
                     <wps:wsp>
-                      <wps:cNvSpPr txBox="1"/>
+                      <wps:cNvCnPr/>
                       <wps:spPr>
                         <a:xfrm>
                           <a:off x="0" y="0"/>
-                          <a:ext cx="6105525" cy="3760470"/>
+                          <a:ext cx="141826" cy="0"/>
                         </a:xfrm>
-                        <a:prstGeom prst="rect">
+                        <a:prstGeom prst="straightConnector1">
                           <a:avLst/>
                         </a:prstGeom>
-                        <a:ln/>
+                        <a:ln>
+                          <a:tailEnd type="triangle"/>
+                        </a:ln>
                       </wps:spPr>
                       <wps:style>
-                        <a:lnRef idx="2">
-                          <a:schemeClr val="dk1"/>
+                        <a:lnRef idx="1">
+                          <a:schemeClr val="accent1"/>
                         </a:lnRef>
-                        <a:fillRef idx="1">
-                          <a:schemeClr val="lt1"/>
+                        <a:fillRef idx="0">
+                          <a:schemeClr val="accent1"/>
                         </a:fillRef>
                         <a:effectRef idx="0">
-                          <a:schemeClr val="dk1"/>
+                          <a:schemeClr val="accent1"/>
                         </a:effectRef>
                         <a:fontRef idx="minor">
-                          <a:schemeClr val="dk1"/>
+                          <a:schemeClr val="tx1"/>
                         </a:fontRef>
                       </wps:style>
-                      <wps:txbx>
-                        <w:txbxContent>
-                          <w:p/>
-                        </w:txbxContent>
-                      </wps:txbx>
-                      <wps:bodyPr rot="0" spcFirstLastPara="0" vertOverflow="overflow" horzOverflow="overflow" vert="horz" wrap="square" lIns="91440" tIns="45720" rIns="91440" bIns="45720" numCol="1" spcCol="0" rtlCol="0" fromWordArt="0" anchor="t" anchorCtr="0" forceAA="0" compatLnSpc="1">
-                        <a:prstTxWarp prst="textNoShape">
-                          <a:avLst/>
-                        </a:prstTxWarp>
-                        <a:noAutofit/>
-                      </wps:bodyPr>
+                      <wps:bodyPr/>
                     </wps:wsp>
                   </a:graphicData>
                 </a:graphic>
@@ -1565,22 +2434,14 @@
           </mc:Choice>
           <mc:Fallback>
             <w:pict>
-              <v:shapetype id="_x0000_t202" coordsize="21600,21600" o:spt="202" path="m,l,21600r21600,l21600,xe">
-                <v:stroke joinstyle="miter"/>
-                <v:path gradientshapeok="t" o:connecttype="rect"/>
-              </v:shapetype>
-              <v:shape id="Textfeld 5" o:spid="_x0000_s1033" type="#_x0000_t202" style="position:absolute;margin-left:2.7pt;margin-top:19.15pt;width:480.75pt;height:296.1pt;z-index:251659264;visibility:visible;mso-wrap-style:square;mso-width-percent:0;mso-height-percent:0;mso-wrap-distance-left:9pt;mso-wrap-distance-top:0;mso-wrap-distance-right:9pt;mso-wrap-distance-bottom:0;mso-position-horizontal:absolute;mso-position-horizontal-relative:text;mso-position-vertical:absolute;mso-position-vertical-relative:text;mso-width-percent:0;mso-height-percent:0;mso-width-relative:margin;mso-height-relative:margin;v-text-anchor:top" o:gfxdata="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" fillcolor="white [3201]" strokecolor="black [3200]" strokeweight="1pt">
-                <v:textbox>
-                  <w:txbxContent>
-                    <w:p/>
-                  </w:txbxContent>
-                </v:textbox>
-                <w10:wrap type="topAndBottom"/>
+              <v:shape w14:anchorId="1D23EC1A" id="Gerade Verbindung mit Pfeil 37" o:spid="_x0000_s1026" type="#_x0000_t32" style="position:absolute;margin-left:128.05pt;margin-top:74.3pt;width:11.15pt;height:0;z-index:251709440;visibility:visible;mso-wrap-style:square;mso-width-percent:0;mso-height-percent:0;mso-wrap-distance-left:9pt;mso-wrap-distance-top:0;mso-wrap-distance-right:9pt;mso-wrap-distance-bottom:0;mso-position-horizontal:absolute;mso-position-horizontal-relative:text;mso-position-vertical:absolute;mso-position-vertical-relative:text;mso-width-percent:0;mso-height-percent:0;mso-width-relative:margin;mso-height-relative:margin" o:gfxdata="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" strokecolor="#4472c4 [3204]" strokeweight=".5pt">
+                <v:stroke endarrow="block" joinstyle="miter"/>
               </v:shape>
             </w:pict>
           </mc:Fallback>
         </mc:AlternateContent>
       </w:r>
+      <w:bookmarkEnd w:id="0"/>
       <w:r>
         <w:rPr>
           <w:noProof/>
@@ -1592,10 +2453,10 @@
               <wp:anchor distT="0" distB="0" distL="114300" distR="114300" simplePos="0" relativeHeight="251660288" behindDoc="0" locked="0" layoutInCell="1" allowOverlap="1">
                 <wp:simplePos x="0" y="0"/>
                 <wp:positionH relativeFrom="column">
-                  <wp:posOffset>324485</wp:posOffset>
+                  <wp:posOffset>335177</wp:posOffset>
                 </wp:positionH>
                 <wp:positionV relativeFrom="paragraph">
-                  <wp:posOffset>517387</wp:posOffset>
+                  <wp:posOffset>637540</wp:posOffset>
                 </wp:positionV>
                 <wp:extent cx="1272209" cy="588397"/>
                 <wp:effectExtent l="0" t="0" r="23495" b="21590"/>
@@ -1665,14 +2526,7 @@
                               <w:rPr>
                                 <w:color w:val="000000" w:themeColor="text1"/>
                               </w:rPr>
-                              <w:t>co</w:t>
-                            </w:r>
-                            <w:bookmarkStart w:id="0" w:name="_GoBack"/>
-                            <w:r>
-                              <w:rPr>
-                                <w:color w:val="000000" w:themeColor="text1"/>
-                              </w:rPr>
-                              <w:t>nnector</w:t>
+                              <w:t>connector</w:t>
                             </w:r>
                             <w:proofErr w:type="spellEnd"/>
                           </w:p>
@@ -1708,7 +2562,6 @@
                               </w:rPr>
                               <w:br/>
                             </w:r>
-                            <w:bookmarkEnd w:id="0"/>
                           </w:p>
                         </w:txbxContent>
                       </wps:txbx>
@@ -1732,7 +2585,7 @@
           </mc:Choice>
           <mc:Fallback>
             <w:pict>
-              <v:rect id="Rechteck 6" o:spid="_x0000_s1034" style="position:absolute;margin-left:25.55pt;margin-top:40.75pt;width:100.15pt;height:46.35pt;z-index:251660288;visibility:visible;mso-wrap-style:square;mso-width-percent:0;mso-height-percent:0;mso-wrap-distance-left:9pt;mso-wrap-distance-top:0;mso-wrap-distance-right:9pt;mso-wrap-distance-bottom:0;mso-position-horizontal:absolute;mso-position-horizontal-relative:text;mso-position-vertical:absolute;mso-position-vertical-relative:text;mso-width-percent:0;mso-height-percent:0;mso-width-relative:margin;mso-height-relative:margin;v-text-anchor:middle" o:gfxdata="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" filled="f" strokecolor="black [1600]" strokeweight="1pt">
+              <v:rect id="Rechteck 6" o:spid="_x0000_s1034" style="position:absolute;margin-left:26.4pt;margin-top:50.2pt;width:100.15pt;height:46.35pt;z-index:251660288;visibility:visible;mso-wrap-style:square;mso-width-percent:0;mso-height-percent:0;mso-wrap-distance-left:9pt;mso-wrap-distance-top:0;mso-wrap-distance-right:9pt;mso-wrap-distance-bottom:0;mso-position-horizontal:absolute;mso-position-horizontal-relative:text;mso-position-vertical:absolute;mso-position-vertical-relative:text;mso-width-percent:0;mso-height-percent:0;mso-width-relative:margin;mso-height-relative:margin;v-text-anchor:middle" o:gfxdata="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" filled="f" strokecolor="black [1600]" strokeweight="1pt">
                 <v:textbox>
                   <w:txbxContent>
                     <w:p>
@@ -1766,14 +2619,7 @@
                         <w:rPr>
                           <w:color w:val="000000" w:themeColor="text1"/>
                         </w:rPr>
-                        <w:t>co</w:t>
-                      </w:r>
-                      <w:bookmarkStart w:id="1" w:name="_GoBack"/>
-                      <w:r>
-                        <w:rPr>
-                          <w:color w:val="000000" w:themeColor="text1"/>
-                        </w:rPr>
-                        <w:t>nnector</w:t>
+                        <w:t>connector</w:t>
                       </w:r>
                       <w:proofErr w:type="spellEnd"/>
                     </w:p>
@@ -1809,7 +2655,1784 @@
                         </w:rPr>
                         <w:br/>
                       </w:r>
-                      <w:bookmarkEnd w:id="1"/>
+                    </w:p>
+                  </w:txbxContent>
+                </v:textbox>
+              </v:rect>
+            </w:pict>
+          </mc:Fallback>
+        </mc:AlternateContent>
+      </w:r>
+      <w:r>
+        <w:rPr>
+          <w:noProof/>
+          <w:lang w:val="en-GB"/>
+        </w:rPr>
+        <mc:AlternateContent>
+          <mc:Choice Requires="wps">
+            <w:drawing>
+              <wp:anchor distT="0" distB="0" distL="114300" distR="114300" simplePos="0" relativeHeight="251659264" behindDoc="0" locked="0" layoutInCell="1" allowOverlap="1">
+                <wp:simplePos x="0" y="0"/>
+                <wp:positionH relativeFrom="column">
+                  <wp:posOffset>245745</wp:posOffset>
+                </wp:positionH>
+                <wp:positionV relativeFrom="paragraph">
+                  <wp:posOffset>264160</wp:posOffset>
+                </wp:positionV>
+                <wp:extent cx="5795645" cy="4724400"/>
+                <wp:effectExtent l="0" t="0" r="14605" b="19050"/>
+                <wp:wrapTopAndBottom/>
+                <wp:docPr id="5" name="Textfeld 5"/>
+                <wp:cNvGraphicFramePr/>
+                <a:graphic xmlns:a="http://schemas.openxmlformats.org/drawingml/2006/main">
+                  <a:graphicData uri="http://schemas.microsoft.com/office/word/2010/wordprocessingShape">
+                    <wps:wsp>
+                      <wps:cNvSpPr txBox="1"/>
+                      <wps:spPr>
+                        <a:xfrm>
+                          <a:off x="0" y="0"/>
+                          <a:ext cx="5795645" cy="4724400"/>
+                        </a:xfrm>
+                        <a:prstGeom prst="rect">
+                          <a:avLst/>
+                        </a:prstGeom>
+                        <a:ln/>
+                      </wps:spPr>
+                      <wps:style>
+                        <a:lnRef idx="2">
+                          <a:schemeClr val="dk1"/>
+                        </a:lnRef>
+                        <a:fillRef idx="1">
+                          <a:schemeClr val="lt1"/>
+                        </a:fillRef>
+                        <a:effectRef idx="0">
+                          <a:schemeClr val="dk1"/>
+                        </a:effectRef>
+                        <a:fontRef idx="minor">
+                          <a:schemeClr val="dk1"/>
+                        </a:fontRef>
+                      </wps:style>
+                      <wps:txbx>
+                        <w:txbxContent>
+                          <w:p>
+                            <w:pPr>
+                              <w:ind w:right="947"/>
+                            </w:pPr>
+                          </w:p>
+                          <w:p>
+                            <w:pPr>
+                              <w:ind w:right="947"/>
+                            </w:pPr>
+                          </w:p>
+                        </w:txbxContent>
+                      </wps:txbx>
+                      <wps:bodyPr rot="0" spcFirstLastPara="0" vertOverflow="overflow" horzOverflow="overflow" vert="horz" wrap="square" lIns="91440" tIns="45720" rIns="91440" bIns="45720" numCol="1" spcCol="0" rtlCol="0" fromWordArt="0" anchor="t" anchorCtr="0" forceAA="0" compatLnSpc="1">
+                        <a:prstTxWarp prst="textNoShape">
+                          <a:avLst/>
+                        </a:prstTxWarp>
+                        <a:noAutofit/>
+                      </wps:bodyPr>
+                    </wps:wsp>
+                  </a:graphicData>
+                </a:graphic>
+                <wp14:sizeRelH relativeFrom="margin">
+                  <wp14:pctWidth>0</wp14:pctWidth>
+                </wp14:sizeRelH>
+                <wp14:sizeRelV relativeFrom="margin">
+                  <wp14:pctHeight>0</wp14:pctHeight>
+                </wp14:sizeRelV>
+              </wp:anchor>
+            </w:drawing>
+          </mc:Choice>
+          <mc:Fallback>
+            <w:pict>
+              <v:shapetype id="_x0000_t202" coordsize="21600,21600" o:spt="202" path="m,l,21600r21600,l21600,xe">
+                <v:stroke joinstyle="miter"/>
+                <v:path gradientshapeok="t" o:connecttype="rect"/>
+              </v:shapetype>
+              <v:shape id="Textfeld 5" o:spid="_x0000_s1035" type="#_x0000_t202" style="position:absolute;margin-left:19.35pt;margin-top:20.8pt;width:456.35pt;height:372pt;z-index:251659264;visibility:visible;mso-wrap-style:square;mso-width-percent:0;mso-height-percent:0;mso-wrap-distance-left:9pt;mso-wrap-distance-top:0;mso-wrap-distance-right:9pt;mso-wrap-distance-bottom:0;mso-position-horizontal:absolute;mso-position-horizontal-relative:text;mso-position-vertical:absolute;mso-position-vertical-relative:text;mso-width-percent:0;mso-height-percent:0;mso-width-relative:margin;mso-height-relative:margin;v-text-anchor:top" o:gfxdata="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" fillcolor="white [3201]" strokecolor="black [3200]" strokeweight="1pt">
+                <v:textbox>
+                  <w:txbxContent>
+                    <w:p>
+                      <w:pPr>
+                        <w:ind w:right="947"/>
+                      </w:pPr>
+                    </w:p>
+                    <w:p>
+                      <w:pPr>
+                        <w:ind w:right="947"/>
+                      </w:pPr>
+                    </w:p>
+                  </w:txbxContent>
+                </v:textbox>
+                <w10:wrap type="topAndBottom"/>
+              </v:shape>
+            </w:pict>
+          </mc:Fallback>
+        </mc:AlternateContent>
+      </w:r>
+    </w:p>
+    <w:p>
+      <w:pPr>
+        <w:rPr>
+          <w:lang w:val="en-GB"/>
+        </w:rPr>
+      </w:pPr>
+      <w:r>
+        <w:rPr>
+          <w:noProof/>
+          <w:lang w:val="en-GB"/>
+        </w:rPr>
+        <mc:AlternateContent>
+          <mc:Choice Requires="wps">
+            <w:drawing>
+              <wp:anchor distT="0" distB="0" distL="114300" distR="114300" simplePos="0" relativeHeight="251682816" behindDoc="0" locked="0" layoutInCell="1" allowOverlap="1">
+                <wp:simplePos x="0" y="0"/>
+                <wp:positionH relativeFrom="column">
+                  <wp:posOffset>5769610</wp:posOffset>
+                </wp:positionH>
+                <wp:positionV relativeFrom="paragraph">
+                  <wp:posOffset>2636559</wp:posOffset>
+                </wp:positionV>
+                <wp:extent cx="0" cy="432941"/>
+                <wp:effectExtent l="76200" t="0" r="57150" b="62865"/>
+                <wp:wrapNone/>
+                <wp:docPr id="16" name="Gerade Verbindung mit Pfeil 16"/>
+                <wp:cNvGraphicFramePr/>
+                <a:graphic xmlns:a="http://schemas.openxmlformats.org/drawingml/2006/main">
+                  <a:graphicData uri="http://schemas.microsoft.com/office/word/2010/wordprocessingShape">
+                    <wps:wsp>
+                      <wps:cNvCnPr/>
+                      <wps:spPr>
+                        <a:xfrm>
+                          <a:off x="0" y="0"/>
+                          <a:ext cx="0" cy="432941"/>
+                        </a:xfrm>
+                        <a:prstGeom prst="straightConnector1">
+                          <a:avLst/>
+                        </a:prstGeom>
+                        <a:ln>
+                          <a:tailEnd type="triangle"/>
+                        </a:ln>
+                      </wps:spPr>
+                      <wps:style>
+                        <a:lnRef idx="1">
+                          <a:schemeClr val="accent1"/>
+                        </a:lnRef>
+                        <a:fillRef idx="0">
+                          <a:schemeClr val="accent1"/>
+                        </a:fillRef>
+                        <a:effectRef idx="0">
+                          <a:schemeClr val="accent1"/>
+                        </a:effectRef>
+                        <a:fontRef idx="minor">
+                          <a:schemeClr val="tx1"/>
+                        </a:fontRef>
+                      </wps:style>
+                      <wps:bodyPr/>
+                    </wps:wsp>
+                  </a:graphicData>
+                </a:graphic>
+              </wp:anchor>
+            </w:drawing>
+          </mc:Choice>
+          <mc:Fallback>
+            <w:pict>
+              <v:shape w14:anchorId="28C9B4BF" id="Gerade Verbindung mit Pfeil 16" o:spid="_x0000_s1026" type="#_x0000_t32" style="position:absolute;margin-left:454.3pt;margin-top:207.6pt;width:0;height:34.1pt;z-index:251682816;visibility:visible;mso-wrap-style:square;mso-wrap-distance-left:9pt;mso-wrap-distance-top:0;mso-wrap-distance-right:9pt;mso-wrap-distance-bottom:0;mso-position-horizontal:absolute;mso-position-horizontal-relative:text;mso-position-vertical:absolute;mso-position-vertical-relative:text" o:gfxdata="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" strokecolor="#4472c4 [3204]" strokeweight=".5pt">
+                <v:stroke endarrow="block" joinstyle="miter"/>
+              </v:shape>
+            </w:pict>
+          </mc:Fallback>
+        </mc:AlternateContent>
+      </w:r>
+      <w:r>
+        <w:rPr>
+          <w:noProof/>
+        </w:rPr>
+        <mc:AlternateContent>
+          <mc:Choice Requires="wps">
+            <w:drawing>
+              <wp:anchor distT="0" distB="0" distL="114300" distR="114300" simplePos="0" relativeHeight="251708416" behindDoc="0" locked="0" layoutInCell="1" allowOverlap="1" wp14:anchorId="596F260B" wp14:editId="18134812">
+                <wp:simplePos x="0" y="0"/>
+                <wp:positionH relativeFrom="column">
+                  <wp:posOffset>245745</wp:posOffset>
+                </wp:positionH>
+                <wp:positionV relativeFrom="paragraph">
+                  <wp:posOffset>4760595</wp:posOffset>
+                </wp:positionV>
+                <wp:extent cx="5795645" cy="635"/>
+                <wp:effectExtent l="0" t="0" r="0" b="0"/>
+                <wp:wrapTopAndBottom/>
+                <wp:docPr id="36" name="Textfeld 36"/>
+                <wp:cNvGraphicFramePr/>
+                <a:graphic xmlns:a="http://schemas.openxmlformats.org/drawingml/2006/main">
+                  <a:graphicData uri="http://schemas.microsoft.com/office/word/2010/wordprocessingShape">
+                    <wps:wsp>
+                      <wps:cNvSpPr txBox="1"/>
+                      <wps:spPr>
+                        <a:xfrm>
+                          <a:off x="0" y="0"/>
+                          <a:ext cx="5795645" cy="635"/>
+                        </a:xfrm>
+                        <a:prstGeom prst="rect">
+                          <a:avLst/>
+                        </a:prstGeom>
+                        <a:solidFill>
+                          <a:prstClr val="white"/>
+                        </a:solidFill>
+                        <a:ln>
+                          <a:noFill/>
+                        </a:ln>
+                      </wps:spPr>
+                      <wps:txbx>
+                        <w:txbxContent>
+                          <w:p>
+                            <w:pPr>
+                              <w:pStyle w:val="Beschriftung"/>
+                              <w:rPr>
+                                <w:noProof/>
+                                <w:lang w:val="en-GB"/>
+                              </w:rPr>
+                            </w:pPr>
+                            <w:r>
+                              <w:t xml:space="preserve">Abbildung </w:t>
+                            </w:r>
+                            <w:fldSimple w:instr=" SEQ Abbildung \* ARABIC ">
+                              <w:r>
+                                <w:rPr>
+                                  <w:noProof/>
+                                </w:rPr>
+                                <w:t>1</w:t>
+                              </w:r>
+                            </w:fldSimple>
+                            <w:r>
+                              <w:t xml:space="preserve"> - </w:t>
+                            </w:r>
+                            <w:proofErr w:type="spellStart"/>
+                            <w:r>
+                              <w:t>to</w:t>
+                            </w:r>
+                            <w:proofErr w:type="spellEnd"/>
+                            <w:r>
+                              <w:t xml:space="preserve"> </w:t>
+                            </w:r>
+                            <w:proofErr w:type="spellStart"/>
+                            <w:r>
+                              <w:t>use</w:t>
+                            </w:r>
+                            <w:proofErr w:type="spellEnd"/>
+                            <w:r>
+                              <w:t xml:space="preserve"> </w:t>
+                            </w:r>
+                            <w:proofErr w:type="spellStart"/>
+                            <w:r>
+                              <w:t>word</w:t>
+                            </w:r>
+                            <w:proofErr w:type="spellEnd"/>
+                            <w:r>
+                              <w:t xml:space="preserve"> </w:t>
+                            </w:r>
+                            <w:proofErr w:type="spellStart"/>
+                            <w:r>
+                              <w:t>is</w:t>
+                            </w:r>
+                            <w:proofErr w:type="spellEnd"/>
+                            <w:r>
+                              <w:t xml:space="preserve"> a </w:t>
+                            </w:r>
+                            <w:proofErr w:type="spellStart"/>
+                            <w:r>
+                              <w:t>shit</w:t>
+                            </w:r>
+                            <w:proofErr w:type="spellEnd"/>
+                            <w:r>
+                              <w:t xml:space="preserve"> </w:t>
+                            </w:r>
+                            <w:proofErr w:type="spellStart"/>
+                            <w:r>
+                              <w:t>way</w:t>
+                            </w:r>
+                            <w:proofErr w:type="spellEnd"/>
+                            <w:r>
+                              <w:t xml:space="preserve"> </w:t>
+                            </w:r>
+                            <w:proofErr w:type="spellStart"/>
+                            <w:r>
+                              <w:t>to</w:t>
+                            </w:r>
+                            <w:proofErr w:type="spellEnd"/>
+                            <w:r>
+                              <w:t xml:space="preserve"> </w:t>
+                            </w:r>
+                            <w:proofErr w:type="spellStart"/>
+                            <w:r>
+                              <w:t>create</w:t>
+                            </w:r>
+                            <w:proofErr w:type="spellEnd"/>
+                            <w:r>
+                              <w:t xml:space="preserve"> such </w:t>
+                            </w:r>
+                            <w:proofErr w:type="spellStart"/>
+                            <w:r>
+                              <w:t>graphics</w:t>
+                            </w:r>
+                            <w:proofErr w:type="spellEnd"/>
+                          </w:p>
+                        </w:txbxContent>
+                      </wps:txbx>
+                      <wps:bodyPr rot="0" spcFirstLastPara="0" vertOverflow="overflow" horzOverflow="overflow" vert="horz" wrap="square" lIns="0" tIns="0" rIns="0" bIns="0" numCol="1" spcCol="0" rtlCol="0" fromWordArt="0" anchor="t" anchorCtr="0" forceAA="0" compatLnSpc="1">
+                        <a:prstTxWarp prst="textNoShape">
+                          <a:avLst/>
+                        </a:prstTxWarp>
+                        <a:spAutoFit/>
+                      </wps:bodyPr>
+                    </wps:wsp>
+                  </a:graphicData>
+                </a:graphic>
+              </wp:anchor>
+            </w:drawing>
+          </mc:Choice>
+          <mc:Fallback>
+            <w:pict>
+              <v:shape w14:anchorId="596F260B" id="Textfeld 36" o:spid="_x0000_s1036" type="#_x0000_t202" style="position:absolute;margin-left:19.35pt;margin-top:374.85pt;width:456.35pt;height:.05pt;z-index:251708416;visibility:visible;mso-wrap-style:square;mso-wrap-distance-left:9pt;mso-wrap-distance-top:0;mso-wrap-distance-right:9pt;mso-wrap-distance-bottom:0;mso-position-horizontal:absolute;mso-position-horizontal-relative:text;mso-position-vertical:absolute;mso-position-vertical-relative:text;v-text-anchor:top" o:gfxdata="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" stroked="f">
+                <v:textbox style="mso-fit-shape-to-text:t" inset="0,0,0,0">
+                  <w:txbxContent>
+                    <w:p>
+                      <w:pPr>
+                        <w:pStyle w:val="Beschriftung"/>
+                        <w:rPr>
+                          <w:noProof/>
+                          <w:lang w:val="en-GB"/>
+                        </w:rPr>
+                      </w:pPr>
+                      <w:r>
+                        <w:t xml:space="preserve">Abbildung </w:t>
+                      </w:r>
+                      <w:fldSimple w:instr=" SEQ Abbildung \* ARABIC ">
+                        <w:r>
+                          <w:rPr>
+                            <w:noProof/>
+                          </w:rPr>
+                          <w:t>1</w:t>
+                        </w:r>
+                      </w:fldSimple>
+                      <w:r>
+                        <w:t xml:space="preserve"> - </w:t>
+                      </w:r>
+                      <w:proofErr w:type="spellStart"/>
+                      <w:r>
+                        <w:t>to</w:t>
+                      </w:r>
+                      <w:proofErr w:type="spellEnd"/>
+                      <w:r>
+                        <w:t xml:space="preserve"> </w:t>
+                      </w:r>
+                      <w:proofErr w:type="spellStart"/>
+                      <w:r>
+                        <w:t>use</w:t>
+                      </w:r>
+                      <w:proofErr w:type="spellEnd"/>
+                      <w:r>
+                        <w:t xml:space="preserve"> </w:t>
+                      </w:r>
+                      <w:proofErr w:type="spellStart"/>
+                      <w:r>
+                        <w:t>word</w:t>
+                      </w:r>
+                      <w:proofErr w:type="spellEnd"/>
+                      <w:r>
+                        <w:t xml:space="preserve"> </w:t>
+                      </w:r>
+                      <w:proofErr w:type="spellStart"/>
+                      <w:r>
+                        <w:t>is</w:t>
+                      </w:r>
+                      <w:proofErr w:type="spellEnd"/>
+                      <w:r>
+                        <w:t xml:space="preserve"> a </w:t>
+                      </w:r>
+                      <w:proofErr w:type="spellStart"/>
+                      <w:r>
+                        <w:t>shit</w:t>
+                      </w:r>
+                      <w:proofErr w:type="spellEnd"/>
+                      <w:r>
+                        <w:t xml:space="preserve"> </w:t>
+                      </w:r>
+                      <w:proofErr w:type="spellStart"/>
+                      <w:r>
+                        <w:t>way</w:t>
+                      </w:r>
+                      <w:proofErr w:type="spellEnd"/>
+                      <w:r>
+                        <w:t xml:space="preserve"> </w:t>
+                      </w:r>
+                      <w:proofErr w:type="spellStart"/>
+                      <w:r>
+                        <w:t>to</w:t>
+                      </w:r>
+                      <w:proofErr w:type="spellEnd"/>
+                      <w:r>
+                        <w:t xml:space="preserve"> </w:t>
+                      </w:r>
+                      <w:proofErr w:type="spellStart"/>
+                      <w:r>
+                        <w:t>create</w:t>
+                      </w:r>
+                      <w:proofErr w:type="spellEnd"/>
+                      <w:r>
+                        <w:t xml:space="preserve"> such </w:t>
+                      </w:r>
+                      <w:proofErr w:type="spellStart"/>
+                      <w:r>
+                        <w:t>graphics</w:t>
+                      </w:r>
+                      <w:proofErr w:type="spellEnd"/>
+                    </w:p>
+                  </w:txbxContent>
+                </v:textbox>
+                <w10:wrap type="topAndBottom"/>
+              </v:shape>
+            </w:pict>
+          </mc:Fallback>
+        </mc:AlternateContent>
+      </w:r>
+      <w:r>
+        <w:rPr>
+          <w:noProof/>
+          <w:lang w:val="en-GB"/>
+        </w:rPr>
+        <mc:AlternateContent>
+          <mc:Choice Requires="wps">
+            <w:drawing>
+              <wp:anchor distT="0" distB="0" distL="114300" distR="114300" simplePos="0" relativeHeight="251691008" behindDoc="0" locked="0" layoutInCell="1" allowOverlap="1" wp14:anchorId="230B3C56" wp14:editId="01166784">
+                <wp:simplePos x="0" y="0"/>
+                <wp:positionH relativeFrom="column">
+                  <wp:posOffset>418620</wp:posOffset>
+                </wp:positionH>
+                <wp:positionV relativeFrom="paragraph">
+                  <wp:posOffset>2374978</wp:posOffset>
+                </wp:positionV>
+                <wp:extent cx="507585" cy="836023"/>
+                <wp:effectExtent l="0" t="0" r="26035" b="21590"/>
+                <wp:wrapNone/>
+                <wp:docPr id="25" name="Rechteck 25"/>
+                <wp:cNvGraphicFramePr/>
+                <a:graphic xmlns:a="http://schemas.openxmlformats.org/drawingml/2006/main">
+                  <a:graphicData uri="http://schemas.microsoft.com/office/word/2010/wordprocessingShape">
+                    <wps:wsp>
+                      <wps:cNvSpPr/>
+                      <wps:spPr>
+                        <a:xfrm>
+                          <a:off x="0" y="0"/>
+                          <a:ext cx="507585" cy="836023"/>
+                        </a:xfrm>
+                        <a:prstGeom prst="rect">
+                          <a:avLst/>
+                        </a:prstGeom>
+                        <a:noFill/>
+                      </wps:spPr>
+                      <wps:style>
+                        <a:lnRef idx="2">
+                          <a:schemeClr val="dk1">
+                            <a:shade val="50000"/>
+                          </a:schemeClr>
+                        </a:lnRef>
+                        <a:fillRef idx="1">
+                          <a:schemeClr val="dk1"/>
+                        </a:fillRef>
+                        <a:effectRef idx="0">
+                          <a:schemeClr val="dk1"/>
+                        </a:effectRef>
+                        <a:fontRef idx="minor">
+                          <a:schemeClr val="lt1"/>
+                        </a:fontRef>
+                      </wps:style>
+                      <wps:txbx>
+                        <w:txbxContent>
+                          <w:p>
+                            <w:pPr>
+                              <w:pStyle w:val="Listenabsatz"/>
+                              <w:ind w:left="142"/>
+                              <w:rPr>
+                                <w:color w:val="000000" w:themeColor="text1"/>
+                              </w:rPr>
+                            </w:pPr>
+                            <w:r>
+                              <w:rPr>
+                                <w:color w:val="000000" w:themeColor="text1"/>
+                              </w:rPr>
+                              <w:t>UI</w:t>
+                            </w:r>
+                          </w:p>
+                        </w:txbxContent>
+                      </wps:txbx>
+                      <wps:bodyPr rot="0" spcFirstLastPara="0" vertOverflow="overflow" horzOverflow="overflow" vert="horz" wrap="square" lIns="91440" tIns="45720" rIns="91440" bIns="45720" numCol="1" spcCol="0" rtlCol="0" fromWordArt="0" anchor="ctr" anchorCtr="0" forceAA="0" compatLnSpc="1">
+                        <a:prstTxWarp prst="textNoShape">
+                          <a:avLst/>
+                        </a:prstTxWarp>
+                        <a:noAutofit/>
+                      </wps:bodyPr>
+                    </wps:wsp>
+                  </a:graphicData>
+                </a:graphic>
+                <wp14:sizeRelH relativeFrom="margin">
+                  <wp14:pctWidth>0</wp14:pctWidth>
+                </wp14:sizeRelH>
+                <wp14:sizeRelV relativeFrom="margin">
+                  <wp14:pctHeight>0</wp14:pctHeight>
+                </wp14:sizeRelV>
+              </wp:anchor>
+            </w:drawing>
+          </mc:Choice>
+          <mc:Fallback>
+            <w:pict>
+              <v:rect w14:anchorId="230B3C56" id="Rechteck 25" o:spid="_x0000_s1037" style="position:absolute;margin-left:32.95pt;margin-top:187pt;width:39.95pt;height:65.85pt;z-index:251691008;visibility:visible;mso-wrap-style:square;mso-width-percent:0;mso-height-percent:0;mso-wrap-distance-left:9pt;mso-wrap-distance-top:0;mso-wrap-distance-right:9pt;mso-wrap-distance-bottom:0;mso-position-horizontal:absolute;mso-position-horizontal-relative:text;mso-position-vertical:absolute;mso-position-vertical-relative:text;mso-width-percent:0;mso-height-percent:0;mso-width-relative:margin;mso-height-relative:margin;v-text-anchor:middle" o:gfxdata="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" filled="f" strokecolor="black [1600]" strokeweight="1pt">
+                <v:textbox>
+                  <w:txbxContent>
+                    <w:p>
+                      <w:pPr>
+                        <w:pStyle w:val="Listenabsatz"/>
+                        <w:ind w:left="142"/>
+                        <w:rPr>
+                          <w:color w:val="000000" w:themeColor="text1"/>
+                        </w:rPr>
+                      </w:pPr>
+                      <w:r>
+                        <w:rPr>
+                          <w:color w:val="000000" w:themeColor="text1"/>
+                        </w:rPr>
+                        <w:t>UI</w:t>
+                      </w:r>
+                    </w:p>
+                  </w:txbxContent>
+                </v:textbox>
+              </v:rect>
+            </w:pict>
+          </mc:Fallback>
+        </mc:AlternateContent>
+      </w:r>
+      <w:r>
+        <w:rPr>
+          <w:noProof/>
+          <w:lang w:val="en-GB"/>
+        </w:rPr>
+        <mc:AlternateContent>
+          <mc:Choice Requires="wps">
+            <w:drawing>
+              <wp:anchor distT="0" distB="0" distL="114300" distR="114300" simplePos="0" relativeHeight="251695104" behindDoc="0" locked="0" layoutInCell="1" allowOverlap="1">
+                <wp:simplePos x="0" y="0"/>
+                <wp:positionH relativeFrom="column">
+                  <wp:posOffset>925272</wp:posOffset>
+                </wp:positionH>
+                <wp:positionV relativeFrom="paragraph">
+                  <wp:posOffset>2793041</wp:posOffset>
+                </wp:positionV>
+                <wp:extent cx="817530" cy="5287"/>
+                <wp:effectExtent l="38100" t="76200" r="78105" b="90170"/>
+                <wp:wrapNone/>
+                <wp:docPr id="28" name="Gerade Verbindung mit Pfeil 28"/>
+                <wp:cNvGraphicFramePr/>
+                <a:graphic xmlns:a="http://schemas.openxmlformats.org/drawingml/2006/main">
+                  <a:graphicData uri="http://schemas.microsoft.com/office/word/2010/wordprocessingShape">
+                    <wps:wsp>
+                      <wps:cNvCnPr/>
+                      <wps:spPr>
+                        <a:xfrm flipH="1" flipV="1">
+                          <a:off x="0" y="0"/>
+                          <a:ext cx="817530" cy="5287"/>
+                        </a:xfrm>
+                        <a:prstGeom prst="straightConnector1">
+                          <a:avLst/>
+                        </a:prstGeom>
+                        <a:ln>
+                          <a:headEnd type="triangle" w="med" len="med"/>
+                          <a:tailEnd type="triangle" w="med" len="med"/>
+                        </a:ln>
+                      </wps:spPr>
+                      <wps:style>
+                        <a:lnRef idx="1">
+                          <a:schemeClr val="accent1"/>
+                        </a:lnRef>
+                        <a:fillRef idx="0">
+                          <a:schemeClr val="accent1"/>
+                        </a:fillRef>
+                        <a:effectRef idx="0">
+                          <a:schemeClr val="accent1"/>
+                        </a:effectRef>
+                        <a:fontRef idx="minor">
+                          <a:schemeClr val="tx1"/>
+                        </a:fontRef>
+                      </wps:style>
+                      <wps:bodyPr/>
+                    </wps:wsp>
+                  </a:graphicData>
+                </a:graphic>
+                <wp14:sizeRelH relativeFrom="margin">
+                  <wp14:pctWidth>0</wp14:pctWidth>
+                </wp14:sizeRelH>
+                <wp14:sizeRelV relativeFrom="margin">
+                  <wp14:pctHeight>0</wp14:pctHeight>
+                </wp14:sizeRelV>
+              </wp:anchor>
+            </w:drawing>
+          </mc:Choice>
+          <mc:Fallback>
+            <w:pict>
+              <v:shape w14:anchorId="3208A69C" id="Gerade Verbindung mit Pfeil 28" o:spid="_x0000_s1026" type="#_x0000_t32" style="position:absolute;margin-left:72.85pt;margin-top:219.9pt;width:64.35pt;height:.4pt;flip:x y;z-index:251695104;visibility:visible;mso-wrap-style:square;mso-width-percent:0;mso-height-percent:0;mso-wrap-distance-left:9pt;mso-wrap-distance-top:0;mso-wrap-distance-right:9pt;mso-wrap-distance-bottom:0;mso-position-horizontal:absolute;mso-position-horizontal-relative:text;mso-position-vertical:absolute;mso-position-vertical-relative:text;mso-width-percent:0;mso-height-percent:0;mso-width-relative:margin;mso-height-relative:margin" o:gfxdata="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" strokecolor="#4472c4 [3204]" strokeweight=".5pt">
+                <v:stroke startarrow="block" endarrow="block" joinstyle="miter"/>
+              </v:shape>
+            </w:pict>
+          </mc:Fallback>
+        </mc:AlternateContent>
+      </w:r>
+      <w:r>
+        <w:rPr>
+          <w:noProof/>
+          <w:lang w:val="en-GB"/>
+        </w:rPr>
+        <mc:AlternateContent>
+          <mc:Choice Requires="wps">
+            <w:drawing>
+              <wp:anchor distT="0" distB="0" distL="114300" distR="114300" simplePos="0" relativeHeight="251706368" behindDoc="0" locked="0" layoutInCell="1" allowOverlap="1" wp14:anchorId="19E5188D" wp14:editId="04EB8775">
+                <wp:simplePos x="0" y="0"/>
+                <wp:positionH relativeFrom="column">
+                  <wp:posOffset>3073581</wp:posOffset>
+                </wp:positionH>
+                <wp:positionV relativeFrom="paragraph">
+                  <wp:posOffset>3142161</wp:posOffset>
+                </wp:positionV>
+                <wp:extent cx="1664581" cy="268359"/>
+                <wp:effectExtent l="0" t="0" r="0" b="0"/>
+                <wp:wrapNone/>
+                <wp:docPr id="35" name="Rechteck 35"/>
+                <wp:cNvGraphicFramePr/>
+                <a:graphic xmlns:a="http://schemas.openxmlformats.org/drawingml/2006/main">
+                  <a:graphicData uri="http://schemas.microsoft.com/office/word/2010/wordprocessingShape">
+                    <wps:wsp>
+                      <wps:cNvSpPr/>
+                      <wps:spPr>
+                        <a:xfrm>
+                          <a:off x="0" y="0"/>
+                          <a:ext cx="1664581" cy="268359"/>
+                        </a:xfrm>
+                        <a:prstGeom prst="rect">
+                          <a:avLst/>
+                        </a:prstGeom>
+                        <a:noFill/>
+                        <a:ln>
+                          <a:noFill/>
+                        </a:ln>
+                      </wps:spPr>
+                      <wps:style>
+                        <a:lnRef idx="2">
+                          <a:schemeClr val="dk1">
+                            <a:shade val="50000"/>
+                          </a:schemeClr>
+                        </a:lnRef>
+                        <a:fillRef idx="1">
+                          <a:schemeClr val="dk1"/>
+                        </a:fillRef>
+                        <a:effectRef idx="0">
+                          <a:schemeClr val="dk1"/>
+                        </a:effectRef>
+                        <a:fontRef idx="minor">
+                          <a:schemeClr val="lt1"/>
+                        </a:fontRef>
+                      </wps:style>
+                      <wps:txbx>
+                        <w:txbxContent>
+                          <w:p>
+                            <w:pPr>
+                              <w:pStyle w:val="Listenabsatz"/>
+                              <w:ind w:left="142"/>
+                              <w:rPr>
+                                <w:i/>
+                                <w:color w:val="000000" w:themeColor="text1"/>
+                              </w:rPr>
+                            </w:pPr>
+                            <w:proofErr w:type="spellStart"/>
+                            <w:r>
+                              <w:rPr>
+                                <w:i/>
+                                <w:color w:val="000000" w:themeColor="text1"/>
+                                <w:sz w:val="20"/>
+                              </w:rPr>
+                              <w:t>Protection</w:t>
+                            </w:r>
+                            <w:proofErr w:type="spellEnd"/>
+                            <w:r>
+                              <w:rPr>
+                                <w:i/>
+                                <w:color w:val="000000" w:themeColor="text1"/>
+                                <w:sz w:val="20"/>
+                              </w:rPr>
+                              <w:t xml:space="preserve"> </w:t>
+                            </w:r>
+                            <w:proofErr w:type="spellStart"/>
+                            <w:r>
+                              <w:rPr>
+                                <w:i/>
+                                <w:color w:val="000000" w:themeColor="text1"/>
+                                <w:sz w:val="20"/>
+                              </w:rPr>
+                              <w:t>state</w:t>
+                            </w:r>
+                            <w:proofErr w:type="spellEnd"/>
+                          </w:p>
+                        </w:txbxContent>
+                      </wps:txbx>
+                      <wps:bodyPr rot="0" spcFirstLastPara="0" vertOverflow="overflow" horzOverflow="overflow" vert="horz" wrap="square" lIns="91440" tIns="45720" rIns="91440" bIns="45720" numCol="1" spcCol="0" rtlCol="0" fromWordArt="0" anchor="ctr" anchorCtr="0" forceAA="0" compatLnSpc="1">
+                        <a:prstTxWarp prst="textNoShape">
+                          <a:avLst/>
+                        </a:prstTxWarp>
+                        <a:noAutofit/>
+                      </wps:bodyPr>
+                    </wps:wsp>
+                  </a:graphicData>
+                </a:graphic>
+                <wp14:sizeRelH relativeFrom="margin">
+                  <wp14:pctWidth>0</wp14:pctWidth>
+                </wp14:sizeRelH>
+                <wp14:sizeRelV relativeFrom="margin">
+                  <wp14:pctHeight>0</wp14:pctHeight>
+                </wp14:sizeRelV>
+              </wp:anchor>
+            </w:drawing>
+          </mc:Choice>
+          <mc:Fallback>
+            <w:pict>
+              <v:rect w14:anchorId="19E5188D" id="Rechteck 35" o:spid="_x0000_s1038" style="position:absolute;margin-left:242pt;margin-top:247.4pt;width:131.05pt;height:21.15pt;z-index:251706368;visibility:visible;mso-wrap-style:square;mso-width-percent:0;mso-height-percent:0;mso-wrap-distance-left:9pt;mso-wrap-distance-top:0;mso-wrap-distance-right:9pt;mso-wrap-distance-bottom:0;mso-position-horizontal:absolute;mso-position-horizontal-relative:text;mso-position-vertical:absolute;mso-position-vertical-relative:text;mso-width-percent:0;mso-height-percent:0;mso-width-relative:margin;mso-height-relative:margin;v-text-anchor:middle" o:gfxdata="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" filled="f" stroked="f" strokeweight="1pt">
+                <v:textbox>
+                  <w:txbxContent>
+                    <w:p>
+                      <w:pPr>
+                        <w:pStyle w:val="Listenabsatz"/>
+                        <w:ind w:left="142"/>
+                        <w:rPr>
+                          <w:i/>
+                          <w:color w:val="000000" w:themeColor="text1"/>
+                        </w:rPr>
+                      </w:pPr>
+                      <w:proofErr w:type="spellStart"/>
+                      <w:r>
+                        <w:rPr>
+                          <w:i/>
+                          <w:color w:val="000000" w:themeColor="text1"/>
+                          <w:sz w:val="20"/>
+                        </w:rPr>
+                        <w:t>Protection</w:t>
+                      </w:r>
+                      <w:proofErr w:type="spellEnd"/>
+                      <w:r>
+                        <w:rPr>
+                          <w:i/>
+                          <w:color w:val="000000" w:themeColor="text1"/>
+                          <w:sz w:val="20"/>
+                        </w:rPr>
+                        <w:t xml:space="preserve"> </w:t>
+                      </w:r>
+                      <w:proofErr w:type="spellStart"/>
+                      <w:r>
+                        <w:rPr>
+                          <w:i/>
+                          <w:color w:val="000000" w:themeColor="text1"/>
+                          <w:sz w:val="20"/>
+                        </w:rPr>
+                        <w:t>state</w:t>
+                      </w:r>
+                      <w:proofErr w:type="spellEnd"/>
+                    </w:p>
+                  </w:txbxContent>
+                </v:textbox>
+              </v:rect>
+            </w:pict>
+          </mc:Fallback>
+        </mc:AlternateContent>
+      </w:r>
+      <w:r>
+        <w:rPr>
+          <w:noProof/>
+          <w:lang w:val="en-GB"/>
+        </w:rPr>
+        <mc:AlternateContent>
+          <mc:Choice Requires="wps">
+            <w:drawing>
+              <wp:anchor distT="0" distB="0" distL="114300" distR="114300" simplePos="0" relativeHeight="251704320" behindDoc="0" locked="0" layoutInCell="1" allowOverlap="1" wp14:anchorId="1C69FE25" wp14:editId="29479028">
+                <wp:simplePos x="0" y="0"/>
+                <wp:positionH relativeFrom="column">
+                  <wp:posOffset>3052017</wp:posOffset>
+                </wp:positionH>
+                <wp:positionV relativeFrom="paragraph">
+                  <wp:posOffset>2938068</wp:posOffset>
+                </wp:positionV>
+                <wp:extent cx="1664581" cy="268359"/>
+                <wp:effectExtent l="0" t="0" r="0" b="0"/>
+                <wp:wrapNone/>
+                <wp:docPr id="34" name="Rechteck 34"/>
+                <wp:cNvGraphicFramePr/>
+                <a:graphic xmlns:a="http://schemas.openxmlformats.org/drawingml/2006/main">
+                  <a:graphicData uri="http://schemas.microsoft.com/office/word/2010/wordprocessingShape">
+                    <wps:wsp>
+                      <wps:cNvSpPr/>
+                      <wps:spPr>
+                        <a:xfrm>
+                          <a:off x="0" y="0"/>
+                          <a:ext cx="1664581" cy="268359"/>
+                        </a:xfrm>
+                        <a:prstGeom prst="rect">
+                          <a:avLst/>
+                        </a:prstGeom>
+                        <a:noFill/>
+                        <a:ln>
+                          <a:noFill/>
+                        </a:ln>
+                      </wps:spPr>
+                      <wps:style>
+                        <a:lnRef idx="2">
+                          <a:schemeClr val="dk1">
+                            <a:shade val="50000"/>
+                          </a:schemeClr>
+                        </a:lnRef>
+                        <a:fillRef idx="1">
+                          <a:schemeClr val="dk1"/>
+                        </a:fillRef>
+                        <a:effectRef idx="0">
+                          <a:schemeClr val="dk1"/>
+                        </a:effectRef>
+                        <a:fontRef idx="minor">
+                          <a:schemeClr val="lt1"/>
+                        </a:fontRef>
+                      </wps:style>
+                      <wps:txbx>
+                        <w:txbxContent>
+                          <w:p>
+                            <w:pPr>
+                              <w:pStyle w:val="Listenabsatz"/>
+                              <w:ind w:left="142"/>
+                              <w:rPr>
+                                <w:i/>
+                                <w:color w:val="000000" w:themeColor="text1"/>
+                              </w:rPr>
+                            </w:pPr>
+                            <w:proofErr w:type="spellStart"/>
+                            <w:r>
+                              <w:rPr>
+                                <w:i/>
+                                <w:color w:val="000000" w:themeColor="text1"/>
+                                <w:sz w:val="20"/>
+                              </w:rPr>
+                              <w:t>enable</w:t>
+                            </w:r>
+                            <w:proofErr w:type="spellEnd"/>
+                            <w:r>
+                              <w:rPr>
+                                <w:i/>
+                                <w:color w:val="000000" w:themeColor="text1"/>
+                                <w:sz w:val="20"/>
+                              </w:rPr>
+                              <w:t xml:space="preserve"> Speaker</w:t>
+                            </w:r>
+                          </w:p>
+                        </w:txbxContent>
+                      </wps:txbx>
+                      <wps:bodyPr rot="0" spcFirstLastPara="0" vertOverflow="overflow" horzOverflow="overflow" vert="horz" wrap="square" lIns="91440" tIns="45720" rIns="91440" bIns="45720" numCol="1" spcCol="0" rtlCol="0" fromWordArt="0" anchor="ctr" anchorCtr="0" forceAA="0" compatLnSpc="1">
+                        <a:prstTxWarp prst="textNoShape">
+                          <a:avLst/>
+                        </a:prstTxWarp>
+                        <a:noAutofit/>
+                      </wps:bodyPr>
+                    </wps:wsp>
+                  </a:graphicData>
+                </a:graphic>
+                <wp14:sizeRelH relativeFrom="margin">
+                  <wp14:pctWidth>0</wp14:pctWidth>
+                </wp14:sizeRelH>
+                <wp14:sizeRelV relativeFrom="margin">
+                  <wp14:pctHeight>0</wp14:pctHeight>
+                </wp14:sizeRelV>
+              </wp:anchor>
+            </w:drawing>
+          </mc:Choice>
+          <mc:Fallback>
+            <w:pict>
+              <v:rect w14:anchorId="1C69FE25" id="Rechteck 34" o:spid="_x0000_s1039" style="position:absolute;margin-left:240.3pt;margin-top:231.35pt;width:131.05pt;height:21.15pt;z-index:251704320;visibility:visible;mso-wrap-style:square;mso-width-percent:0;mso-height-percent:0;mso-wrap-distance-left:9pt;mso-wrap-distance-top:0;mso-wrap-distance-right:9pt;mso-wrap-distance-bottom:0;mso-position-horizontal:absolute;mso-position-horizontal-relative:text;mso-position-vertical:absolute;mso-position-vertical-relative:text;mso-width-percent:0;mso-height-percent:0;mso-width-relative:margin;mso-height-relative:margin;v-text-anchor:middle" o:gfxdata="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" filled="f" stroked="f" strokeweight="1pt">
+                <v:textbox>
+                  <w:txbxContent>
+                    <w:p>
+                      <w:pPr>
+                        <w:pStyle w:val="Listenabsatz"/>
+                        <w:ind w:left="142"/>
+                        <w:rPr>
+                          <w:i/>
+                          <w:color w:val="000000" w:themeColor="text1"/>
+                        </w:rPr>
+                      </w:pPr>
+                      <w:proofErr w:type="spellStart"/>
+                      <w:r>
+                        <w:rPr>
+                          <w:i/>
+                          <w:color w:val="000000" w:themeColor="text1"/>
+                          <w:sz w:val="20"/>
+                        </w:rPr>
+                        <w:t>enable</w:t>
+                      </w:r>
+                      <w:proofErr w:type="spellEnd"/>
+                      <w:r>
+                        <w:rPr>
+                          <w:i/>
+                          <w:color w:val="000000" w:themeColor="text1"/>
+                          <w:sz w:val="20"/>
+                        </w:rPr>
+                        <w:t xml:space="preserve"> Speaker</w:t>
+                      </w:r>
+                    </w:p>
+                  </w:txbxContent>
+                </v:textbox>
+              </v:rect>
+            </w:pict>
+          </mc:Fallback>
+        </mc:AlternateContent>
+      </w:r>
+      <w:r>
+        <w:rPr>
+          <w:noProof/>
+          <w:lang w:val="en-GB"/>
+        </w:rPr>
+        <mc:AlternateContent>
+          <mc:Choice Requires="wps">
+            <w:drawing>
+              <wp:anchor distT="0" distB="0" distL="114300" distR="114300" simplePos="0" relativeHeight="251700224" behindDoc="0" locked="0" layoutInCell="1" allowOverlap="1" wp14:anchorId="0516A8DA" wp14:editId="51585DFB">
+                <wp:simplePos x="0" y="0"/>
+                <wp:positionH relativeFrom="column">
+                  <wp:posOffset>3701493</wp:posOffset>
+                </wp:positionH>
+                <wp:positionV relativeFrom="paragraph">
+                  <wp:posOffset>1564601</wp:posOffset>
+                </wp:positionV>
+                <wp:extent cx="925377" cy="268359"/>
+                <wp:effectExtent l="0" t="0" r="0" b="0"/>
+                <wp:wrapNone/>
+                <wp:docPr id="32" name="Rechteck 32"/>
+                <wp:cNvGraphicFramePr/>
+                <a:graphic xmlns:a="http://schemas.openxmlformats.org/drawingml/2006/main">
+                  <a:graphicData uri="http://schemas.microsoft.com/office/word/2010/wordprocessingShape">
+                    <wps:wsp>
+                      <wps:cNvSpPr/>
+                      <wps:spPr>
+                        <a:xfrm>
+                          <a:off x="0" y="0"/>
+                          <a:ext cx="925377" cy="268359"/>
+                        </a:xfrm>
+                        <a:prstGeom prst="rect">
+                          <a:avLst/>
+                        </a:prstGeom>
+                        <a:noFill/>
+                        <a:ln>
+                          <a:noFill/>
+                        </a:ln>
+                      </wps:spPr>
+                      <wps:style>
+                        <a:lnRef idx="2">
+                          <a:schemeClr val="dk1">
+                            <a:shade val="50000"/>
+                          </a:schemeClr>
+                        </a:lnRef>
+                        <a:fillRef idx="1">
+                          <a:schemeClr val="dk1"/>
+                        </a:fillRef>
+                        <a:effectRef idx="0">
+                          <a:schemeClr val="dk1"/>
+                        </a:effectRef>
+                        <a:fontRef idx="minor">
+                          <a:schemeClr val="lt1"/>
+                        </a:fontRef>
+                      </wps:style>
+                      <wps:txbx>
+                        <w:txbxContent>
+                          <w:p>
+                            <w:pPr>
+                              <w:pStyle w:val="Listenabsatz"/>
+                              <w:ind w:left="142"/>
+                              <w:rPr>
+                                <w:i/>
+                                <w:color w:val="000000" w:themeColor="text1"/>
+                              </w:rPr>
+                            </w:pPr>
+                            <w:proofErr w:type="spellStart"/>
+                            <w:r>
+                              <w:rPr>
+                                <w:i/>
+                                <w:color w:val="000000" w:themeColor="text1"/>
+                                <w:sz w:val="20"/>
+                              </w:rPr>
+                              <w:t>m</w:t>
+                            </w:r>
+                            <w:r>
+                              <w:rPr>
+                                <w:i/>
+                                <w:color w:val="000000" w:themeColor="text1"/>
+                                <w:sz w:val="20"/>
+                              </w:rPr>
+                              <w:t>e</w:t>
+                            </w:r>
+                            <w:r>
+                              <w:rPr>
+                                <w:i/>
+                                <w:color w:val="000000" w:themeColor="text1"/>
+                                <w:sz w:val="20"/>
+                              </w:rPr>
+                              <w:t>a</w:t>
+                            </w:r>
+                            <w:r>
+                              <w:rPr>
+                                <w:i/>
+                                <w:color w:val="000000" w:themeColor="text1"/>
+                                <w:sz w:val="20"/>
+                              </w:rPr>
+                              <w:t>s</w:t>
+                            </w:r>
+                            <w:r>
+                              <w:rPr>
+                                <w:i/>
+                                <w:color w:val="000000" w:themeColor="text1"/>
+                                <w:sz w:val="20"/>
+                              </w:rPr>
+                              <w:t>ure</w:t>
+                            </w:r>
+                            <w:proofErr w:type="spellEnd"/>
+                          </w:p>
+                        </w:txbxContent>
+                      </wps:txbx>
+                      <wps:bodyPr rot="0" spcFirstLastPara="0" vertOverflow="overflow" horzOverflow="overflow" vert="horz" wrap="square" lIns="91440" tIns="45720" rIns="91440" bIns="45720" numCol="1" spcCol="0" rtlCol="0" fromWordArt="0" anchor="ctr" anchorCtr="0" forceAA="0" compatLnSpc="1">
+                        <a:prstTxWarp prst="textNoShape">
+                          <a:avLst/>
+                        </a:prstTxWarp>
+                        <a:noAutofit/>
+                      </wps:bodyPr>
+                    </wps:wsp>
+                  </a:graphicData>
+                </a:graphic>
+                <wp14:sizeRelH relativeFrom="margin">
+                  <wp14:pctWidth>0</wp14:pctWidth>
+                </wp14:sizeRelH>
+                <wp14:sizeRelV relativeFrom="margin">
+                  <wp14:pctHeight>0</wp14:pctHeight>
+                </wp14:sizeRelV>
+              </wp:anchor>
+            </w:drawing>
+          </mc:Choice>
+          <mc:Fallback>
+            <w:pict>
+              <v:rect w14:anchorId="0516A8DA" id="Rechteck 32" o:spid="_x0000_s1040" style="position:absolute;margin-left:291.45pt;margin-top:123.2pt;width:72.85pt;height:21.15pt;z-index:251700224;visibility:visible;mso-wrap-style:square;mso-width-percent:0;mso-height-percent:0;mso-wrap-distance-left:9pt;mso-wrap-distance-top:0;mso-wrap-distance-right:9pt;mso-wrap-distance-bottom:0;mso-position-horizontal:absolute;mso-position-horizontal-relative:text;mso-position-vertical:absolute;mso-position-vertical-relative:text;mso-width-percent:0;mso-height-percent:0;mso-width-relative:margin;mso-height-relative:margin;v-text-anchor:middle" o:gfxdata="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" filled="f" stroked="f" strokeweight="1pt">
+                <v:textbox>
+                  <w:txbxContent>
+                    <w:p>
+                      <w:pPr>
+                        <w:pStyle w:val="Listenabsatz"/>
+                        <w:ind w:left="142"/>
+                        <w:rPr>
+                          <w:i/>
+                          <w:color w:val="000000" w:themeColor="text1"/>
+                        </w:rPr>
+                      </w:pPr>
+                      <w:proofErr w:type="spellStart"/>
+                      <w:r>
+                        <w:rPr>
+                          <w:i/>
+                          <w:color w:val="000000" w:themeColor="text1"/>
+                          <w:sz w:val="20"/>
+                        </w:rPr>
+                        <w:t>m</w:t>
+                      </w:r>
+                      <w:r>
+                        <w:rPr>
+                          <w:i/>
+                          <w:color w:val="000000" w:themeColor="text1"/>
+                          <w:sz w:val="20"/>
+                        </w:rPr>
+                        <w:t>e</w:t>
+                      </w:r>
+                      <w:r>
+                        <w:rPr>
+                          <w:i/>
+                          <w:color w:val="000000" w:themeColor="text1"/>
+                          <w:sz w:val="20"/>
+                        </w:rPr>
+                        <w:t>a</w:t>
+                      </w:r>
+                      <w:r>
+                        <w:rPr>
+                          <w:i/>
+                          <w:color w:val="000000" w:themeColor="text1"/>
+                          <w:sz w:val="20"/>
+                        </w:rPr>
+                        <w:t>s</w:t>
+                      </w:r>
+                      <w:r>
+                        <w:rPr>
+                          <w:i/>
+                          <w:color w:val="000000" w:themeColor="text1"/>
+                          <w:sz w:val="20"/>
+                        </w:rPr>
+                        <w:t>ure</w:t>
+                      </w:r>
+                      <w:proofErr w:type="spellEnd"/>
+                    </w:p>
+                  </w:txbxContent>
+                </v:textbox>
+              </v:rect>
+            </w:pict>
+          </mc:Fallback>
+        </mc:AlternateContent>
+      </w:r>
+      <w:r>
+        <w:rPr>
+          <w:noProof/>
+          <w:lang w:val="en-GB"/>
+        </w:rPr>
+        <mc:AlternateContent>
+          <mc:Choice Requires="wps">
+            <w:drawing>
+              <wp:anchor distT="0" distB="0" distL="114300" distR="114300" simplePos="0" relativeHeight="251698176" behindDoc="0" locked="0" layoutInCell="1" allowOverlap="1">
+                <wp:simplePos x="0" y="0"/>
+                <wp:positionH relativeFrom="column">
+                  <wp:posOffset>2727947</wp:posOffset>
+                </wp:positionH>
+                <wp:positionV relativeFrom="paragraph">
+                  <wp:posOffset>1762941</wp:posOffset>
+                </wp:positionV>
+                <wp:extent cx="0" cy="227667"/>
+                <wp:effectExtent l="76200" t="0" r="57150" b="58420"/>
+                <wp:wrapNone/>
+                <wp:docPr id="31" name="Gerade Verbindung mit Pfeil 31"/>
+                <wp:cNvGraphicFramePr/>
+                <a:graphic xmlns:a="http://schemas.openxmlformats.org/drawingml/2006/main">
+                  <a:graphicData uri="http://schemas.microsoft.com/office/word/2010/wordprocessingShape">
+                    <wps:wsp>
+                      <wps:cNvCnPr/>
+                      <wps:spPr>
+                        <a:xfrm>
+                          <a:off x="0" y="0"/>
+                          <a:ext cx="0" cy="227667"/>
+                        </a:xfrm>
+                        <a:prstGeom prst="straightConnector1">
+                          <a:avLst/>
+                        </a:prstGeom>
+                        <a:ln>
+                          <a:prstDash val="sysDash"/>
+                          <a:tailEnd type="triangle"/>
+                        </a:ln>
+                      </wps:spPr>
+                      <wps:style>
+                        <a:lnRef idx="1">
+                          <a:schemeClr val="accent1"/>
+                        </a:lnRef>
+                        <a:fillRef idx="0">
+                          <a:schemeClr val="accent1"/>
+                        </a:fillRef>
+                        <a:effectRef idx="0">
+                          <a:schemeClr val="accent1"/>
+                        </a:effectRef>
+                        <a:fontRef idx="minor">
+                          <a:schemeClr val="tx1"/>
+                        </a:fontRef>
+                      </wps:style>
+                      <wps:bodyPr/>
+                    </wps:wsp>
+                  </a:graphicData>
+                </a:graphic>
+              </wp:anchor>
+            </w:drawing>
+          </mc:Choice>
+          <mc:Fallback>
+            <w:pict>
+              <v:shape w14:anchorId="29D63A0C" id="Gerade Verbindung mit Pfeil 31" o:spid="_x0000_s1026" type="#_x0000_t32" style="position:absolute;margin-left:214.8pt;margin-top:138.8pt;width:0;height:17.95pt;z-index:251698176;visibility:visible;mso-wrap-style:square;mso-wrap-distance-left:9pt;mso-wrap-distance-top:0;mso-wrap-distance-right:9pt;mso-wrap-distance-bottom:0;mso-position-horizontal:absolute;mso-position-horizontal-relative:text;mso-position-vertical:absolute;mso-position-vertical-relative:text" o:gfxdata="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" strokecolor="#4472c4 [3204]" strokeweight=".5pt">
+                <v:stroke dashstyle="3 1" endarrow="block" joinstyle="miter"/>
+              </v:shape>
+            </w:pict>
+          </mc:Fallback>
+        </mc:AlternateContent>
+      </w:r>
+      <w:r>
+        <w:rPr>
+          <w:noProof/>
+          <w:lang w:val="en-GB"/>
+        </w:rPr>
+        <mc:AlternateContent>
+          <mc:Choice Requires="wps">
+            <w:drawing>
+              <wp:anchor distT="0" distB="0" distL="114300" distR="114300" simplePos="0" relativeHeight="251694080" behindDoc="0" locked="0" layoutInCell="1" allowOverlap="1">
+                <wp:simplePos x="0" y="0"/>
+                <wp:positionH relativeFrom="column">
+                  <wp:posOffset>2425635</wp:posOffset>
+                </wp:positionH>
+                <wp:positionV relativeFrom="paragraph">
+                  <wp:posOffset>3573080</wp:posOffset>
+                </wp:positionV>
+                <wp:extent cx="0" cy="712859"/>
+                <wp:effectExtent l="76200" t="0" r="57150" b="49530"/>
+                <wp:wrapNone/>
+                <wp:docPr id="27" name="Gerade Verbindung mit Pfeil 27"/>
+                <wp:cNvGraphicFramePr/>
+                <a:graphic xmlns:a="http://schemas.openxmlformats.org/drawingml/2006/main">
+                  <a:graphicData uri="http://schemas.microsoft.com/office/word/2010/wordprocessingShape">
+                    <wps:wsp>
+                      <wps:cNvCnPr/>
+                      <wps:spPr>
+                        <a:xfrm>
+                          <a:off x="0" y="0"/>
+                          <a:ext cx="0" cy="712859"/>
+                        </a:xfrm>
+                        <a:prstGeom prst="straightConnector1">
+                          <a:avLst/>
+                        </a:prstGeom>
+                        <a:ln>
+                          <a:tailEnd type="triangle"/>
+                        </a:ln>
+                      </wps:spPr>
+                      <wps:style>
+                        <a:lnRef idx="1">
+                          <a:schemeClr val="accent1"/>
+                        </a:lnRef>
+                        <a:fillRef idx="0">
+                          <a:schemeClr val="accent1"/>
+                        </a:fillRef>
+                        <a:effectRef idx="0">
+                          <a:schemeClr val="accent1"/>
+                        </a:effectRef>
+                        <a:fontRef idx="minor">
+                          <a:schemeClr val="tx1"/>
+                        </a:fontRef>
+                      </wps:style>
+                      <wps:bodyPr/>
+                    </wps:wsp>
+                  </a:graphicData>
+                </a:graphic>
+              </wp:anchor>
+            </w:drawing>
+          </mc:Choice>
+          <mc:Fallback>
+            <w:pict>
+              <v:shape w14:anchorId="3E2992FB" id="Gerade Verbindung mit Pfeil 27" o:spid="_x0000_s1026" type="#_x0000_t32" style="position:absolute;margin-left:191pt;margin-top:281.35pt;width:0;height:56.15pt;z-index:251694080;visibility:visible;mso-wrap-style:square;mso-wrap-distance-left:9pt;mso-wrap-distance-top:0;mso-wrap-distance-right:9pt;mso-wrap-distance-bottom:0;mso-position-horizontal:absolute;mso-position-horizontal-relative:text;mso-position-vertical:absolute;mso-position-vertical-relative:text" o:gfxdata="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" strokecolor="#4472c4 [3204]" strokeweight=".5pt">
+                <v:stroke endarrow="block" joinstyle="miter"/>
+              </v:shape>
+            </w:pict>
+          </mc:Fallback>
+        </mc:AlternateContent>
+      </w:r>
+      <w:r>
+        <w:rPr>
+          <w:noProof/>
+          <w:lang w:val="en-GB"/>
+        </w:rPr>
+        <mc:AlternateContent>
+          <mc:Choice Requires="wps">
+            <w:drawing>
+              <wp:anchor distT="0" distB="0" distL="114300" distR="114300" simplePos="0" relativeHeight="251693056" behindDoc="0" locked="0" layoutInCell="1" allowOverlap="1" wp14:anchorId="567B6587" wp14:editId="56F2D5FE">
+                <wp:simplePos x="0" y="0"/>
+                <wp:positionH relativeFrom="column">
+                  <wp:posOffset>1772492</wp:posOffset>
+                </wp:positionH>
+                <wp:positionV relativeFrom="paragraph">
+                  <wp:posOffset>4308331</wp:posOffset>
+                </wp:positionV>
+                <wp:extent cx="1235373" cy="298217"/>
+                <wp:effectExtent l="0" t="0" r="22225" b="26035"/>
+                <wp:wrapNone/>
+                <wp:docPr id="26" name="Rechteck 26"/>
+                <wp:cNvGraphicFramePr/>
+                <a:graphic xmlns:a="http://schemas.openxmlformats.org/drawingml/2006/main">
+                  <a:graphicData uri="http://schemas.microsoft.com/office/word/2010/wordprocessingShape">
+                    <wps:wsp>
+                      <wps:cNvSpPr/>
+                      <wps:spPr>
+                        <a:xfrm>
+                          <a:off x="0" y="0"/>
+                          <a:ext cx="1235373" cy="298217"/>
+                        </a:xfrm>
+                        <a:prstGeom prst="rect">
+                          <a:avLst/>
+                        </a:prstGeom>
+                        <a:noFill/>
+                      </wps:spPr>
+                      <wps:style>
+                        <a:lnRef idx="2">
+                          <a:schemeClr val="dk1">
+                            <a:shade val="50000"/>
+                          </a:schemeClr>
+                        </a:lnRef>
+                        <a:fillRef idx="1">
+                          <a:schemeClr val="dk1"/>
+                        </a:fillRef>
+                        <a:effectRef idx="0">
+                          <a:schemeClr val="dk1"/>
+                        </a:effectRef>
+                        <a:fontRef idx="minor">
+                          <a:schemeClr val="lt1"/>
+                        </a:fontRef>
+                      </wps:style>
+                      <wps:txbx>
+                        <w:txbxContent>
+                          <w:p>
+                            <w:pPr>
+                              <w:pStyle w:val="Listenabsatz"/>
+                              <w:ind w:left="142"/>
+                              <w:rPr>
+                                <w:color w:val="000000" w:themeColor="text1"/>
+                              </w:rPr>
+                            </w:pPr>
+                            <w:proofErr w:type="spellStart"/>
+                            <w:r>
+                              <w:rPr>
+                                <w:color w:val="000000" w:themeColor="text1"/>
+                              </w:rPr>
+                              <w:t>Enable</w:t>
+                            </w:r>
+                            <w:proofErr w:type="spellEnd"/>
+                            <w:r>
+                              <w:rPr>
+                                <w:color w:val="000000" w:themeColor="text1"/>
+                              </w:rPr>
+                              <w:t xml:space="preserve"> </w:t>
+                            </w:r>
+                            <w:proofErr w:type="spellStart"/>
+                            <w:r>
+                              <w:rPr>
+                                <w:color w:val="000000" w:themeColor="text1"/>
+                              </w:rPr>
+                              <w:t>input</w:t>
+                            </w:r>
+                            <w:proofErr w:type="spellEnd"/>
+                          </w:p>
+                        </w:txbxContent>
+                      </wps:txbx>
+                      <wps:bodyPr rot="0" spcFirstLastPara="0" vertOverflow="overflow" horzOverflow="overflow" vert="horz" wrap="square" lIns="91440" tIns="45720" rIns="91440" bIns="45720" numCol="1" spcCol="0" rtlCol="0" fromWordArt="0" anchor="ctr" anchorCtr="0" forceAA="0" compatLnSpc="1">
+                        <a:prstTxWarp prst="textNoShape">
+                          <a:avLst/>
+                        </a:prstTxWarp>
+                        <a:noAutofit/>
+                      </wps:bodyPr>
+                    </wps:wsp>
+                  </a:graphicData>
+                </a:graphic>
+                <wp14:sizeRelH relativeFrom="margin">
+                  <wp14:pctWidth>0</wp14:pctWidth>
+                </wp14:sizeRelH>
+                <wp14:sizeRelV relativeFrom="margin">
+                  <wp14:pctHeight>0</wp14:pctHeight>
+                </wp14:sizeRelV>
+              </wp:anchor>
+            </w:drawing>
+          </mc:Choice>
+          <mc:Fallback>
+            <w:pict>
+              <v:rect w14:anchorId="567B6587" id="Rechteck 26" o:spid="_x0000_s1041" style="position:absolute;margin-left:139.55pt;margin-top:339.25pt;width:97.25pt;height:23.5pt;z-index:251693056;visibility:visible;mso-wrap-style:square;mso-width-percent:0;mso-height-percent:0;mso-wrap-distance-left:9pt;mso-wrap-distance-top:0;mso-wrap-distance-right:9pt;mso-wrap-distance-bottom:0;mso-position-horizontal:absolute;mso-position-horizontal-relative:text;mso-position-vertical:absolute;mso-position-vertical-relative:text;mso-width-percent:0;mso-height-percent:0;mso-width-relative:margin;mso-height-relative:margin;v-text-anchor:middle" o:gfxdata="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" filled="f" strokecolor="black [1600]" strokeweight="1pt">
+                <v:textbox>
+                  <w:txbxContent>
+                    <w:p>
+                      <w:pPr>
+                        <w:pStyle w:val="Listenabsatz"/>
+                        <w:ind w:left="142"/>
+                        <w:rPr>
+                          <w:color w:val="000000" w:themeColor="text1"/>
+                        </w:rPr>
+                      </w:pPr>
+                      <w:proofErr w:type="spellStart"/>
+                      <w:r>
+                        <w:rPr>
+                          <w:color w:val="000000" w:themeColor="text1"/>
+                        </w:rPr>
+                        <w:t>Enable</w:t>
+                      </w:r>
+                      <w:proofErr w:type="spellEnd"/>
+                      <w:r>
+                        <w:rPr>
+                          <w:color w:val="000000" w:themeColor="text1"/>
+                        </w:rPr>
+                        <w:t xml:space="preserve"> </w:t>
+                      </w:r>
+                      <w:proofErr w:type="spellStart"/>
+                      <w:r>
+                        <w:rPr>
+                          <w:color w:val="000000" w:themeColor="text1"/>
+                        </w:rPr>
+                        <w:t>input</w:t>
+                      </w:r>
+                      <w:proofErr w:type="spellEnd"/>
+                    </w:p>
+                  </w:txbxContent>
+                </v:textbox>
+              </v:rect>
+            </w:pict>
+          </mc:Fallback>
+        </mc:AlternateContent>
+      </w:r>
+      <w:r>
+        <w:rPr>
+          <w:noProof/>
+          <w:lang w:val="en-GB"/>
+        </w:rPr>
+        <mc:AlternateContent>
+          <mc:Choice Requires="wps">
+            <w:drawing>
+              <wp:anchor distT="0" distB="0" distL="114300" distR="114300" simplePos="0" relativeHeight="251688960" behindDoc="0" locked="0" layoutInCell="1" allowOverlap="1">
+                <wp:simplePos x="0" y="0"/>
+                <wp:positionH relativeFrom="column">
+                  <wp:posOffset>3056385</wp:posOffset>
+                </wp:positionH>
+                <wp:positionV relativeFrom="paragraph">
+                  <wp:posOffset>3349146</wp:posOffset>
+                </wp:positionV>
+                <wp:extent cx="1463040" cy="0"/>
+                <wp:effectExtent l="38100" t="76200" r="0" b="95250"/>
+                <wp:wrapNone/>
+                <wp:docPr id="24" name="Gerade Verbindung mit Pfeil 24"/>
+                <wp:cNvGraphicFramePr/>
+                <a:graphic xmlns:a="http://schemas.openxmlformats.org/drawingml/2006/main">
+                  <a:graphicData uri="http://schemas.microsoft.com/office/word/2010/wordprocessingShape">
+                    <wps:wsp>
+                      <wps:cNvCnPr/>
+                      <wps:spPr>
+                        <a:xfrm flipH="1">
+                          <a:off x="0" y="0"/>
+                          <a:ext cx="1463040" cy="0"/>
+                        </a:xfrm>
+                        <a:prstGeom prst="straightConnector1">
+                          <a:avLst/>
+                        </a:prstGeom>
+                        <a:ln>
+                          <a:tailEnd type="triangle"/>
+                        </a:ln>
+                      </wps:spPr>
+                      <wps:style>
+                        <a:lnRef idx="1">
+                          <a:schemeClr val="accent1"/>
+                        </a:lnRef>
+                        <a:fillRef idx="0">
+                          <a:schemeClr val="accent1"/>
+                        </a:fillRef>
+                        <a:effectRef idx="0">
+                          <a:schemeClr val="accent1"/>
+                        </a:effectRef>
+                        <a:fontRef idx="minor">
+                          <a:schemeClr val="tx1"/>
+                        </a:fontRef>
+                      </wps:style>
+                      <wps:bodyPr/>
+                    </wps:wsp>
+                  </a:graphicData>
+                </a:graphic>
+              </wp:anchor>
+            </w:drawing>
+          </mc:Choice>
+          <mc:Fallback>
+            <w:pict>
+              <v:shape w14:anchorId="5F7A30F9" id="Gerade Verbindung mit Pfeil 24" o:spid="_x0000_s1026" type="#_x0000_t32" style="position:absolute;margin-left:240.65pt;margin-top:263.7pt;width:115.2pt;height:0;flip:x;z-index:251688960;visibility:visible;mso-wrap-style:square;mso-wrap-distance-left:9pt;mso-wrap-distance-top:0;mso-wrap-distance-right:9pt;mso-wrap-distance-bottom:0;mso-position-horizontal:absolute;mso-position-horizontal-relative:text;mso-position-vertical:absolute;mso-position-vertical-relative:text" o:gfxdata="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" strokecolor="#4472c4 [3204]" strokeweight=".5pt">
+                <v:stroke endarrow="block" joinstyle="miter"/>
+              </v:shape>
+            </w:pict>
+          </mc:Fallback>
+        </mc:AlternateContent>
+      </w:r>
+      <w:r>
+        <w:rPr>
+          <w:noProof/>
+          <w:lang w:val="en-GB"/>
+        </w:rPr>
+        <mc:AlternateContent>
+          <mc:Choice Requires="wps">
+            <w:drawing>
+              <wp:anchor distT="0" distB="0" distL="114300" distR="114300" simplePos="0" relativeHeight="251687936" behindDoc="0" locked="0" layoutInCell="1" allowOverlap="1">
+                <wp:simplePos x="0" y="0"/>
+                <wp:positionH relativeFrom="column">
+                  <wp:posOffset>3041585</wp:posOffset>
+                </wp:positionH>
+                <wp:positionV relativeFrom="paragraph">
+                  <wp:posOffset>3135812</wp:posOffset>
+                </wp:positionV>
+                <wp:extent cx="1504095" cy="0"/>
+                <wp:effectExtent l="0" t="76200" r="20320" b="95250"/>
+                <wp:wrapNone/>
+                <wp:docPr id="22" name="Gerade Verbindung mit Pfeil 22"/>
+                <wp:cNvGraphicFramePr/>
+                <a:graphic xmlns:a="http://schemas.openxmlformats.org/drawingml/2006/main">
+                  <a:graphicData uri="http://schemas.microsoft.com/office/word/2010/wordprocessingShape">
+                    <wps:wsp>
+                      <wps:cNvCnPr/>
+                      <wps:spPr>
+                        <a:xfrm>
+                          <a:off x="0" y="0"/>
+                          <a:ext cx="1504095" cy="0"/>
+                        </a:xfrm>
+                        <a:prstGeom prst="straightConnector1">
+                          <a:avLst/>
+                        </a:prstGeom>
+                        <a:ln>
+                          <a:tailEnd type="triangle"/>
+                        </a:ln>
+                      </wps:spPr>
+                      <wps:style>
+                        <a:lnRef idx="1">
+                          <a:schemeClr val="accent1"/>
+                        </a:lnRef>
+                        <a:fillRef idx="0">
+                          <a:schemeClr val="accent1"/>
+                        </a:fillRef>
+                        <a:effectRef idx="0">
+                          <a:schemeClr val="accent1"/>
+                        </a:effectRef>
+                        <a:fontRef idx="minor">
+                          <a:schemeClr val="tx1"/>
+                        </a:fontRef>
+                      </wps:style>
+                      <wps:bodyPr/>
+                    </wps:wsp>
+                  </a:graphicData>
+                </a:graphic>
+              </wp:anchor>
+            </w:drawing>
+          </mc:Choice>
+          <mc:Fallback>
+            <w:pict>
+              <v:shape w14:anchorId="1839D55A" id="Gerade Verbindung mit Pfeil 22" o:spid="_x0000_s1026" type="#_x0000_t32" style="position:absolute;margin-left:239.5pt;margin-top:246.9pt;width:118.45pt;height:0;z-index:251687936;visibility:visible;mso-wrap-style:square;mso-wrap-distance-left:9pt;mso-wrap-distance-top:0;mso-wrap-distance-right:9pt;mso-wrap-distance-bottom:0;mso-position-horizontal:absolute;mso-position-horizontal-relative:text;mso-position-vertical:absolute;mso-position-vertical-relative:text" o:gfxdata="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" strokecolor="#4472c4 [3204]" strokeweight=".5pt">
+                <v:stroke endarrow="block" joinstyle="miter"/>
+              </v:shape>
+            </w:pict>
+          </mc:Fallback>
+        </mc:AlternateContent>
+      </w:r>
+      <w:r>
+        <w:rPr>
+          <w:noProof/>
+          <w:lang w:val="en-GB"/>
+        </w:rPr>
+        <mc:AlternateContent>
+          <mc:Choice Requires="wps">
+            <w:drawing>
+              <wp:anchor distT="0" distB="0" distL="114300" distR="114300" simplePos="0" relativeHeight="251674624" behindDoc="0" locked="0" layoutInCell="1" allowOverlap="1" wp14:anchorId="1AFEABAA" wp14:editId="370C6A35">
+                <wp:simplePos x="0" y="0"/>
+                <wp:positionH relativeFrom="column">
+                  <wp:posOffset>1776225</wp:posOffset>
+                </wp:positionH>
+                <wp:positionV relativeFrom="paragraph">
+                  <wp:posOffset>2024198</wp:posOffset>
+                </wp:positionV>
+                <wp:extent cx="1252220" cy="1518103"/>
+                <wp:effectExtent l="0" t="0" r="24130" b="25400"/>
+                <wp:wrapNone/>
+                <wp:docPr id="14" name="Rechteck 14"/>
+                <wp:cNvGraphicFramePr/>
+                <a:graphic xmlns:a="http://schemas.openxmlformats.org/drawingml/2006/main">
+                  <a:graphicData uri="http://schemas.microsoft.com/office/word/2010/wordprocessingShape">
+                    <wps:wsp>
+                      <wps:cNvSpPr/>
+                      <wps:spPr>
+                        <a:xfrm>
+                          <a:off x="0" y="0"/>
+                          <a:ext cx="1252220" cy="1518103"/>
+                        </a:xfrm>
+                        <a:prstGeom prst="rect">
+                          <a:avLst/>
+                        </a:prstGeom>
+                        <a:noFill/>
+                      </wps:spPr>
+                      <wps:style>
+                        <a:lnRef idx="2">
+                          <a:schemeClr val="dk1">
+                            <a:shade val="50000"/>
+                          </a:schemeClr>
+                        </a:lnRef>
+                        <a:fillRef idx="1">
+                          <a:schemeClr val="dk1"/>
+                        </a:fillRef>
+                        <a:effectRef idx="0">
+                          <a:schemeClr val="dk1"/>
+                        </a:effectRef>
+                        <a:fontRef idx="minor">
+                          <a:schemeClr val="lt1"/>
+                        </a:fontRef>
+                      </wps:style>
+                      <wps:txbx>
+                        <w:txbxContent>
+                          <w:p>
+                            <w:pPr>
+                              <w:pStyle w:val="Listenabsatz"/>
+                              <w:ind w:left="142"/>
+                              <w:rPr>
+                                <w:b/>
+                                <w:color w:val="C45911" w:themeColor="accent2" w:themeShade="BF"/>
+                              </w:rPr>
+                            </w:pPr>
+                            <w:r>
+                              <w:rPr>
+                                <w:b/>
+                                <w:color w:val="C45911" w:themeColor="accent2" w:themeShade="BF"/>
+                              </w:rPr>
+                              <w:t>Control Board</w:t>
+                            </w:r>
+                          </w:p>
+                          <w:p>
+                            <w:pPr>
+                              <w:pStyle w:val="Listenabsatz"/>
+                              <w:ind w:left="142"/>
+                              <w:rPr>
+                                <w:color w:val="000000" w:themeColor="text1"/>
+                              </w:rPr>
+                            </w:pPr>
+                          </w:p>
+                          <w:p>
+                            <w:pPr>
+                              <w:pStyle w:val="Listenabsatz"/>
+                              <w:ind w:left="142"/>
+                              <w:rPr>
+                                <w:color w:val="000000" w:themeColor="text1"/>
+                              </w:rPr>
+                            </w:pPr>
+                            <w:r>
+                              <w:rPr>
+                                <w:color w:val="000000" w:themeColor="text1"/>
+                              </w:rPr>
+                              <w:t xml:space="preserve">Micro </w:t>
+                            </w:r>
+                            <w:proofErr w:type="spellStart"/>
+                            <w:r>
+                              <w:rPr>
+                                <w:color w:val="000000" w:themeColor="text1"/>
+                              </w:rPr>
+                              <w:t>processor</w:t>
+                            </w:r>
+                            <w:proofErr w:type="spellEnd"/>
+                          </w:p>
+                          <w:p>
+                            <w:pPr>
+                              <w:pStyle w:val="Listenabsatz"/>
+                              <w:ind w:left="142"/>
+                              <w:rPr>
+                                <w:color w:val="000000" w:themeColor="text1"/>
+                              </w:rPr>
+                            </w:pPr>
+                            <w:r>
+                              <w:rPr>
+                                <w:color w:val="000000" w:themeColor="text1"/>
+                              </w:rPr>
+                              <w:t>(</w:t>
+                            </w:r>
+                            <w:r>
+                              <w:rPr>
+                                <w:rFonts w:cstheme="minorHAnsi"/>
+                                <w:color w:val="000000" w:themeColor="text1"/>
+                              </w:rPr>
+                              <w:t>µ</w:t>
+                            </w:r>
+                            <w:r>
+                              <w:rPr>
+                                <w:color w:val="000000" w:themeColor="text1"/>
+                              </w:rPr>
+                              <w:t>P)</w:t>
+                            </w:r>
+                          </w:p>
+                        </w:txbxContent>
+                      </wps:txbx>
+                      <wps:bodyPr rot="0" spcFirstLastPara="0" vertOverflow="overflow" horzOverflow="overflow" vert="horz" wrap="square" lIns="91440" tIns="45720" rIns="91440" bIns="45720" numCol="1" spcCol="0" rtlCol="0" fromWordArt="0" anchor="ctr" anchorCtr="0" forceAA="0" compatLnSpc="1">
+                        <a:prstTxWarp prst="textNoShape">
+                          <a:avLst/>
+                        </a:prstTxWarp>
+                        <a:noAutofit/>
+                      </wps:bodyPr>
+                    </wps:wsp>
+                  </a:graphicData>
+                </a:graphic>
+                <wp14:sizeRelH relativeFrom="margin">
+                  <wp14:pctWidth>0</wp14:pctWidth>
+                </wp14:sizeRelH>
+                <wp14:sizeRelV relativeFrom="margin">
+                  <wp14:pctHeight>0</wp14:pctHeight>
+                </wp14:sizeRelV>
+              </wp:anchor>
+            </w:drawing>
+          </mc:Choice>
+          <mc:Fallback>
+            <w:pict>
+              <v:rect w14:anchorId="1AFEABAA" id="Rechteck 14" o:spid="_x0000_s1042" style="position:absolute;margin-left:139.85pt;margin-top:159.4pt;width:98.6pt;height:119.55pt;z-index:251674624;visibility:visible;mso-wrap-style:square;mso-width-percent:0;mso-height-percent:0;mso-wrap-distance-left:9pt;mso-wrap-distance-top:0;mso-wrap-distance-right:9pt;mso-wrap-distance-bottom:0;mso-position-horizontal:absolute;mso-position-horizontal-relative:text;mso-position-vertical:absolute;mso-position-vertical-relative:text;mso-width-percent:0;mso-height-percent:0;mso-width-relative:margin;mso-height-relative:margin;v-text-anchor:middle" o:gfxdata="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" filled="f" strokecolor="black [1600]" strokeweight="1pt">
+                <v:textbox>
+                  <w:txbxContent>
+                    <w:p>
+                      <w:pPr>
+                        <w:pStyle w:val="Listenabsatz"/>
+                        <w:ind w:left="142"/>
+                        <w:rPr>
+                          <w:b/>
+                          <w:color w:val="C45911" w:themeColor="accent2" w:themeShade="BF"/>
+                        </w:rPr>
+                      </w:pPr>
+                      <w:r>
+                        <w:rPr>
+                          <w:b/>
+                          <w:color w:val="C45911" w:themeColor="accent2" w:themeShade="BF"/>
+                        </w:rPr>
+                        <w:t>Control Board</w:t>
+                      </w:r>
+                    </w:p>
+                    <w:p>
+                      <w:pPr>
+                        <w:pStyle w:val="Listenabsatz"/>
+                        <w:ind w:left="142"/>
+                        <w:rPr>
+                          <w:color w:val="000000" w:themeColor="text1"/>
+                        </w:rPr>
+                      </w:pPr>
+                    </w:p>
+                    <w:p>
+                      <w:pPr>
+                        <w:pStyle w:val="Listenabsatz"/>
+                        <w:ind w:left="142"/>
+                        <w:rPr>
+                          <w:color w:val="000000" w:themeColor="text1"/>
+                        </w:rPr>
+                      </w:pPr>
+                      <w:r>
+                        <w:rPr>
+                          <w:color w:val="000000" w:themeColor="text1"/>
+                        </w:rPr>
+                        <w:t xml:space="preserve">Micro </w:t>
+                      </w:r>
+                      <w:proofErr w:type="spellStart"/>
+                      <w:r>
+                        <w:rPr>
+                          <w:color w:val="000000" w:themeColor="text1"/>
+                        </w:rPr>
+                        <w:t>processor</w:t>
+                      </w:r>
+                      <w:proofErr w:type="spellEnd"/>
+                    </w:p>
+                    <w:p>
+                      <w:pPr>
+                        <w:pStyle w:val="Listenabsatz"/>
+                        <w:ind w:left="142"/>
+                        <w:rPr>
+                          <w:color w:val="000000" w:themeColor="text1"/>
+                        </w:rPr>
+                      </w:pPr>
+                      <w:r>
+                        <w:rPr>
+                          <w:color w:val="000000" w:themeColor="text1"/>
+                        </w:rPr>
+                        <w:t>(</w:t>
+                      </w:r>
+                      <w:r>
+                        <w:rPr>
+                          <w:rFonts w:cstheme="minorHAnsi"/>
+                          <w:color w:val="000000" w:themeColor="text1"/>
+                        </w:rPr>
+                        <w:t>µ</w:t>
+                      </w:r>
+                      <w:r>
+                        <w:rPr>
+                          <w:color w:val="000000" w:themeColor="text1"/>
+                        </w:rPr>
+                        <w:t>P)</w:t>
+                      </w:r>
                     </w:p>
                   </w:txbxContent>
                 </v:textbox>
@@ -1821,25 +4444,12 @@
     </w:p>
     <w:p>
       <w:pPr>
-        <w:rPr>
-          <w:lang w:val="en-GB"/>
-        </w:rPr>
-      </w:pPr>
-    </w:p>
-    <w:p>
-      <w:pPr>
-        <w:rPr>
-          <w:lang w:val="en-GB"/>
-        </w:rPr>
-      </w:pPr>
-    </w:p>
-    <w:p>
-      <w:pPr>
         <w:pStyle w:val="berschrift1"/>
         <w:numPr>
           <w:ilvl w:val="0"/>
-          <w:numId w:val="4"/>
+          <w:numId w:val="6"/>
         </w:numPr>
+        <w:ind w:left="426" w:hanging="426"/>
         <w:rPr>
           <w:lang w:val="en-GB"/>
         </w:rPr>
@@ -1848,7 +4458,213 @@
         <w:rPr>
           <w:lang w:val="en-GB"/>
         </w:rPr>
-        <w:t>Software</w:t>
+        <w:t>Energy Distribution</w:t>
+      </w:r>
+    </w:p>
+    <w:p>
+      <w:pPr>
+        <w:rPr>
+          <w:lang w:val="en-GB"/>
+        </w:rPr>
+      </w:pPr>
+    </w:p>
+    <w:p>
+      <w:pPr>
+        <w:pStyle w:val="berschrift1"/>
+        <w:numPr>
+          <w:ilvl w:val="0"/>
+          <w:numId w:val="6"/>
+        </w:numPr>
+        <w:ind w:left="426" w:hanging="426"/>
+        <w:rPr>
+          <w:lang w:val="en-GB"/>
+        </w:rPr>
+      </w:pPr>
+      <w:r>
+        <w:rPr>
+          <w:lang w:val="en-GB"/>
+        </w:rPr>
+        <w:t>Rectifying Board</w:t>
+      </w:r>
+    </w:p>
+    <w:p>
+      <w:pPr>
+        <w:jc w:val="center"/>
+        <w:rPr>
+          <w:lang w:val="en-GB"/>
+        </w:rPr>
+      </w:pPr>
+    </w:p>
+    <w:p>
+      <w:pPr>
+        <w:pStyle w:val="berschrift1"/>
+        <w:numPr>
+          <w:ilvl w:val="0"/>
+          <w:numId w:val="6"/>
+        </w:numPr>
+        <w:ind w:left="426" w:hanging="426"/>
+        <w:rPr>
+          <w:lang w:val="en-GB"/>
+        </w:rPr>
+      </w:pPr>
+      <w:r>
+        <w:rPr>
+          <w:lang w:val="en-GB"/>
+        </w:rPr>
+        <w:t>Amp Board</w:t>
+      </w:r>
+    </w:p>
+    <w:p>
+      <w:pPr>
+        <w:rPr>
+          <w:lang w:val="en-GB"/>
+        </w:rPr>
+      </w:pPr>
+      <w:r>
+        <w:rPr>
+          <w:lang w:val="en-GB"/>
+        </w:rPr>
+        <w:t>120ohm resistor from amp ground to ground (</w:t>
+      </w:r>
+      <w:r>
+        <w:rPr>
+          <w:highlight w:val="yellow"/>
+          <w:lang w:val="en-GB"/>
+        </w:rPr>
+        <w:t>why was that?</w:t>
+      </w:r>
+      <w:r>
+        <w:rPr>
+          <w:lang w:val="en-GB"/>
+        </w:rPr>
+        <w:t>)</w:t>
+      </w:r>
+    </w:p>
+    <w:p>
+      <w:pPr>
+        <w:pStyle w:val="berschrift1"/>
+        <w:numPr>
+          <w:ilvl w:val="0"/>
+          <w:numId w:val="6"/>
+        </w:numPr>
+        <w:ind w:left="426" w:hanging="426"/>
+        <w:rPr>
+          <w:lang w:val="en-GB"/>
+        </w:rPr>
+      </w:pPr>
+      <w:r>
+        <w:rPr>
+          <w:lang w:val="en-GB"/>
+        </w:rPr>
+        <w:lastRenderedPageBreak/>
+        <w:t>Control Board</w:t>
+      </w:r>
+    </w:p>
+    <w:p>
+      <w:pPr>
+        <w:rPr>
+          <w:lang w:val="en-GB"/>
+        </w:rPr>
+      </w:pPr>
+      <w:r>
+        <w:rPr>
+          <w:highlight w:val="yellow"/>
+          <w:lang w:val="en-GB"/>
+        </w:rPr>
+        <w:t xml:space="preserve">measures secondary voltage of main transformer and enables speaker output when within </w:t>
+      </w:r>
+      <w:r>
+        <w:rPr>
+          <w:highlight w:val="yellow"/>
+          <w:lang w:val="en-GB"/>
+        </w:rPr>
+        <w:t>set parameters.</w:t>
+      </w:r>
+    </w:p>
+    <w:p>
+      <w:pPr>
+        <w:pStyle w:val="berschrift2"/>
+        <w:numPr>
+          <w:ilvl w:val="1"/>
+          <w:numId w:val="6"/>
+        </w:numPr>
+        <w:ind w:left="426" w:hanging="426"/>
+        <w:rPr>
+          <w:lang w:val="en-GB"/>
+        </w:rPr>
+      </w:pPr>
+      <w:r>
+        <w:rPr>
+          <w:lang w:val="en-GB"/>
+        </w:rPr>
+        <w:t>Fan control</w:t>
+      </w:r>
+    </w:p>
+    <w:p>
+      <w:pPr>
+        <w:pStyle w:val="Listenabsatz"/>
+        <w:numPr>
+          <w:ilvl w:val="0"/>
+          <w:numId w:val="1"/>
+        </w:numPr>
+        <w:rPr>
+          <w:highlight w:val="yellow"/>
+          <w:lang w:val="en-GB"/>
+        </w:rPr>
+      </w:pPr>
+      <w:r>
+        <w:rPr>
+          <w:highlight w:val="yellow"/>
+          <w:lang w:val="en-GB"/>
+        </w:rPr>
+        <w:t>Check if first draft works</w:t>
+      </w:r>
+    </w:p>
+    <w:p>
+      <w:pPr>
+        <w:pStyle w:val="Listenabsatz"/>
+        <w:numPr>
+          <w:ilvl w:val="0"/>
+          <w:numId w:val="1"/>
+        </w:numPr>
+        <w:rPr>
+          <w:highlight w:val="yellow"/>
+          <w:lang w:val="en-GB"/>
+        </w:rPr>
+      </w:pPr>
+      <w:r>
+        <w:rPr>
+          <w:highlight w:val="yellow"/>
+          <w:lang w:val="en-GB"/>
+        </w:rPr>
+        <w:t>Add some results from oscilloscope</w:t>
+      </w:r>
+    </w:p>
+    <w:p>
+      <w:pPr>
+        <w:pStyle w:val="berschrift1"/>
+        <w:rPr>
+          <w:lang w:val="en-GB"/>
+        </w:rPr>
+      </w:pPr>
+    </w:p>
+    <w:p>
+      <w:pPr>
+        <w:pStyle w:val="berschrift1"/>
+        <w:numPr>
+          <w:ilvl w:val="0"/>
+          <w:numId w:val="6"/>
+        </w:numPr>
+        <w:ind w:left="426" w:hanging="426"/>
+        <w:rPr>
+          <w:lang w:val="en-GB"/>
+        </w:rPr>
+      </w:pPr>
+      <w:r>
+        <w:rPr>
+          <w:lang w:val="en-GB"/>
+        </w:rPr>
+        <w:t>SP Board</w:t>
       </w:r>
     </w:p>
     <w:sectPr>
@@ -1864,6 +4680,124 @@
 <file path=word/numbering.xml><?xml version="1.0" encoding="utf-8"?>
 <w:numbering xmlns:wpc="http://schemas.microsoft.com/office/word/2010/wordprocessingCanvas" xmlns:cx="http://schemas.microsoft.com/office/drawing/2014/chartex" xmlns:cx1="http://schemas.microsoft.com/office/drawing/2015/9/8/chartex" xmlns:cx2="http://schemas.microsoft.com/office/drawing/2015/10/21/chartex" xmlns:cx3="http://schemas.microsoft.com/office/drawing/2016/5/9/chartex" xmlns:cx4="http://schemas.microsoft.com/office/drawing/2016/5/10/chartex" xmlns:cx5="http://schemas.microsoft.com/office/drawing/2016/5/11/chartex" xmlns:cx6="http://schemas.microsoft.com/office/drawing/2016/5/12/chartex" xmlns:cx7="http://schemas.microsoft.com/office/drawing/2016/5/13/chartex" xmlns:cx8="http://schemas.microsoft.com/office/drawing/2016/5/14/chartex" xmlns:mc="http://schemas.openxmlformats.org/markup-compatibility/2006" xmlns:aink="http://schemas.microsoft.com/office/drawing/2016/ink" xmlns:am3d="http://schemas.microsoft.com/office/drawing/2017/model3d" xmlns:o="urn:schemas-microsoft-com:office:office" xmlns:r="http://schemas.openxmlformats.org/officeDocument/2006/relationships" xmlns:m="http://schemas.openxmlformats.org/officeDocument/2006/math" xmlns:v="urn:schemas-microsoft-com:vml" xmlns:wp14="http://schemas.microsoft.com/office/word/2010/wordprocessingDrawing" xmlns:wp="http://schemas.openxmlformats.org/drawingml/2006/wordprocessingDrawing" xmlns:w10="urn:schemas-microsoft-com:office:word" xmlns:w="http://schemas.openxmlformats.org/wordprocessingml/2006/main" xmlns:w14="http://schemas.microsoft.com/office/word/2010/wordml" xmlns:w15="http://schemas.microsoft.com/office/word/2012/wordml" xmlns:w16cid="http://schemas.microsoft.com/office/word/2016/wordml/cid" xmlns:w16se="http://schemas.microsoft.com/office/word/2015/wordml/symex" xmlns:wpg="http://schemas.microsoft.com/office/word/2010/wordprocessingGroup" xmlns:wpi="http://schemas.microsoft.com/office/word/2010/wordprocessingInk" xmlns:wne="http://schemas.microsoft.com/office/word/2006/wordml" xmlns:wps="http://schemas.microsoft.com/office/word/2010/wordprocessingShape" mc:Ignorable="w14 w15 w16se w16cid wp14">
   <w:abstractNum w:abstractNumId="0" w15:restartNumberingAfterBreak="0">
+    <w:nsid w:val="037E207F"/>
+    <w:multiLevelType w:val="multilevel"/>
+    <w:tmpl w:val="B406FC0A"/>
+    <w:lvl w:ilvl="0">
+      <w:start w:val="1"/>
+      <w:numFmt w:val="decimal"/>
+      <w:lvlText w:val="%1."/>
+      <w:lvlJc w:val="left"/>
+      <w:pPr>
+        <w:ind w:left="720" w:hanging="360"/>
+      </w:pPr>
+    </w:lvl>
+    <w:lvl w:ilvl="1">
+      <w:start w:val="1"/>
+      <w:numFmt w:val="decimal"/>
+      <w:isLgl/>
+      <w:lvlText w:val="%1.%2"/>
+      <w:lvlJc w:val="left"/>
+      <w:pPr>
+        <w:ind w:left="720" w:hanging="360"/>
+      </w:pPr>
+      <w:rPr>
+        <w:rFonts w:hint="default"/>
+      </w:rPr>
+    </w:lvl>
+    <w:lvl w:ilvl="2">
+      <w:start w:val="1"/>
+      <w:numFmt w:val="decimal"/>
+      <w:isLgl/>
+      <w:lvlText w:val="%1.%2.%3"/>
+      <w:lvlJc w:val="left"/>
+      <w:pPr>
+        <w:ind w:left="1080" w:hanging="720"/>
+      </w:pPr>
+      <w:rPr>
+        <w:rFonts w:hint="default"/>
+      </w:rPr>
+    </w:lvl>
+    <w:lvl w:ilvl="3">
+      <w:start w:val="1"/>
+      <w:numFmt w:val="decimal"/>
+      <w:isLgl/>
+      <w:lvlText w:val="%1.%2.%3.%4"/>
+      <w:lvlJc w:val="left"/>
+      <w:pPr>
+        <w:ind w:left="1080" w:hanging="720"/>
+      </w:pPr>
+      <w:rPr>
+        <w:rFonts w:hint="default"/>
+      </w:rPr>
+    </w:lvl>
+    <w:lvl w:ilvl="4">
+      <w:start w:val="1"/>
+      <w:numFmt w:val="decimal"/>
+      <w:isLgl/>
+      <w:lvlText w:val="%1.%2.%3.%4.%5"/>
+      <w:lvlJc w:val="left"/>
+      <w:pPr>
+        <w:ind w:left="1440" w:hanging="1080"/>
+      </w:pPr>
+      <w:rPr>
+        <w:rFonts w:hint="default"/>
+      </w:rPr>
+    </w:lvl>
+    <w:lvl w:ilvl="5">
+      <w:start w:val="1"/>
+      <w:numFmt w:val="decimal"/>
+      <w:isLgl/>
+      <w:lvlText w:val="%1.%2.%3.%4.%5.%6"/>
+      <w:lvlJc w:val="left"/>
+      <w:pPr>
+        <w:ind w:left="1440" w:hanging="1080"/>
+      </w:pPr>
+      <w:rPr>
+        <w:rFonts w:hint="default"/>
+      </w:rPr>
+    </w:lvl>
+    <w:lvl w:ilvl="6">
+      <w:start w:val="1"/>
+      <w:numFmt w:val="decimal"/>
+      <w:isLgl/>
+      <w:lvlText w:val="%1.%2.%3.%4.%5.%6.%7"/>
+      <w:lvlJc w:val="left"/>
+      <w:pPr>
+        <w:ind w:left="1800" w:hanging="1440"/>
+      </w:pPr>
+      <w:rPr>
+        <w:rFonts w:hint="default"/>
+      </w:rPr>
+    </w:lvl>
+    <w:lvl w:ilvl="7">
+      <w:start w:val="1"/>
+      <w:numFmt w:val="decimal"/>
+      <w:isLgl/>
+      <w:lvlText w:val="%1.%2.%3.%4.%5.%6.%7.%8"/>
+      <w:lvlJc w:val="left"/>
+      <w:pPr>
+        <w:ind w:left="1800" w:hanging="1440"/>
+      </w:pPr>
+      <w:rPr>
+        <w:rFonts w:hint="default"/>
+      </w:rPr>
+    </w:lvl>
+    <w:lvl w:ilvl="8">
+      <w:start w:val="1"/>
+      <w:numFmt w:val="decimal"/>
+      <w:isLgl/>
+      <w:lvlText w:val="%1.%2.%3.%4.%5.%6.%7.%8.%9"/>
+      <w:lvlJc w:val="left"/>
+      <w:pPr>
+        <w:ind w:left="1800" w:hanging="1440"/>
+      </w:pPr>
+      <w:rPr>
+        <w:rFonts w:hint="default"/>
+      </w:rPr>
+    </w:lvl>
+  </w:abstractNum>
+  <w:abstractNum w:abstractNumId="1" w15:restartNumberingAfterBreak="0">
     <w:nsid w:val="3769695E"/>
     <w:multiLevelType w:val="multilevel"/>
     <w:tmpl w:val="2A5E9BAA"/>
@@ -1976,7 +4910,7 @@
       </w:rPr>
     </w:lvl>
   </w:abstractNum>
-  <w:abstractNum w:abstractNumId="1" w15:restartNumberingAfterBreak="0">
+  <w:abstractNum w:abstractNumId="2" w15:restartNumberingAfterBreak="0">
     <w:nsid w:val="430A2B58"/>
     <w:multiLevelType w:val="hybridMultilevel"/>
     <w:tmpl w:val="91004742"/>
@@ -2089,7 +5023,7 @@
       </w:rPr>
     </w:lvl>
   </w:abstractNum>
-  <w:abstractNum w:abstractNumId="2" w15:restartNumberingAfterBreak="0">
+  <w:abstractNum w:abstractNumId="3" w15:restartNumberingAfterBreak="0">
     <w:nsid w:val="68485EBE"/>
     <w:multiLevelType w:val="hybridMultilevel"/>
     <w:tmpl w:val="AAF045F6"/>
@@ -2201,7 +5135,7 @@
       </w:rPr>
     </w:lvl>
   </w:abstractNum>
-  <w:abstractNum w:abstractNumId="3" w15:restartNumberingAfterBreak="0">
+  <w:abstractNum w:abstractNumId="4" w15:restartNumberingAfterBreak="0">
     <w:nsid w:val="6B590FDE"/>
     <w:multiLevelType w:val="multilevel"/>
     <w:tmpl w:val="2A5E9BAA"/>
@@ -2314,7 +5248,7 @@
       </w:rPr>
     </w:lvl>
   </w:abstractNum>
-  <w:abstractNum w:abstractNumId="4" w15:restartNumberingAfterBreak="0">
+  <w:abstractNum w:abstractNumId="5" w15:restartNumberingAfterBreak="0">
     <w:nsid w:val="745A7D58"/>
     <w:multiLevelType w:val="hybridMultilevel"/>
     <w:tmpl w:val="47B45626"/>
@@ -2428,19 +5362,22 @@
     </w:lvl>
   </w:abstractNum>
   <w:num w:numId="1">
+    <w:abstractNumId w:val="3"/>
+  </w:num>
+  <w:num w:numId="2">
     <w:abstractNumId w:val="2"/>
   </w:num>
-  <w:num w:numId="2">
+  <w:num w:numId="3">
+    <w:abstractNumId w:val="5"/>
+  </w:num>
+  <w:num w:numId="4">
     <w:abstractNumId w:val="1"/>
   </w:num>
-  <w:num w:numId="3">
+  <w:num w:numId="5">
     <w:abstractNumId w:val="4"/>
   </w:num>
-  <w:num w:numId="4">
+  <w:num w:numId="6">
     <w:abstractNumId w:val="0"/>
-  </w:num>
-  <w:num w:numId="5">
-    <w:abstractNumId w:val="3"/>
   </w:num>
 </w:numbering>
 </file>
@@ -2864,6 +5801,28 @@
       <w:szCs w:val="32"/>
     </w:rPr>
   </w:style>
+  <w:style w:type="paragraph" w:styleId="berschrift2">
+    <w:name w:val="heading 2"/>
+    <w:basedOn w:val="Standard"/>
+    <w:next w:val="Standard"/>
+    <w:link w:val="berschrift2Zchn"/>
+    <w:uiPriority w:val="9"/>
+    <w:unhideWhenUsed/>
+    <w:qFormat/>
+    <w:rsid w:val="00496823"/>
+    <w:pPr>
+      <w:keepNext/>
+      <w:keepLines/>
+      <w:spacing w:before="40" w:after="0"/>
+      <w:outlineLvl w:val="1"/>
+    </w:pPr>
+    <w:rPr>
+      <w:rFonts w:asciiTheme="majorHAnsi" w:eastAsiaTheme="majorEastAsia" w:hAnsiTheme="majorHAnsi" w:cstheme="majorBidi"/>
+      <w:color w:val="2F5496" w:themeColor="accent1" w:themeShade="BF"/>
+      <w:sz w:val="26"/>
+      <w:szCs w:val="26"/>
+    </w:rPr>
+  </w:style>
   <w:style w:type="character" w:default="1" w:styleId="Absatz-Standardschriftart">
     <w:name w:val="Default Paragraph Font"/>
     <w:uiPriority w:val="1"/>
@@ -2923,6 +5882,38 @@
     <w:rsid w:val="00A0284C"/>
     <w:rPr>
       <w:color w:val="808080"/>
+    </w:rPr>
+  </w:style>
+  <w:style w:type="paragraph" w:styleId="Beschriftung">
+    <w:name w:val="caption"/>
+    <w:basedOn w:val="Standard"/>
+    <w:next w:val="Standard"/>
+    <w:uiPriority w:val="35"/>
+    <w:unhideWhenUsed/>
+    <w:qFormat/>
+    <w:rsid w:val="003521A7"/>
+    <w:pPr>
+      <w:spacing w:after="200" w:line="240" w:lineRule="auto"/>
+    </w:pPr>
+    <w:rPr>
+      <w:i/>
+      <w:iCs/>
+      <w:color w:val="44546A" w:themeColor="text2"/>
+      <w:sz w:val="18"/>
+      <w:szCs w:val="18"/>
+    </w:rPr>
+  </w:style>
+  <w:style w:type="character" w:customStyle="1" w:styleId="berschrift2Zchn">
+    <w:name w:val="Überschrift 2 Zchn"/>
+    <w:basedOn w:val="Absatz-Standardschriftart"/>
+    <w:link w:val="berschrift2"/>
+    <w:uiPriority w:val="9"/>
+    <w:rsid w:val="00496823"/>
+    <w:rPr>
+      <w:rFonts w:asciiTheme="majorHAnsi" w:eastAsiaTheme="majorEastAsia" w:hAnsiTheme="majorHAnsi" w:cstheme="majorBidi"/>
+      <w:color w:val="2F5496" w:themeColor="accent1" w:themeShade="BF"/>
+      <w:sz w:val="26"/>
+      <w:szCs w:val="26"/>
     </w:rPr>
   </w:style>
 </w:styles>

</xml_diff>

<commit_message>
merged some old stuff into docu
</commit_message>
<xml_diff>
--- a/Documentation.docx
+++ b/Documentation.docx
@@ -2367,7 +2367,6 @@
           </mc:Fallback>
         </mc:AlternateContent>
       </w:r>
-      <w:bookmarkStart w:id="0" w:name="_GoBack"/>
       <w:r>
         <w:rPr>
           <w:noProof/>
@@ -2441,7 +2440,6 @@
           </mc:Fallback>
         </mc:AlternateContent>
       </w:r>
-      <w:bookmarkEnd w:id="0"/>
       <w:r>
         <w:rPr>
           <w:noProof/>
@@ -2895,88 +2893,49 @@
                               </w:rPr>
                             </w:pPr>
                             <w:r>
+                              <w:rPr>
+                                <w:lang w:val="en-AU"/>
+                              </w:rPr>
                               <w:t xml:space="preserve">Abbildung </w:t>
                             </w:r>
-                            <w:fldSimple w:instr=" SEQ Abbildung \* ARABIC ">
-                              <w:r>
-                                <w:rPr>
-                                  <w:noProof/>
-                                </w:rPr>
-                                <w:t>1</w:t>
-                              </w:r>
-                            </w:fldSimple>
-                            <w:r>
-                              <w:t xml:space="preserve"> - </w:t>
-                            </w:r>
-                            <w:proofErr w:type="spellStart"/>
-                            <w:r>
-                              <w:t>to</w:t>
-                            </w:r>
-                            <w:proofErr w:type="spellEnd"/>
-                            <w:r>
-                              <w:t xml:space="preserve"> </w:t>
-                            </w:r>
-                            <w:proofErr w:type="spellStart"/>
-                            <w:r>
-                              <w:t>use</w:t>
-                            </w:r>
-                            <w:proofErr w:type="spellEnd"/>
-                            <w:r>
-                              <w:t xml:space="preserve"> </w:t>
-                            </w:r>
-                            <w:proofErr w:type="spellStart"/>
-                            <w:r>
-                              <w:t>word</w:t>
-                            </w:r>
-                            <w:proofErr w:type="spellEnd"/>
-                            <w:r>
-                              <w:t xml:space="preserve"> </w:t>
-                            </w:r>
-                            <w:proofErr w:type="spellStart"/>
-                            <w:r>
-                              <w:t>is</w:t>
-                            </w:r>
-                            <w:proofErr w:type="spellEnd"/>
-                            <w:r>
-                              <w:t xml:space="preserve"> a </w:t>
-                            </w:r>
-                            <w:proofErr w:type="spellStart"/>
-                            <w:r>
-                              <w:t>shit</w:t>
-                            </w:r>
-                            <w:proofErr w:type="spellEnd"/>
-                            <w:r>
-                              <w:t xml:space="preserve"> </w:t>
-                            </w:r>
-                            <w:proofErr w:type="spellStart"/>
-                            <w:r>
-                              <w:t>way</w:t>
-                            </w:r>
-                            <w:proofErr w:type="spellEnd"/>
-                            <w:r>
-                              <w:t xml:space="preserve"> </w:t>
-                            </w:r>
-                            <w:proofErr w:type="spellStart"/>
-                            <w:r>
-                              <w:t>to</w:t>
-                            </w:r>
-                            <w:proofErr w:type="spellEnd"/>
-                            <w:r>
-                              <w:t xml:space="preserve"> </w:t>
-                            </w:r>
-                            <w:proofErr w:type="spellStart"/>
-                            <w:r>
-                              <w:t>create</w:t>
-                            </w:r>
-                            <w:proofErr w:type="spellEnd"/>
-                            <w:r>
-                              <w:t xml:space="preserve"> such </w:t>
-                            </w:r>
-                            <w:proofErr w:type="spellStart"/>
-                            <w:r>
-                              <w:t>graphics</w:t>
-                            </w:r>
-                            <w:proofErr w:type="spellEnd"/>
+                            <w:r>
+                              <w:rPr>
+                                <w:noProof/>
+                              </w:rPr>
+                              <w:fldChar w:fldCharType="begin"/>
+                            </w:r>
+                            <w:r>
+                              <w:rPr>
+                                <w:noProof/>
+                                <w:lang w:val="en-AU"/>
+                              </w:rPr>
+                              <w:instrText xml:space="preserve"> SEQ Abbildung \* ARABIC </w:instrText>
+                            </w:r>
+                            <w:r>
+                              <w:rPr>
+                                <w:noProof/>
+                              </w:rPr>
+                              <w:fldChar w:fldCharType="separate"/>
+                            </w:r>
+                            <w:r>
+                              <w:rPr>
+                                <w:noProof/>
+                                <w:lang w:val="en-AU"/>
+                              </w:rPr>
+                              <w:t>1</w:t>
+                            </w:r>
+                            <w:r>
+                              <w:rPr>
+                                <w:noProof/>
+                              </w:rPr>
+                              <w:fldChar w:fldCharType="end"/>
+                            </w:r>
+                            <w:r>
+                              <w:rPr>
+                                <w:lang w:val="en-AU"/>
+                              </w:rPr>
+                              <w:t xml:space="preserve"> - to use word is a shit way to create such graphics</w:t>
+                            </w:r>
                           </w:p>
                         </w:txbxContent>
                       </wps:txbx>
@@ -3006,88 +2965,49 @@
                         </w:rPr>
                       </w:pPr>
                       <w:r>
+                        <w:rPr>
+                          <w:lang w:val="en-AU"/>
+                        </w:rPr>
                         <w:t xml:space="preserve">Abbildung </w:t>
                       </w:r>
-                      <w:fldSimple w:instr=" SEQ Abbildung \* ARABIC ">
-                        <w:r>
-                          <w:rPr>
-                            <w:noProof/>
-                          </w:rPr>
-                          <w:t>1</w:t>
-                        </w:r>
-                      </w:fldSimple>
-                      <w:r>
-                        <w:t xml:space="preserve"> - </w:t>
-                      </w:r>
-                      <w:proofErr w:type="spellStart"/>
-                      <w:r>
-                        <w:t>to</w:t>
-                      </w:r>
-                      <w:proofErr w:type="spellEnd"/>
-                      <w:r>
-                        <w:t xml:space="preserve"> </w:t>
-                      </w:r>
-                      <w:proofErr w:type="spellStart"/>
-                      <w:r>
-                        <w:t>use</w:t>
-                      </w:r>
-                      <w:proofErr w:type="spellEnd"/>
-                      <w:r>
-                        <w:t xml:space="preserve"> </w:t>
-                      </w:r>
-                      <w:proofErr w:type="spellStart"/>
-                      <w:r>
-                        <w:t>word</w:t>
-                      </w:r>
-                      <w:proofErr w:type="spellEnd"/>
-                      <w:r>
-                        <w:t xml:space="preserve"> </w:t>
-                      </w:r>
-                      <w:proofErr w:type="spellStart"/>
-                      <w:r>
-                        <w:t>is</w:t>
-                      </w:r>
-                      <w:proofErr w:type="spellEnd"/>
-                      <w:r>
-                        <w:t xml:space="preserve"> a </w:t>
-                      </w:r>
-                      <w:proofErr w:type="spellStart"/>
-                      <w:r>
-                        <w:t>shit</w:t>
-                      </w:r>
-                      <w:proofErr w:type="spellEnd"/>
-                      <w:r>
-                        <w:t xml:space="preserve"> </w:t>
-                      </w:r>
-                      <w:proofErr w:type="spellStart"/>
-                      <w:r>
-                        <w:t>way</w:t>
-                      </w:r>
-                      <w:proofErr w:type="spellEnd"/>
-                      <w:r>
-                        <w:t xml:space="preserve"> </w:t>
-                      </w:r>
-                      <w:proofErr w:type="spellStart"/>
-                      <w:r>
-                        <w:t>to</w:t>
-                      </w:r>
-                      <w:proofErr w:type="spellEnd"/>
-                      <w:r>
-                        <w:t xml:space="preserve"> </w:t>
-                      </w:r>
-                      <w:proofErr w:type="spellStart"/>
-                      <w:r>
-                        <w:t>create</w:t>
-                      </w:r>
-                      <w:proofErr w:type="spellEnd"/>
-                      <w:r>
-                        <w:t xml:space="preserve"> such </w:t>
-                      </w:r>
-                      <w:proofErr w:type="spellStart"/>
-                      <w:r>
-                        <w:t>graphics</w:t>
-                      </w:r>
-                      <w:proofErr w:type="spellEnd"/>
+                      <w:r>
+                        <w:rPr>
+                          <w:noProof/>
+                        </w:rPr>
+                        <w:fldChar w:fldCharType="begin"/>
+                      </w:r>
+                      <w:r>
+                        <w:rPr>
+                          <w:noProof/>
+                          <w:lang w:val="en-AU"/>
+                        </w:rPr>
+                        <w:instrText xml:space="preserve"> SEQ Abbildung \* ARABIC </w:instrText>
+                      </w:r>
+                      <w:r>
+                        <w:rPr>
+                          <w:noProof/>
+                        </w:rPr>
+                        <w:fldChar w:fldCharType="separate"/>
+                      </w:r>
+                      <w:r>
+                        <w:rPr>
+                          <w:noProof/>
+                          <w:lang w:val="en-AU"/>
+                        </w:rPr>
+                        <w:t>1</w:t>
+                      </w:r>
+                      <w:r>
+                        <w:rPr>
+                          <w:noProof/>
+                        </w:rPr>
+                        <w:fldChar w:fldCharType="end"/>
+                      </w:r>
+                      <w:r>
+                        <w:rPr>
+                          <w:lang w:val="en-AU"/>
+                        </w:rPr>
+                        <w:t xml:space="preserve"> - to use word is a shit way to create such graphics</w:t>
+                      </w:r>
                     </w:p>
                   </w:txbxContent>
                 </v:textbox>
@@ -4262,12 +4182,14 @@
                               <w:rPr>
                                 <w:b/>
                                 <w:color w:val="C45911" w:themeColor="accent2" w:themeShade="BF"/>
+                                <w:lang w:val="en-AU"/>
                               </w:rPr>
                             </w:pPr>
                             <w:r>
                               <w:rPr>
                                 <w:b/>
                                 <w:color w:val="C45911" w:themeColor="accent2" w:themeShade="BF"/>
+                                <w:lang w:val="en-AU"/>
                               </w:rPr>
                               <w:t>Control Board</w:t>
                             </w:r>
@@ -4278,6 +4200,7 @@
                               <w:ind w:left="142"/>
                               <w:rPr>
                                 <w:color w:val="000000" w:themeColor="text1"/>
+                                <w:lang w:val="en-AU"/>
                               </w:rPr>
                             </w:pPr>
                           </w:p>
@@ -4287,22 +4210,16 @@
                               <w:ind w:left="142"/>
                               <w:rPr>
                                 <w:color w:val="000000" w:themeColor="text1"/>
+                                <w:lang w:val="en-AU"/>
                               </w:rPr>
                             </w:pPr>
                             <w:r>
                               <w:rPr>
                                 <w:color w:val="000000" w:themeColor="text1"/>
-                              </w:rPr>
-                              <w:t xml:space="preserve">Micro </w:t>
-                            </w:r>
-                            <w:proofErr w:type="spellStart"/>
-                            <w:r>
-                              <w:rPr>
-                                <w:color w:val="000000" w:themeColor="text1"/>
-                              </w:rPr>
-                              <w:t>processor</w:t>
-                            </w:r>
-                            <w:proofErr w:type="spellEnd"/>
+                                <w:lang w:val="en-AU"/>
+                              </w:rPr>
+                              <w:t>Micro processor</w:t>
+                            </w:r>
                           </w:p>
                           <w:p>
                             <w:pPr>
@@ -4310,11 +4227,13 @@
                               <w:ind w:left="142"/>
                               <w:rPr>
                                 <w:color w:val="000000" w:themeColor="text1"/>
+                                <w:lang w:val="en-AU"/>
                               </w:rPr>
                             </w:pPr>
                             <w:r>
                               <w:rPr>
                                 <w:color w:val="000000" w:themeColor="text1"/>
+                                <w:lang w:val="en-AU"/>
                               </w:rPr>
                               <w:t>(</w:t>
                             </w:r>
@@ -4322,12 +4241,14 @@
                               <w:rPr>
                                 <w:rFonts w:cstheme="minorHAnsi"/>
                                 <w:color w:val="000000" w:themeColor="text1"/>
+                                <w:lang w:val="en-AU"/>
                               </w:rPr>
                               <w:t>µ</w:t>
                             </w:r>
                             <w:r>
                               <w:rPr>
                                 <w:color w:val="000000" w:themeColor="text1"/>
+                                <w:lang w:val="en-AU"/>
                               </w:rPr>
                               <w:t>P)</w:t>
                             </w:r>
@@ -4364,12 +4285,14 @@
                         <w:rPr>
                           <w:b/>
                           <w:color w:val="C45911" w:themeColor="accent2" w:themeShade="BF"/>
+                          <w:lang w:val="en-AU"/>
                         </w:rPr>
                       </w:pPr>
                       <w:r>
                         <w:rPr>
                           <w:b/>
                           <w:color w:val="C45911" w:themeColor="accent2" w:themeShade="BF"/>
+                          <w:lang w:val="en-AU"/>
                         </w:rPr>
                         <w:t>Control Board</w:t>
                       </w:r>
@@ -4380,6 +4303,7 @@
                         <w:ind w:left="142"/>
                         <w:rPr>
                           <w:color w:val="000000" w:themeColor="text1"/>
+                          <w:lang w:val="en-AU"/>
                         </w:rPr>
                       </w:pPr>
                     </w:p>
@@ -4389,22 +4313,16 @@
                         <w:ind w:left="142"/>
                         <w:rPr>
                           <w:color w:val="000000" w:themeColor="text1"/>
+                          <w:lang w:val="en-AU"/>
                         </w:rPr>
                       </w:pPr>
                       <w:r>
                         <w:rPr>
                           <w:color w:val="000000" w:themeColor="text1"/>
-                        </w:rPr>
-                        <w:t xml:space="preserve">Micro </w:t>
-                      </w:r>
-                      <w:proofErr w:type="spellStart"/>
-                      <w:r>
-                        <w:rPr>
-                          <w:color w:val="000000" w:themeColor="text1"/>
-                        </w:rPr>
-                        <w:t>processor</w:t>
-                      </w:r>
-                      <w:proofErr w:type="spellEnd"/>
+                          <w:lang w:val="en-AU"/>
+                        </w:rPr>
+                        <w:t>Micro processor</w:t>
+                      </w:r>
                     </w:p>
                     <w:p>
                       <w:pPr>
@@ -4412,11 +4330,13 @@
                         <w:ind w:left="142"/>
                         <w:rPr>
                           <w:color w:val="000000" w:themeColor="text1"/>
+                          <w:lang w:val="en-AU"/>
                         </w:rPr>
                       </w:pPr>
                       <w:r>
                         <w:rPr>
                           <w:color w:val="000000" w:themeColor="text1"/>
+                          <w:lang w:val="en-AU"/>
                         </w:rPr>
                         <w:t>(</w:t>
                       </w:r>
@@ -4424,12 +4344,14 @@
                         <w:rPr>
                           <w:rFonts w:cstheme="minorHAnsi"/>
                           <w:color w:val="000000" w:themeColor="text1"/>
+                          <w:lang w:val="en-AU"/>
                         </w:rPr>
                         <w:t>µ</w:t>
                       </w:r>
                       <w:r>
                         <w:rPr>
                           <w:color w:val="000000" w:themeColor="text1"/>
+                          <w:lang w:val="en-AU"/>
                         </w:rPr>
                         <w:t>P)</w:t>
                       </w:r>
@@ -4463,11 +4385,292 @@
     </w:p>
     <w:p>
       <w:pPr>
-        <w:rPr>
-          <w:lang w:val="en-GB"/>
-        </w:rPr>
-      </w:pPr>
+        <w:autoSpaceDE w:val="0"/>
+        <w:autoSpaceDN w:val="0"/>
+        <w:adjustRightInd w:val="0"/>
+        <w:spacing w:after="200" w:line="276" w:lineRule="auto"/>
+        <w:ind w:left="360"/>
+        <w:rPr>
+          <w:rFonts w:ascii="Calibri" w:hAnsi="Calibri" w:cs="Calibri"/>
+          <w:highlight w:val="yellow"/>
+          <w:lang w:val="en"/>
+        </w:rPr>
+      </w:pPr>
+      <w:proofErr w:type="spellStart"/>
+      <w:r>
+        <w:rPr>
+          <w:rFonts w:ascii="Calibri" w:hAnsi="Calibri" w:cs="Calibri"/>
+          <w:highlight w:val="yellow"/>
+        </w:rPr>
+        <w:t>Einschaltstrombegrenzerwiderstand</w:t>
+      </w:r>
+      <w:proofErr w:type="spellEnd"/>
+      <w:r>
+        <w:rPr>
+          <w:rFonts w:ascii="Calibri" w:hAnsi="Calibri" w:cs="Calibri"/>
+          <w:highlight w:val="yellow"/>
+        </w:rPr>
+        <w:t xml:space="preserve"> muss größer 5,24kOhm sein um ein durchbrennen bei Relaisversagen zu verhindern (gerechnet wurde mit 240V Netzspannung). Gewählt wurde 1kOhm+4,3kOhm da in E24 Reihe vorhanden, 11W Belastbarkeit. </w:t>
+      </w:r>
+      <w:proofErr w:type="spellStart"/>
+      <w:r>
+        <w:rPr>
+          <w:rFonts w:ascii="Calibri" w:hAnsi="Calibri" w:cs="Calibri"/>
+          <w:highlight w:val="yellow"/>
+          <w:lang w:val="en"/>
+        </w:rPr>
+        <w:t>Stromkurvenaufzeichnung</w:t>
+      </w:r>
+      <w:proofErr w:type="spellEnd"/>
+      <w:r>
+        <w:rPr>
+          <w:rFonts w:ascii="Calibri" w:hAnsi="Calibri" w:cs="Calibri"/>
+          <w:highlight w:val="yellow"/>
+          <w:lang w:val="en"/>
+        </w:rPr>
+        <w:t xml:space="preserve"> </w:t>
+      </w:r>
+      <w:proofErr w:type="spellStart"/>
+      <w:r>
+        <w:rPr>
+          <w:rFonts w:ascii="Calibri" w:hAnsi="Calibri" w:cs="Calibri"/>
+          <w:highlight w:val="yellow"/>
+          <w:lang w:val="en"/>
+        </w:rPr>
+        <w:t>mit</w:t>
+      </w:r>
+      <w:proofErr w:type="spellEnd"/>
+      <w:r>
+        <w:rPr>
+          <w:rFonts w:ascii="Calibri" w:hAnsi="Calibri" w:cs="Calibri"/>
+          <w:highlight w:val="yellow"/>
+          <w:lang w:val="en"/>
+        </w:rPr>
+        <w:t xml:space="preserve"> </w:t>
+      </w:r>
+      <w:proofErr w:type="spellStart"/>
+      <w:r>
+        <w:rPr>
+          <w:rFonts w:ascii="Calibri" w:hAnsi="Calibri" w:cs="Calibri"/>
+          <w:highlight w:val="yellow"/>
+          <w:lang w:val="en"/>
+        </w:rPr>
+        <w:t>Oszilloskope</w:t>
+      </w:r>
+      <w:proofErr w:type="spellEnd"/>
+      <w:r>
+        <w:rPr>
+          <w:rFonts w:ascii="Calibri" w:hAnsi="Calibri" w:cs="Calibri"/>
+          <w:highlight w:val="yellow"/>
+          <w:lang w:val="en"/>
+        </w:rPr>
+        <w:t xml:space="preserve"> </w:t>
+      </w:r>
+      <w:proofErr w:type="spellStart"/>
+      <w:r>
+        <w:rPr>
+          <w:rFonts w:ascii="Calibri" w:hAnsi="Calibri" w:cs="Calibri"/>
+          <w:highlight w:val="yellow"/>
+          <w:lang w:val="en"/>
+        </w:rPr>
+        <w:t>steht</w:t>
+      </w:r>
+      <w:proofErr w:type="spellEnd"/>
+      <w:r>
+        <w:rPr>
+          <w:rFonts w:ascii="Calibri" w:hAnsi="Calibri" w:cs="Calibri"/>
+          <w:highlight w:val="yellow"/>
+          <w:lang w:val="en"/>
+        </w:rPr>
+        <w:t xml:space="preserve"> </w:t>
+      </w:r>
+      <w:proofErr w:type="spellStart"/>
+      <w:r>
+        <w:rPr>
+          <w:rFonts w:ascii="Calibri" w:hAnsi="Calibri" w:cs="Calibri"/>
+          <w:highlight w:val="yellow"/>
+          <w:lang w:val="en"/>
+        </w:rPr>
+        <w:t>aus.</w:t>
+      </w:r>
+      <w:proofErr w:type="spellEnd"/>
     </w:p>
+    <w:p>
+      <w:pPr>
+        <w:autoSpaceDE w:val="0"/>
+        <w:autoSpaceDN w:val="0"/>
+        <w:adjustRightInd w:val="0"/>
+        <w:spacing w:after="200" w:line="276" w:lineRule="auto"/>
+        <w:ind w:left="360"/>
+        <w:rPr>
+          <w:rFonts w:ascii="Calibri" w:hAnsi="Calibri" w:cs="Calibri"/>
+          <w:highlight w:val="yellow"/>
+          <w:lang w:val="en"/>
+        </w:rPr>
+      </w:pPr>
+      <w:bookmarkStart w:id="0" w:name="_GoBack"/>
+      <w:bookmarkEnd w:id="0"/>
+      <w:proofErr w:type="spellStart"/>
+      <w:r>
+        <w:rPr>
+          <w:rFonts w:ascii="Calibri" w:hAnsi="Calibri" w:cs="Calibri"/>
+          <w:highlight w:val="yellow"/>
+          <w:lang w:val="en"/>
+        </w:rPr>
+        <w:t>Hilfsspannungsnetzteil</w:t>
+      </w:r>
+      <w:proofErr w:type="spellEnd"/>
+    </w:p>
+    <w:p>
+      <w:pPr>
+        <w:autoSpaceDE w:val="0"/>
+        <w:autoSpaceDN w:val="0"/>
+        <w:adjustRightInd w:val="0"/>
+        <w:spacing w:after="200" w:line="276" w:lineRule="auto"/>
+        <w:ind w:left="360"/>
+        <w:rPr>
+          <w:rFonts w:ascii="Calibri" w:hAnsi="Calibri" w:cs="Calibri"/>
+        </w:rPr>
+      </w:pPr>
+      <w:r>
+        <w:rPr>
+          <w:rFonts w:ascii="Calibri" w:hAnsi="Calibri" w:cs="Calibri"/>
+          <w:highlight w:val="yellow"/>
+        </w:rPr>
+        <w:t>Trafospannung=(((Ausgangsspannung+2.5</w:t>
+      </w:r>
+      <w:proofErr w:type="gramStart"/>
+      <w:r>
+        <w:rPr>
+          <w:rFonts w:ascii="Calibri" w:hAnsi="Calibri" w:cs="Calibri"/>
+          <w:highlight w:val="yellow"/>
+        </w:rPr>
+        <w:t>V)/</w:t>
+      </w:r>
+      <w:proofErr w:type="gramEnd"/>
+      <w:r>
+        <w:rPr>
+          <w:rFonts w:ascii="Calibri" w:hAnsi="Calibri" w:cs="Calibri"/>
+          <w:highlight w:val="yellow"/>
+        </w:rPr>
+        <w:t xml:space="preserve">0.8)+2V)/(1.4*0.9) </w:t>
+      </w:r>
+      <w:r>
+        <w:rPr>
+          <w:rFonts w:ascii="Calibri" w:hAnsi="Calibri" w:cs="Calibri"/>
+          <w:highlight w:val="yellow"/>
+        </w:rPr>
+        <w:br/>
+        <w:t>(</w:t>
+      </w:r>
+      <w:hyperlink r:id="rId5" w:history="1">
+        <w:r>
+          <w:rPr>
+            <w:rFonts w:ascii="Calibri" w:hAnsi="Calibri" w:cs="Calibri"/>
+            <w:highlight w:val="yellow"/>
+          </w:rPr>
+          <w:t>http://www.dse-faq.elektronik-kompendium.de/dse-faq.htm#F.9</w:t>
+        </w:r>
+      </w:hyperlink>
+      <w:r>
+        <w:rPr>
+          <w:rFonts w:ascii="Calibri" w:hAnsi="Calibri" w:cs="Calibri"/>
+          <w:highlight w:val="yellow"/>
+        </w:rPr>
+        <w:t>)</w:t>
+      </w:r>
+    </w:p>
+    <w:p>
+      <w:pPr>
+        <w:autoSpaceDE w:val="0"/>
+        <w:autoSpaceDN w:val="0"/>
+        <w:adjustRightInd w:val="0"/>
+        <w:spacing w:after="200" w:line="276" w:lineRule="auto"/>
+        <w:ind w:left="360"/>
+        <w:rPr>
+          <w:rFonts w:ascii="Calibri" w:hAnsi="Calibri" w:cs="Calibri"/>
+          <w:lang w:val="en"/>
+        </w:rPr>
+      </w:pPr>
+      <w:r>
+        <w:rPr>
+          <w:rFonts w:ascii="Calibri" w:hAnsi="Calibri" w:cs="Calibri"/>
+          <w:lang w:val="en"/>
+        </w:rPr>
+        <w:lastRenderedPageBreak/>
+        <w:t>U(tr)=(((12V+2.5V)/0.</w:t>
+      </w:r>
+      <w:proofErr w:type="gramStart"/>
+      <w:r>
+        <w:rPr>
+          <w:rFonts w:ascii="Calibri" w:hAnsi="Calibri" w:cs="Calibri"/>
+          <w:lang w:val="en"/>
+        </w:rPr>
+        <w:t>8)+</w:t>
+      </w:r>
+      <w:proofErr w:type="gramEnd"/>
+      <w:r>
+        <w:rPr>
+          <w:rFonts w:ascii="Calibri" w:hAnsi="Calibri" w:cs="Calibri"/>
+          <w:lang w:val="en"/>
+        </w:rPr>
+        <w:t>2V)/(1.4*0.9) = (18.125V+2V)/1.26 = 15.97V</w:t>
+      </w:r>
+    </w:p>
+    <w:p>
+      <w:pPr>
+        <w:autoSpaceDE w:val="0"/>
+        <w:autoSpaceDN w:val="0"/>
+        <w:adjustRightInd w:val="0"/>
+        <w:spacing w:after="200" w:line="276" w:lineRule="auto"/>
+        <w:ind w:left="360"/>
+        <w:rPr>
+          <w:rFonts w:ascii="Calibri" w:hAnsi="Calibri" w:cs="Calibri"/>
+        </w:rPr>
+      </w:pPr>
+      <w:proofErr w:type="spellStart"/>
+      <w:r>
+        <w:rPr>
+          <w:rFonts w:ascii="Calibri" w:hAnsi="Calibri" w:cs="Calibri"/>
+        </w:rPr>
+        <w:t>Ripplespannung</w:t>
+      </w:r>
+      <w:proofErr w:type="spellEnd"/>
+      <w:r>
+        <w:rPr>
+          <w:rFonts w:ascii="Calibri" w:hAnsi="Calibri" w:cs="Calibri"/>
+        </w:rPr>
+        <w:t xml:space="preserve"> [in V] = Volllaststrom [in A] x 0.01 / </w:t>
+      </w:r>
+      <w:proofErr w:type="spellStart"/>
+      <w:r>
+        <w:rPr>
+          <w:rFonts w:ascii="Calibri" w:hAnsi="Calibri" w:cs="Calibri"/>
+        </w:rPr>
+        <w:t>Siebelkogrösse</w:t>
+      </w:r>
+      <w:proofErr w:type="spellEnd"/>
+      <w:r>
+        <w:rPr>
+          <w:rFonts w:ascii="Calibri" w:hAnsi="Calibri" w:cs="Calibri"/>
+        </w:rPr>
+        <w:t xml:space="preserve"> [in Farad]</w:t>
+      </w:r>
+    </w:p>
+    <w:p>
+      <w:pPr>
+        <w:autoSpaceDE w:val="0"/>
+        <w:autoSpaceDN w:val="0"/>
+        <w:adjustRightInd w:val="0"/>
+        <w:spacing w:after="200" w:line="276" w:lineRule="auto"/>
+        <w:rPr>
+          <w:rFonts w:ascii="Calibri" w:hAnsi="Calibri" w:cs="Calibri"/>
+          <w:highlight w:val="yellow"/>
+        </w:rPr>
+      </w:pPr>
+    </w:p>
+    <w:p/>
+    <w:p/>
     <w:p>
       <w:pPr>
         <w:pStyle w:val="berschrift1"/>
@@ -4556,7 +4759,6 @@
         <w:rPr>
           <w:lang w:val="en-GB"/>
         </w:rPr>
-        <w:lastRenderedPageBreak/>
         <w:t>Control Board</w:t>
       </w:r>
     </w:p>
@@ -4665,6 +4867,66 @@
           <w:lang w:val="en-GB"/>
         </w:rPr>
         <w:t>SP Board</w:t>
+      </w:r>
+      <w:r>
+        <w:rPr>
+          <w:lang w:val="en-GB"/>
+        </w:rPr>
+        <w:t xml:space="preserve"> (Speaker Protection)</w:t>
+      </w:r>
+    </w:p>
+    <w:p>
+      <w:pPr>
+        <w:rPr>
+          <w:lang w:val="en-GB"/>
+        </w:rPr>
+      </w:pPr>
+      <w:r>
+        <w:rPr>
+          <w:noProof/>
+          <w:lang w:val="en-GB"/>
+        </w:rPr>
+        <w:drawing>
+          <wp:inline distT="0" distB="0" distL="0" distR="0">
+            <wp:extent cx="5043055" cy="2600325"/>
+            <wp:effectExtent l="0" t="0" r="5715" b="0"/>
+            <wp:docPr id="2" name="Grafik 2"/>
+            <wp:cNvGraphicFramePr>
+              <a:graphicFrameLocks xmlns:a="http://schemas.openxmlformats.org/drawingml/2006/main" noChangeAspect="1"/>
+            </wp:cNvGraphicFramePr>
+            <a:graphic xmlns:a="http://schemas.openxmlformats.org/drawingml/2006/main">
+              <a:graphicData uri="http://schemas.openxmlformats.org/drawingml/2006/picture">
+                <pic:pic xmlns:pic="http://schemas.openxmlformats.org/drawingml/2006/picture">
+                  <pic:nvPicPr>
+                    <pic:cNvPr id="2" name="dc_detect.bmp"/>
+                    <pic:cNvPicPr/>
+                  </pic:nvPicPr>
+                  <pic:blipFill>
+                    <a:blip r:embed="rId6">
+                      <a:extLst>
+                        <a:ext uri="{28A0092B-C50C-407E-A947-70E740481C1C}">
+                          <a14:useLocalDpi xmlns:a14="http://schemas.microsoft.com/office/drawing/2010/main" val="0"/>
+                        </a:ext>
+                      </a:extLst>
+                    </a:blip>
+                    <a:stretch>
+                      <a:fillRect/>
+                    </a:stretch>
+                  </pic:blipFill>
+                  <pic:spPr>
+                    <a:xfrm>
+                      <a:off x="0" y="0"/>
+                      <a:ext cx="5044980" cy="2601318"/>
+                    </a:xfrm>
+                    <a:prstGeom prst="rect">
+                      <a:avLst/>
+                    </a:prstGeom>
+                  </pic:spPr>
+                </pic:pic>
+              </a:graphicData>
+            </a:graphic>
+          </wp:inline>
+        </w:drawing>
       </w:r>
     </w:p>
     <w:sectPr>

</xml_diff>

<commit_message>
continued working on the CAD model
</commit_message>
<xml_diff>
--- a/Documentation.docx
+++ b/Documentation.docx
@@ -6,11 +6,13 @@
       <w:pPr>
         <w:pStyle w:val="berschrift1"/>
         <w:rPr>
+          <w:rFonts w:asciiTheme="minorHAnsi" w:hAnsiTheme="minorHAnsi" w:cstheme="minorHAnsi"/>
           <w:lang w:val="en-GB"/>
         </w:rPr>
       </w:pPr>
       <w:r>
         <w:rPr>
+          <w:rFonts w:asciiTheme="minorHAnsi" w:hAnsiTheme="minorHAnsi" w:cstheme="minorHAnsi"/>
           <w:lang w:val="en-GB"/>
         </w:rPr>
         <w:t xml:space="preserve">0 </w:t>
@@ -18,6 +20,7 @@
       <w:proofErr w:type="spellStart"/>
       <w:r>
         <w:rPr>
+          <w:rFonts w:asciiTheme="minorHAnsi" w:hAnsiTheme="minorHAnsi" w:cstheme="minorHAnsi"/>
           <w:lang w:val="en-GB"/>
         </w:rPr>
         <w:t>ToDo</w:t>
@@ -45,13 +48,6 @@
     </w:p>
     <w:p>
       <w:pPr>
-        <w:rPr>
-          <w:lang w:val="en-GB"/>
-        </w:rPr>
-      </w:pPr>
-    </w:p>
-    <w:p>
-      <w:pPr>
         <w:pStyle w:val="berschrift1"/>
         <w:numPr>
           <w:ilvl w:val="0"/>
@@ -59,15 +55,83 @@
         </w:numPr>
         <w:ind w:left="426" w:hanging="426"/>
         <w:rPr>
+          <w:rFonts w:asciiTheme="minorHAnsi" w:hAnsiTheme="minorHAnsi" w:cstheme="minorHAnsi"/>
           <w:lang w:val="en-GB"/>
         </w:rPr>
       </w:pPr>
       <w:r>
         <w:rPr>
+          <w:rFonts w:asciiTheme="minorHAnsi" w:hAnsiTheme="minorHAnsi" w:cstheme="minorHAnsi"/>
+          <w:lang w:val="en-GB"/>
+        </w:rPr>
+        <w:t>Mechanic</w:t>
+      </w:r>
+    </w:p>
+    <w:p>
+      <w:pPr>
+        <w:rPr>
+          <w:lang w:val="en-GB"/>
+        </w:rPr>
+      </w:pPr>
+      <w:r>
+        <w:rPr>
+          <w:lang w:val="en-GB"/>
+        </w:rPr>
+        <w:t>Isolate signal ground from earth? Check cinch assembly..</w:t>
+      </w:r>
+      <w:bookmarkStart w:id="0" w:name="_GoBack"/>
+      <w:bookmarkEnd w:id="0"/>
+    </w:p>
+    <w:p>
+      <w:pPr>
+        <w:pStyle w:val="berschrift1"/>
+        <w:numPr>
+          <w:ilvl w:val="0"/>
+          <w:numId w:val="6"/>
+        </w:numPr>
+        <w:ind w:left="426" w:hanging="426"/>
+        <w:rPr>
+          <w:rFonts w:asciiTheme="minorHAnsi" w:hAnsiTheme="minorHAnsi" w:cstheme="minorHAnsi"/>
+          <w:lang w:val="en-GB"/>
+        </w:rPr>
+      </w:pPr>
+      <w:r>
+        <w:rPr>
+          <w:rFonts w:asciiTheme="minorHAnsi" w:hAnsiTheme="minorHAnsi" w:cstheme="minorHAnsi"/>
+          <w:lang w:val="en-GB"/>
+        </w:rPr>
+        <w:t>Electronics</w:t>
+      </w:r>
+    </w:p>
+    <w:p>
+      <w:pPr>
+        <w:pStyle w:val="Listenabsatz"/>
+        <w:numPr>
+          <w:ilvl w:val="1"/>
+          <w:numId w:val="6"/>
+        </w:numPr>
+        <w:ind w:left="426" w:hanging="426"/>
+        <w:rPr>
+          <w:color w:val="2F5496" w:themeColor="accent1" w:themeShade="BF"/>
+          <w:sz w:val="28"/>
+          <w:lang w:val="en-GB"/>
+        </w:rPr>
+      </w:pPr>
+      <w:r>
+        <w:rPr>
+          <w:color w:val="2F5496" w:themeColor="accent1" w:themeShade="BF"/>
+          <w:sz w:val="28"/>
           <w:lang w:val="en-GB"/>
         </w:rPr>
         <w:t>Overview</w:t>
       </w:r>
+    </w:p>
+    <w:p>
+      <w:pPr>
+        <w:rPr>
+          <w:lang w:val="en-GB"/>
+        </w:rPr>
+      </w:pPr>
     </w:p>
     <w:p>
       <w:pPr>
@@ -2367,7 +2431,6 @@
           </mc:Fallback>
         </mc:AlternateContent>
       </w:r>
-      <w:bookmarkStart w:id="0" w:name="_GoBack"/>
       <w:r>
         <w:rPr>
           <w:noProof/>
@@ -2441,7 +2504,6 @@
           </mc:Fallback>
         </mc:AlternateContent>
       </w:r>
-      <w:bookmarkEnd w:id="0"/>
       <w:r>
         <w:rPr>
           <w:noProof/>
@@ -2897,14 +2959,27 @@
                             <w:r>
                               <w:t xml:space="preserve">Abbildung </w:t>
                             </w:r>
-                            <w:fldSimple w:instr=" SEQ Abbildung \* ARABIC ">
-                              <w:r>
-                                <w:rPr>
-                                  <w:noProof/>
-                                </w:rPr>
-                                <w:t>1</w:t>
-                              </w:r>
-                            </w:fldSimple>
+                            <w:r>
+                              <w:fldChar w:fldCharType="begin"/>
+                            </w:r>
+                            <w:r>
+                              <w:instrText xml:space="preserve"> SEQ Abbildung \* ARABIC </w:instrText>
+                            </w:r>
+                            <w:r>
+                              <w:fldChar w:fldCharType="separate"/>
+                            </w:r>
+                            <w:r>
+                              <w:rPr>
+                                <w:noProof/>
+                              </w:rPr>
+                              <w:t>1</w:t>
+                            </w:r>
+                            <w:r>
+                              <w:rPr>
+                                <w:noProof/>
+                              </w:rPr>
+                              <w:fldChar w:fldCharType="end"/>
+                            </w:r>
                             <w:r>
                               <w:t xml:space="preserve"> - </w:t>
                             </w:r>
@@ -3008,14 +3083,27 @@
                       <w:r>
                         <w:t xml:space="preserve">Abbildung </w:t>
                       </w:r>
-                      <w:fldSimple w:instr=" SEQ Abbildung \* ARABIC ">
-                        <w:r>
-                          <w:rPr>
-                            <w:noProof/>
-                          </w:rPr>
-                          <w:t>1</w:t>
-                        </w:r>
-                      </w:fldSimple>
+                      <w:r>
+                        <w:fldChar w:fldCharType="begin"/>
+                      </w:r>
+                      <w:r>
+                        <w:instrText xml:space="preserve"> SEQ Abbildung \* ARABIC </w:instrText>
+                      </w:r>
+                      <w:r>
+                        <w:fldChar w:fldCharType="separate"/>
+                      </w:r>
+                      <w:r>
+                        <w:rPr>
+                          <w:noProof/>
+                        </w:rPr>
+                        <w:t>1</w:t>
+                      </w:r>
+                      <w:r>
+                        <w:rPr>
+                          <w:noProof/>
+                        </w:rPr>
+                        <w:fldChar w:fldCharType="end"/>
+                      </w:r>
                       <w:r>
                         <w:t xml:space="preserve"> - </w:t>
                       </w:r>
@@ -4444,157 +4532,177 @@
     </w:p>
     <w:p>
       <w:pPr>
-        <w:pStyle w:val="berschrift1"/>
-        <w:numPr>
-          <w:ilvl w:val="0"/>
-          <w:numId w:val="6"/>
-        </w:numPr>
-        <w:ind w:left="426" w:hanging="426"/>
-        <w:rPr>
-          <w:lang w:val="en-GB"/>
-        </w:rPr>
-      </w:pPr>
-      <w:r>
-        <w:rPr>
-          <w:lang w:val="en-GB"/>
-        </w:rPr>
-        <w:t>Energy Distribution</w:t>
-      </w:r>
-    </w:p>
-    <w:p>
-      <w:pPr>
-        <w:rPr>
-          <w:lang w:val="en-GB"/>
-        </w:rPr>
-      </w:pPr>
-    </w:p>
-    <w:p>
-      <w:pPr>
-        <w:pStyle w:val="berschrift1"/>
-        <w:numPr>
-          <w:ilvl w:val="0"/>
-          <w:numId w:val="6"/>
-        </w:numPr>
-        <w:ind w:left="426" w:hanging="426"/>
-        <w:rPr>
-          <w:lang w:val="en-GB"/>
-        </w:rPr>
-      </w:pPr>
-      <w:r>
-        <w:rPr>
-          <w:lang w:val="en-GB"/>
-        </w:rPr>
-        <w:t>Rectifying Board</w:t>
-      </w:r>
-    </w:p>
-    <w:p>
-      <w:pPr>
-        <w:jc w:val="center"/>
-        <w:rPr>
-          <w:lang w:val="en-GB"/>
-        </w:rPr>
-      </w:pPr>
-    </w:p>
-    <w:p>
-      <w:pPr>
-        <w:pStyle w:val="berschrift1"/>
-        <w:numPr>
-          <w:ilvl w:val="0"/>
-          <w:numId w:val="6"/>
-        </w:numPr>
-        <w:ind w:left="426" w:hanging="426"/>
-        <w:rPr>
-          <w:lang w:val="en-GB"/>
-        </w:rPr>
-      </w:pPr>
-      <w:r>
-        <w:rPr>
-          <w:lang w:val="en-GB"/>
-        </w:rPr>
-        <w:t>Amp Board</w:t>
-      </w:r>
-    </w:p>
-    <w:p>
-      <w:pPr>
-        <w:rPr>
-          <w:lang w:val="en-GB"/>
-        </w:rPr>
-      </w:pPr>
-      <w:r>
-        <w:rPr>
-          <w:lang w:val="en-GB"/>
-        </w:rPr>
-        <w:t>120ohm resistor from amp ground to ground (</w:t>
-      </w:r>
-      <w:r>
-        <w:rPr>
-          <w:highlight w:val="yellow"/>
-          <w:lang w:val="en-GB"/>
-        </w:rPr>
-        <w:t>why was that?</w:t>
-      </w:r>
-      <w:r>
-        <w:rPr>
-          <w:lang w:val="en-GB"/>
-        </w:rPr>
-        <w:t>)</w:t>
-      </w:r>
-    </w:p>
-    <w:p>
-      <w:pPr>
-        <w:pStyle w:val="berschrift1"/>
-        <w:numPr>
-          <w:ilvl w:val="0"/>
-          <w:numId w:val="6"/>
-        </w:numPr>
-        <w:ind w:left="426" w:hanging="426"/>
-        <w:rPr>
-          <w:lang w:val="en-GB"/>
-        </w:rPr>
-      </w:pPr>
-      <w:r>
-        <w:rPr>
-          <w:lang w:val="en-GB"/>
-        </w:rPr>
-        <w:lastRenderedPageBreak/>
-        <w:t>Control Board</w:t>
-      </w:r>
-    </w:p>
-    <w:p>
-      <w:pPr>
-        <w:rPr>
-          <w:lang w:val="en-GB"/>
-        </w:rPr>
-      </w:pPr>
-      <w:r>
-        <w:rPr>
-          <w:highlight w:val="yellow"/>
-          <w:lang w:val="en-GB"/>
-        </w:rPr>
-        <w:t xml:space="preserve">measures secondary voltage of main transformer and enables speaker output when within </w:t>
-      </w:r>
-      <w:r>
-        <w:rPr>
-          <w:highlight w:val="yellow"/>
-          <w:lang w:val="en-GB"/>
-        </w:rPr>
-        <w:t>set parameters.</w:t>
-      </w:r>
-    </w:p>
-    <w:p>
-      <w:pPr>
-        <w:pStyle w:val="berschrift2"/>
+        <w:pStyle w:val="Listenabsatz"/>
         <w:numPr>
           <w:ilvl w:val="1"/>
           <w:numId w:val="6"/>
         </w:numPr>
         <w:ind w:left="426" w:hanging="426"/>
         <w:rPr>
+          <w:color w:val="2F5496" w:themeColor="accent1" w:themeShade="BF"/>
+          <w:sz w:val="28"/>
           <w:lang w:val="en-GB"/>
         </w:rPr>
       </w:pPr>
       <w:r>
         <w:rPr>
+          <w:color w:val="2F5496" w:themeColor="accent1" w:themeShade="BF"/>
+          <w:sz w:val="28"/>
+          <w:lang w:val="en-GB"/>
+        </w:rPr>
+        <w:t>Energy Distribution</w:t>
+      </w:r>
+    </w:p>
+    <w:p>
+      <w:pPr>
+        <w:rPr>
+          <w:lang w:val="en-GB"/>
+        </w:rPr>
+      </w:pPr>
+    </w:p>
+    <w:p>
+      <w:pPr>
+        <w:pStyle w:val="Listenabsatz"/>
+        <w:numPr>
+          <w:ilvl w:val="1"/>
+          <w:numId w:val="6"/>
+        </w:numPr>
+        <w:ind w:left="426" w:hanging="426"/>
+        <w:rPr>
+          <w:color w:val="2F5496" w:themeColor="accent1" w:themeShade="BF"/>
+          <w:sz w:val="28"/>
+          <w:lang w:val="en-GB"/>
+        </w:rPr>
+      </w:pPr>
+      <w:r>
+        <w:rPr>
+          <w:color w:val="2F5496" w:themeColor="accent1" w:themeShade="BF"/>
+          <w:sz w:val="28"/>
+          <w:lang w:val="en-GB"/>
+        </w:rPr>
+        <w:t>Rectifying Board</w:t>
+      </w:r>
+    </w:p>
+    <w:p>
+      <w:pPr>
+        <w:jc w:val="center"/>
+        <w:rPr>
+          <w:lang w:val="en-GB"/>
+        </w:rPr>
+      </w:pPr>
+    </w:p>
+    <w:p>
+      <w:pPr>
+        <w:pStyle w:val="Listenabsatz"/>
+        <w:numPr>
+          <w:ilvl w:val="1"/>
+          <w:numId w:val="6"/>
+        </w:numPr>
+        <w:ind w:left="426" w:hanging="426"/>
+        <w:rPr>
+          <w:color w:val="2F5496" w:themeColor="accent1" w:themeShade="BF"/>
+          <w:sz w:val="28"/>
+          <w:lang w:val="en-GB"/>
+        </w:rPr>
+      </w:pPr>
+      <w:r>
+        <w:rPr>
+          <w:color w:val="2F5496" w:themeColor="accent1" w:themeShade="BF"/>
+          <w:sz w:val="28"/>
+          <w:lang w:val="en-GB"/>
+        </w:rPr>
+        <w:lastRenderedPageBreak/>
+        <w:t>Amp Board</w:t>
+      </w:r>
+    </w:p>
+    <w:p>
+      <w:pPr>
+        <w:rPr>
+          <w:lang w:val="en-GB"/>
+        </w:rPr>
+      </w:pPr>
+      <w:r>
+        <w:rPr>
+          <w:lang w:val="en-GB"/>
+        </w:rPr>
+        <w:t>120ohm resistor from amp ground to ground (</w:t>
+      </w:r>
+      <w:r>
+        <w:rPr>
+          <w:highlight w:val="yellow"/>
+          <w:lang w:val="en-GB"/>
+        </w:rPr>
+        <w:t>why was that?</w:t>
+      </w:r>
+      <w:r>
+        <w:rPr>
+          <w:lang w:val="en-GB"/>
+        </w:rPr>
+        <w:t>)</w:t>
+      </w:r>
+    </w:p>
+    <w:p>
+      <w:pPr>
+        <w:pStyle w:val="Listenabsatz"/>
+        <w:numPr>
+          <w:ilvl w:val="1"/>
+          <w:numId w:val="6"/>
+        </w:numPr>
+        <w:ind w:left="426" w:hanging="426"/>
+        <w:rPr>
+          <w:color w:val="2F5496" w:themeColor="accent1" w:themeShade="BF"/>
+          <w:sz w:val="28"/>
+          <w:lang w:val="en-GB"/>
+        </w:rPr>
+      </w:pPr>
+      <w:r>
+        <w:rPr>
+          <w:color w:val="2F5496" w:themeColor="accent1" w:themeShade="BF"/>
+          <w:sz w:val="28"/>
+          <w:lang w:val="en-GB"/>
+        </w:rPr>
+        <w:t>Control Board</w:t>
+      </w:r>
+    </w:p>
+    <w:p>
+      <w:pPr>
+        <w:rPr>
+          <w:lang w:val="en-GB"/>
+        </w:rPr>
+      </w:pPr>
+      <w:r>
+        <w:rPr>
+          <w:highlight w:val="yellow"/>
+          <w:lang w:val="en-GB"/>
+        </w:rPr>
+        <w:t xml:space="preserve">measures secondary voltage of main transformer and enables speaker output when within </w:t>
+      </w:r>
+      <w:r>
+        <w:rPr>
+          <w:highlight w:val="yellow"/>
+          <w:lang w:val="en-GB"/>
+        </w:rPr>
+        <w:t>set parameters.</w:t>
+      </w:r>
+    </w:p>
+    <w:p>
+      <w:pPr>
+        <w:pStyle w:val="Listenabsatz"/>
+        <w:numPr>
+          <w:ilvl w:val="1"/>
+          <w:numId w:val="6"/>
+        </w:numPr>
+        <w:ind w:left="426" w:hanging="426"/>
+        <w:rPr>
+          <w:color w:val="2F5496" w:themeColor="accent1" w:themeShade="BF"/>
+          <w:sz w:val="28"/>
+          <w:lang w:val="en-GB"/>
+        </w:rPr>
+      </w:pPr>
+      <w:r>
+        <w:rPr>
+          <w:color w:val="2F5496" w:themeColor="accent1" w:themeShade="BF"/>
+          <w:sz w:val="28"/>
           <w:lang w:val="en-GB"/>
         </w:rPr>
         <w:t>Fan control</w:t>
@@ -4650,18 +4758,22 @@
     </w:p>
     <w:p>
       <w:pPr>
-        <w:pStyle w:val="berschrift1"/>
+        <w:pStyle w:val="Listenabsatz"/>
         <w:numPr>
-          <w:ilvl w:val="0"/>
+          <w:ilvl w:val="1"/>
           <w:numId w:val="6"/>
         </w:numPr>
         <w:ind w:left="426" w:hanging="426"/>
         <w:rPr>
+          <w:color w:val="2F5496" w:themeColor="accent1" w:themeShade="BF"/>
+          <w:sz w:val="28"/>
           <w:lang w:val="en-GB"/>
         </w:rPr>
       </w:pPr>
       <w:r>
         <w:rPr>
+          <w:color w:val="2F5496" w:themeColor="accent1" w:themeShade="BF"/>
+          <w:sz w:val="28"/>
           <w:lang w:val="en-GB"/>
         </w:rPr>
         <w:t>SP Board</w:t>

</xml_diff>

<commit_message>
continued working on CAD Model, did some PSU calculations
</commit_message>
<xml_diff>
--- a/Documentation.docx
+++ b/Documentation.docx
@@ -73,14 +73,41 @@
           <w:lang w:val="en-GB"/>
         </w:rPr>
       </w:pPr>
-      <w:r>
-        <w:rPr>
-          <w:lang w:val="en-GB"/>
-        </w:rPr>
-        <w:t>Isolate signal ground from earth? Check cinch assembly..</w:t>
-      </w:r>
-      <w:bookmarkStart w:id="0" w:name="_GoBack"/>
-      <w:bookmarkEnd w:id="0"/>
+      <w:proofErr w:type="spellStart"/>
+      <w:r>
+        <w:rPr>
+          <w:b/>
+          <w:lang w:val="en-GB"/>
+        </w:rPr>
+        <w:t>ToDo</w:t>
+      </w:r>
+      <w:proofErr w:type="spellEnd"/>
+      <w:r>
+        <w:rPr>
+          <w:lang w:val="en-GB"/>
+        </w:rPr>
+        <w:br/>
+        <w:t xml:space="preserve">- </w:t>
+      </w:r>
+      <w:r>
+        <w:rPr>
+          <w:lang w:val="en-GB"/>
+        </w:rPr>
+        <w:t xml:space="preserve">Isolate signal ground from earth? Check cinch </w:t>
+      </w:r>
+      <w:r>
+        <w:rPr>
+          <w:lang w:val="en-GB"/>
+        </w:rPr>
+        <w:t>assembly.</w:t>
+      </w:r>
+      <w:r>
+        <w:rPr>
+          <w:lang w:val="en-GB"/>
+        </w:rPr>
+        <w:br/>
+        <w:t>- measure and correct: Power Inlet, config dip switches</w:t>
+      </w:r>
     </w:p>
     <w:p>
       <w:pPr>
@@ -2959,27 +2986,14 @@
                             <w:r>
                               <w:t xml:space="preserve">Abbildung </w:t>
                             </w:r>
-                            <w:r>
-                              <w:fldChar w:fldCharType="begin"/>
-                            </w:r>
-                            <w:r>
-                              <w:instrText xml:space="preserve"> SEQ Abbildung \* ARABIC </w:instrText>
-                            </w:r>
-                            <w:r>
-                              <w:fldChar w:fldCharType="separate"/>
-                            </w:r>
-                            <w:r>
-                              <w:rPr>
-                                <w:noProof/>
-                              </w:rPr>
-                              <w:t>1</w:t>
-                            </w:r>
-                            <w:r>
-                              <w:rPr>
-                                <w:noProof/>
-                              </w:rPr>
-                              <w:fldChar w:fldCharType="end"/>
-                            </w:r>
+                            <w:fldSimple w:instr=" SEQ Abbildung \* ARABIC ">
+                              <w:r>
+                                <w:rPr>
+                                  <w:noProof/>
+                                </w:rPr>
+                                <w:t>1</w:t>
+                              </w:r>
+                            </w:fldSimple>
                             <w:r>
                               <w:t xml:space="preserve"> - </w:t>
                             </w:r>
@@ -3083,27 +3097,14 @@
                       <w:r>
                         <w:t xml:space="preserve">Abbildung </w:t>
                       </w:r>
-                      <w:r>
-                        <w:fldChar w:fldCharType="begin"/>
-                      </w:r>
-                      <w:r>
-                        <w:instrText xml:space="preserve"> SEQ Abbildung \* ARABIC </w:instrText>
-                      </w:r>
-                      <w:r>
-                        <w:fldChar w:fldCharType="separate"/>
-                      </w:r>
-                      <w:r>
-                        <w:rPr>
-                          <w:noProof/>
-                        </w:rPr>
-                        <w:t>1</w:t>
-                      </w:r>
-                      <w:r>
-                        <w:rPr>
-                          <w:noProof/>
-                        </w:rPr>
-                        <w:fldChar w:fldCharType="end"/>
-                      </w:r>
+                      <w:fldSimple w:instr=" SEQ Abbildung \* ARABIC ">
+                        <w:r>
+                          <w:rPr>
+                            <w:noProof/>
+                          </w:rPr>
+                          <w:t>1</w:t>
+                        </w:r>
+                      </w:fldSimple>
                       <w:r>
                         <w:t xml:space="preserve"> - </w:t>
                       </w:r>
@@ -4532,6 +4533,23 @@
     </w:p>
     <w:p>
       <w:pPr>
+        <w:rPr>
+          <w:color w:val="2F5496" w:themeColor="accent1" w:themeShade="BF"/>
+          <w:sz w:val="28"/>
+          <w:lang w:val="en-GB"/>
+        </w:rPr>
+      </w:pPr>
+      <w:r>
+        <w:rPr>
+          <w:color w:val="2F5496" w:themeColor="accent1" w:themeShade="BF"/>
+          <w:sz w:val="28"/>
+          <w:lang w:val="en-GB"/>
+        </w:rPr>
+        <w:br w:type="page"/>
+      </w:r>
+    </w:p>
+    <w:p>
+      <w:pPr>
         <w:pStyle w:val="Listenabsatz"/>
         <w:numPr>
           <w:ilvl w:val="1"/>
@@ -4550,12 +4568,1065 @@
           <w:sz w:val="28"/>
           <w:lang w:val="en-GB"/>
         </w:rPr>
+        <w:lastRenderedPageBreak/>
         <w:t>Energy Distribution</w:t>
       </w:r>
     </w:p>
     <w:p>
       <w:pPr>
         <w:rPr>
+          <w:lang w:val="en-GB"/>
+        </w:rPr>
+      </w:pPr>
+      <w:r>
+        <w:rPr>
+          <w:lang w:val="en-GB"/>
+        </w:rPr>
+        <w:t>This module is intended to supply the different voltages needed for the periphery and also the standby supply. Therefore, it got its own transformer.</w:t>
+      </w:r>
+    </w:p>
+    <w:p>
+      <w:pPr>
+        <w:rPr>
+          <w:lang w:val="en-GB"/>
+        </w:rPr>
+      </w:pPr>
+      <w:r>
+        <w:rPr>
+          <w:lang w:val="en-GB"/>
+        </w:rPr>
+        <w:t>Omron G2R-1 Relay: 12V 50mA (roughly)</w:t>
+      </w:r>
+    </w:p>
+    <w:p>
+      <w:pPr>
+        <w:rPr>
+          <w:lang w:val="en-GB"/>
+        </w:rPr>
+      </w:pPr>
+      <w:r>
+        <w:rPr>
+          <w:b/>
+          <w:lang w:val="en-GB"/>
+        </w:rPr>
+        <w:t>Power assessment</w:t>
+      </w:r>
+      <w:r>
+        <w:rPr>
+          <w:b/>
+          <w:lang w:val="en-GB"/>
+        </w:rPr>
+        <w:br/>
+      </w:r>
+      <w:r>
+        <w:rPr>
+          <w:lang w:val="en-GB"/>
+        </w:rPr>
+        <w:t>Speaker Protection:</w:t>
+      </w:r>
+      <w:r>
+        <w:rPr>
+          <w:lang w:val="en-GB"/>
+        </w:rPr>
+        <w:t xml:space="preserve"> </w:t>
+      </w:r>
+      <w:r>
+        <w:rPr>
+          <w:lang w:val="en-GB"/>
+        </w:rPr>
+        <w:t xml:space="preserve"> </w:t>
+      </w:r>
+      <w:r>
+        <w:rPr>
+          <w:lang w:val="en-GB"/>
+        </w:rPr>
+        <w:tab/>
+        <w:t>100mA</w:t>
+      </w:r>
+      <w:r>
+        <w:rPr>
+          <w:lang w:val="en-GB"/>
+        </w:rPr>
+        <w:tab/>
+        <w:t>12V or 50mA 24V (1,2W)</w:t>
+      </w:r>
+      <w:r>
+        <w:rPr>
+          <w:lang w:val="en-GB"/>
+        </w:rPr>
+        <w:br/>
+        <w:t xml:space="preserve">Main Relay: </w:t>
+      </w:r>
+      <w:r>
+        <w:rPr>
+          <w:lang w:val="en-GB"/>
+        </w:rPr>
+        <w:tab/>
+      </w:r>
+      <w:r>
+        <w:rPr>
+          <w:lang w:val="en-GB"/>
+        </w:rPr>
+        <w:tab/>
+        <w:t xml:space="preserve">50mA </w:t>
+      </w:r>
+      <w:r>
+        <w:rPr>
+          <w:lang w:val="en-GB"/>
+        </w:rPr>
+        <w:tab/>
+        <w:t>12V (0,6W)</w:t>
+      </w:r>
+      <w:r>
+        <w:rPr>
+          <w:lang w:val="en-GB"/>
+        </w:rPr>
+        <w:br/>
+        <w:t>Soft start relay:</w:t>
+      </w:r>
+      <w:r>
+        <w:rPr>
+          <w:lang w:val="en-GB"/>
+        </w:rPr>
+        <w:tab/>
+      </w:r>
+      <w:r>
+        <w:rPr>
+          <w:lang w:val="en-GB"/>
+        </w:rPr>
+        <w:tab/>
+        <w:t>50mA</w:t>
+      </w:r>
+      <w:r>
+        <w:rPr>
+          <w:lang w:val="en-GB"/>
+        </w:rPr>
+        <w:tab/>
+        <w:t>12V (0,6W)</w:t>
+      </w:r>
+      <w:r>
+        <w:rPr>
+          <w:lang w:val="en-GB"/>
+        </w:rPr>
+        <w:br/>
+        <w:t>Control Board:</w:t>
+      </w:r>
+      <w:r>
+        <w:rPr>
+          <w:lang w:val="en-GB"/>
+        </w:rPr>
+        <w:tab/>
+      </w:r>
+      <w:r>
+        <w:rPr>
+          <w:lang w:val="en-GB"/>
+        </w:rPr>
+        <w:tab/>
+        <w:t>100mA 5V (0,5W)</w:t>
+      </w:r>
+      <w:r>
+        <w:rPr>
+          <w:lang w:val="en-GB"/>
+        </w:rPr>
+        <w:br/>
+        <w:t xml:space="preserve">Cooling Fans: </w:t>
+      </w:r>
+      <w:r>
+        <w:rPr>
+          <w:lang w:val="en-GB"/>
+        </w:rPr>
+        <w:tab/>
+      </w:r>
+      <w:r>
+        <w:rPr>
+          <w:lang w:val="en-GB"/>
+        </w:rPr>
+        <w:tab/>
+        <w:t>2x0</w:t>
+      </w:r>
+      <w:r>
+        <w:rPr>
+          <w:lang w:val="en-GB"/>
+        </w:rPr>
+        <w:t>,</w:t>
+      </w:r>
+      <w:r>
+        <w:rPr>
+          <w:lang w:val="en-GB"/>
+        </w:rPr>
+        <w:t>5A</w:t>
+      </w:r>
+      <w:r>
+        <w:rPr>
+          <w:lang w:val="en-GB"/>
+        </w:rPr>
+        <w:tab/>
+        <w:t>12V</w:t>
+      </w:r>
+      <w:r>
+        <w:rPr>
+          <w:lang w:val="en-GB"/>
+        </w:rPr>
+        <w:t xml:space="preserve"> (12W)</w:t>
+      </w:r>
+      <w:r>
+        <w:rPr>
+          <w:lang w:val="en-GB"/>
+        </w:rPr>
+        <w:br/>
+        <w:t>UI/Display:</w:t>
+      </w:r>
+      <w:r>
+        <w:rPr>
+          <w:lang w:val="en-GB"/>
+        </w:rPr>
+        <w:tab/>
+      </w:r>
+      <w:r>
+        <w:rPr>
+          <w:lang w:val="en-GB"/>
+        </w:rPr>
+        <w:tab/>
+        <w:t>200mA 5V (1W)</w:t>
+      </w:r>
+    </w:p>
+    <w:p>
+      <w:pPr>
+        <w:rPr>
+          <w:lang w:val="en-GB"/>
+        </w:rPr>
+      </w:pPr>
+      <w:r>
+        <w:rPr>
+          <w:lang w:val="en-GB"/>
+        </w:rPr>
+        <w:t xml:space="preserve">Sum: </w:t>
+      </w:r>
+      <w:r>
+        <w:rPr>
+          <w:lang w:val="en-GB"/>
+        </w:rPr>
+        <w:t>P=</w:t>
+      </w:r>
+      <w:r>
+        <w:rPr>
+          <w:lang w:val="en-GB"/>
+        </w:rPr>
+        <w:t>15,9W</w:t>
+      </w:r>
+      <w:r>
+        <w:rPr>
+          <w:lang w:val="en-GB"/>
+        </w:rPr>
+        <w:t>; I</w:t>
+      </w:r>
+      <w:r>
+        <w:rPr>
+          <w:vertAlign w:val="subscript"/>
+          <w:lang w:val="en-GB"/>
+        </w:rPr>
+        <w:t>12V</w:t>
+      </w:r>
+      <w:r>
+        <w:rPr>
+          <w:lang w:val="en-GB"/>
+        </w:rPr>
+        <w:t>=1,2A; I</w:t>
+      </w:r>
+      <w:r>
+        <w:rPr>
+          <w:vertAlign w:val="subscript"/>
+          <w:lang w:val="en-GB"/>
+        </w:rPr>
+        <w:t>5V</w:t>
+      </w:r>
+      <w:r>
+        <w:rPr>
+          <w:lang w:val="en-GB"/>
+        </w:rPr>
+        <w:t>=300mA</w:t>
+      </w:r>
+    </w:p>
+    <w:p>
+      <w:pPr>
+        <w:rPr>
+          <w:b/>
+          <w:lang w:val="en-GB"/>
+        </w:rPr>
+      </w:pPr>
+      <w:r>
+        <w:rPr>
+          <w:b/>
+          <w:lang w:val="en-GB"/>
+        </w:rPr>
+        <w:t>Power supply design</w:t>
+      </w:r>
+    </w:p>
+    <w:p>
+      <w:pPr>
+        <w:rPr>
+          <w:rFonts w:eastAsiaTheme="minorEastAsia"/>
+          <w:lang w:val="en-GB"/>
+        </w:rPr>
+      </w:pPr>
+      <m:oMathPara>
+        <m:oMathParaPr>
+          <m:jc m:val="left"/>
+        </m:oMathParaPr>
+        <m:oMath>
+          <m:sSub>
+            <m:sSubPr>
+              <m:ctrlPr>
+                <w:rPr>
+                  <w:rFonts w:ascii="Cambria Math" w:hAnsi="Cambria Math"/>
+                  <w:i/>
+                  <w:lang w:val="en-GB"/>
+                </w:rPr>
+              </m:ctrlPr>
+            </m:sSubPr>
+            <m:e>
+              <m:r>
+                <w:rPr>
+                  <w:rFonts w:ascii="Cambria Math" w:hAnsi="Cambria Math"/>
+                  <w:lang w:val="en-GB"/>
+                </w:rPr>
+                <m:t>U</m:t>
+              </m:r>
+            </m:e>
+            <m:sub>
+              <m:r>
+                <w:rPr>
+                  <w:rFonts w:ascii="Cambria Math" w:hAnsi="Cambria Math"/>
+                  <w:lang w:val="en-GB"/>
+                </w:rPr>
+                <m:t>t min</m:t>
+              </m:r>
+            </m:sub>
+          </m:sSub>
+          <m:r>
+            <w:rPr>
+              <w:rFonts w:ascii="Cambria Math" w:hAnsi="Cambria Math"/>
+              <w:lang w:val="en-GB"/>
+            </w:rPr>
+            <m:t xml:space="preserve">= </m:t>
+          </m:r>
+          <m:f>
+            <m:fPr>
+              <m:ctrlPr>
+                <w:rPr>
+                  <w:rFonts w:ascii="Cambria Math" w:hAnsi="Cambria Math"/>
+                  <w:i/>
+                  <w:lang w:val="en-GB"/>
+                </w:rPr>
+              </m:ctrlPr>
+            </m:fPr>
+            <m:num>
+              <m:sSub>
+                <m:sSubPr>
+                  <m:ctrlPr>
+                    <w:rPr>
+                      <w:rFonts w:ascii="Cambria Math" w:hAnsi="Cambria Math"/>
+                      <w:i/>
+                      <w:lang w:val="en-GB"/>
+                    </w:rPr>
+                  </m:ctrlPr>
+                </m:sSubPr>
+                <m:e>
+                  <m:r>
+                    <w:rPr>
+                      <w:rFonts w:ascii="Cambria Math" w:hAnsi="Cambria Math"/>
+                      <w:lang w:val="en-GB"/>
+                    </w:rPr>
+                    <m:t>U</m:t>
+                  </m:r>
+                </m:e>
+                <m:sub>
+                  <m:r>
+                    <w:rPr>
+                      <w:rFonts w:ascii="Cambria Math" w:hAnsi="Cambria Math"/>
+                      <w:lang w:val="en-GB"/>
+                    </w:rPr>
+                    <m:t>V</m:t>
+                  </m:r>
+                </m:sub>
+              </m:sSub>
+              <m:r>
+                <w:rPr>
+                  <w:rFonts w:ascii="Cambria Math" w:hAnsi="Cambria Math"/>
+                  <w:lang w:val="en-GB"/>
+                </w:rPr>
+                <m:t>+</m:t>
+              </m:r>
+              <m:sSub>
+                <m:sSubPr>
+                  <m:ctrlPr>
+                    <w:rPr>
+                      <w:rFonts w:ascii="Cambria Math" w:hAnsi="Cambria Math"/>
+                      <w:i/>
+                      <w:lang w:val="en-GB"/>
+                    </w:rPr>
+                  </m:ctrlPr>
+                </m:sSubPr>
+                <m:e>
+                  <m:r>
+                    <w:rPr>
+                      <w:rFonts w:ascii="Cambria Math" w:hAnsi="Cambria Math"/>
+                      <w:lang w:val="en-GB"/>
+                    </w:rPr>
+                    <m:t>U</m:t>
+                  </m:r>
+                </m:e>
+                <m:sub>
+                  <m:r>
+                    <w:rPr>
+                      <w:rFonts w:ascii="Cambria Math" w:hAnsi="Cambria Math"/>
+                      <w:lang w:val="en-GB"/>
+                    </w:rPr>
+                    <m:t>drop</m:t>
+                  </m:r>
+                </m:sub>
+              </m:sSub>
+              <m:r>
+                <w:rPr>
+                  <w:rFonts w:ascii="Cambria Math" w:hAnsi="Cambria Math"/>
+                  <w:lang w:val="en-GB"/>
+                </w:rPr>
+                <m:t>+</m:t>
+              </m:r>
+              <m:sSub>
+                <m:sSubPr>
+                  <m:ctrlPr>
+                    <w:rPr>
+                      <w:rFonts w:ascii="Cambria Math" w:hAnsi="Cambria Math"/>
+                      <w:i/>
+                      <w:lang w:val="en-GB"/>
+                    </w:rPr>
+                  </m:ctrlPr>
+                </m:sSubPr>
+                <m:e>
+                  <m:r>
+                    <w:rPr>
+                      <w:rFonts w:ascii="Cambria Math" w:hAnsi="Cambria Math"/>
+                      <w:lang w:val="en-GB"/>
+                    </w:rPr>
+                    <m:t>U</m:t>
+                  </m:r>
+                </m:e>
+                <m:sub>
+                  <m:r>
+                    <w:rPr>
+                      <w:rFonts w:ascii="Cambria Math" w:hAnsi="Cambria Math"/>
+                      <w:lang w:val="en-GB"/>
+                    </w:rPr>
+                    <m:t>d=</m:t>
+                  </m:r>
+                </m:sub>
+              </m:sSub>
+            </m:num>
+            <m:den>
+              <m:rad>
+                <m:radPr>
+                  <m:degHide m:val="1"/>
+                  <m:ctrlPr>
+                    <w:rPr>
+                      <w:rFonts w:ascii="Cambria Math" w:hAnsi="Cambria Math"/>
+                      <w:i/>
+                      <w:lang w:val="en-GB"/>
+                    </w:rPr>
+                  </m:ctrlPr>
+                </m:radPr>
+                <m:deg/>
+                <m:e>
+                  <m:r>
+                    <w:rPr>
+                      <w:rFonts w:ascii="Cambria Math" w:hAnsi="Cambria Math"/>
+                      <w:lang w:val="en-GB"/>
+                    </w:rPr>
+                    <m:t>2</m:t>
+                  </m:r>
+                </m:e>
+              </m:rad>
+            </m:den>
+          </m:f>
+          <m:r>
+            <w:rPr>
+              <w:rFonts w:ascii="Cambria Math" w:hAnsi="Cambria Math"/>
+              <w:lang w:val="en-GB"/>
+            </w:rPr>
+            <m:t>+10%=</m:t>
+          </m:r>
+          <m:f>
+            <m:fPr>
+              <m:ctrlPr>
+                <w:rPr>
+                  <w:rFonts w:ascii="Cambria Math" w:hAnsi="Cambria Math"/>
+                  <w:i/>
+                  <w:lang w:val="en-GB"/>
+                </w:rPr>
+              </m:ctrlPr>
+            </m:fPr>
+            <m:num>
+              <m:r>
+                <w:rPr>
+                  <w:rFonts w:ascii="Cambria Math" w:hAnsi="Cambria Math"/>
+                  <w:lang w:val="en-GB"/>
+                </w:rPr>
+                <m:t>12V+</m:t>
+              </m:r>
+              <m:r>
+                <w:rPr>
+                  <w:rFonts w:ascii="Cambria Math" w:hAnsi="Cambria Math"/>
+                  <w:lang w:val="en-GB"/>
+                </w:rPr>
+                <m:t>2V+2V</m:t>
+              </m:r>
+            </m:num>
+            <m:den>
+              <m:rad>
+                <m:radPr>
+                  <m:degHide m:val="1"/>
+                  <m:ctrlPr>
+                    <w:rPr>
+                      <w:rFonts w:ascii="Cambria Math" w:hAnsi="Cambria Math"/>
+                      <w:i/>
+                      <w:lang w:val="en-GB"/>
+                    </w:rPr>
+                  </m:ctrlPr>
+                </m:radPr>
+                <m:deg/>
+                <m:e>
+                  <m:r>
+                    <w:rPr>
+                      <w:rFonts w:ascii="Cambria Math" w:hAnsi="Cambria Math"/>
+                      <w:lang w:val="en-GB"/>
+                    </w:rPr>
+                    <m:t>2</m:t>
+                  </m:r>
+                </m:e>
+              </m:rad>
+            </m:den>
+          </m:f>
+          <m:r>
+            <w:rPr>
+              <w:rFonts w:ascii="Cambria Math" w:hAnsi="Cambria Math"/>
+              <w:lang w:val="en-GB"/>
+            </w:rPr>
+            <m:t>+10%=12,45V</m:t>
+          </m:r>
+        </m:oMath>
+      </m:oMathPara>
+    </w:p>
+    <w:p>
+      <w:pPr>
+        <w:rPr>
+          <w:rFonts w:eastAsiaTheme="minorEastAsia"/>
+          <w:lang w:val="en-GB"/>
+        </w:rPr>
+      </w:pPr>
+      <m:oMathPara>
+        <m:oMathParaPr>
+          <m:jc m:val="left"/>
+        </m:oMathParaPr>
+        <m:oMath>
+          <m:r>
+            <w:rPr>
+              <w:rFonts w:ascii="Cambria Math" w:hAnsi="Cambria Math"/>
+              <w:lang w:val="en-GB"/>
+            </w:rPr>
+            <w:br/>
+          </m:r>
+        </m:oMath>
+        <m:oMath>
+          <m:sSub>
+            <m:sSubPr>
+              <m:ctrlPr>
+                <w:rPr>
+                  <w:rFonts w:ascii="Cambria Math" w:eastAsiaTheme="minorEastAsia" w:hAnsi="Cambria Math"/>
+                  <w:i/>
+                  <w:lang w:val="en-GB"/>
+                </w:rPr>
+              </m:ctrlPr>
+            </m:sSubPr>
+            <m:e>
+              <m:r>
+                <w:rPr>
+                  <w:rFonts w:ascii="Cambria Math" w:eastAsiaTheme="minorEastAsia" w:hAnsi="Cambria Math"/>
+                  <w:lang w:val="en-GB"/>
+                </w:rPr>
+                <m:t>I</m:t>
+              </m:r>
+            </m:e>
+            <m:sub>
+              <m:r>
+                <w:rPr>
+                  <w:rFonts w:ascii="Cambria Math" w:eastAsiaTheme="minorEastAsia" w:hAnsi="Cambria Math"/>
+                  <w:lang w:val="en-GB"/>
+                </w:rPr>
+                <m:t>min</m:t>
+              </m:r>
+            </m:sub>
+          </m:sSub>
+          <m:r>
+            <w:rPr>
+              <w:rFonts w:ascii="Cambria Math" w:eastAsiaTheme="minorEastAsia" w:hAnsi="Cambria Math"/>
+              <w:lang w:val="en-GB"/>
+            </w:rPr>
+            <m:t>=1,5A*</m:t>
+          </m:r>
+          <m:rad>
+            <m:radPr>
+              <m:degHide m:val="1"/>
+              <m:ctrlPr>
+                <w:rPr>
+                  <w:rFonts w:ascii="Cambria Math" w:eastAsiaTheme="minorEastAsia" w:hAnsi="Cambria Math"/>
+                  <w:i/>
+                  <w:lang w:val="en-GB"/>
+                </w:rPr>
+              </m:ctrlPr>
+            </m:radPr>
+            <m:deg/>
+            <m:e>
+              <m:r>
+                <w:rPr>
+                  <w:rFonts w:ascii="Cambria Math" w:eastAsiaTheme="minorEastAsia" w:hAnsi="Cambria Math"/>
+                  <w:lang w:val="en-GB"/>
+                </w:rPr>
+                <m:t>2</m:t>
+              </m:r>
+            </m:e>
+          </m:rad>
+          <m:r>
+            <w:rPr>
+              <w:rFonts w:ascii="Cambria Math" w:eastAsiaTheme="minorEastAsia" w:hAnsi="Cambria Math"/>
+              <w:lang w:val="en-GB"/>
+            </w:rPr>
+            <m:t>=2,12</m:t>
+          </m:r>
+        </m:oMath>
+      </m:oMathPara>
+    </w:p>
+    <w:p>
+      <w:pPr>
+        <w:rPr>
+          <w:rFonts w:eastAsiaTheme="minorEastAsia"/>
+          <w:lang w:val="en-GB"/>
+        </w:rPr>
+      </w:pPr>
+      <m:oMathPara>
+        <m:oMathParaPr>
+          <m:jc m:val="left"/>
+        </m:oMathParaPr>
+        <m:oMath>
+          <m:sSub>
+            <m:sSubPr>
+              <m:ctrlPr>
+                <w:rPr>
+                  <w:rFonts w:ascii="Cambria Math" w:eastAsiaTheme="minorEastAsia" w:hAnsi="Cambria Math"/>
+                  <w:i/>
+                  <w:lang w:val="en-GB"/>
+                </w:rPr>
+              </m:ctrlPr>
+            </m:sSubPr>
+            <m:e>
+              <m:r>
+                <w:rPr>
+                  <w:rFonts w:ascii="Cambria Math" w:eastAsiaTheme="minorEastAsia" w:hAnsi="Cambria Math"/>
+                  <w:lang w:val="en-GB"/>
+                </w:rPr>
+                <m:t>P</m:t>
+              </m:r>
+            </m:e>
+            <m:sub>
+              <m:r>
+                <w:rPr>
+                  <w:rFonts w:ascii="Cambria Math" w:eastAsiaTheme="minorEastAsia" w:hAnsi="Cambria Math"/>
+                  <w:lang w:val="en-GB"/>
+                </w:rPr>
+                <m:t>min</m:t>
+              </m:r>
+            </m:sub>
+          </m:sSub>
+          <m:r>
+            <w:rPr>
+              <w:rFonts w:ascii="Cambria Math" w:eastAsiaTheme="minorEastAsia" w:hAnsi="Cambria Math"/>
+              <w:lang w:val="en-GB"/>
+            </w:rPr>
+            <m:t>=</m:t>
+          </m:r>
+          <m:sSub>
+            <m:sSubPr>
+              <m:ctrlPr>
+                <w:rPr>
+                  <w:rFonts w:ascii="Cambria Math" w:eastAsiaTheme="minorEastAsia" w:hAnsi="Cambria Math"/>
+                  <w:i/>
+                  <w:lang w:val="en-GB"/>
+                </w:rPr>
+              </m:ctrlPr>
+            </m:sSubPr>
+            <m:e>
+              <m:r>
+                <w:rPr>
+                  <w:rFonts w:ascii="Cambria Math" w:eastAsiaTheme="minorEastAsia" w:hAnsi="Cambria Math"/>
+                  <w:lang w:val="en-GB"/>
+                </w:rPr>
+                <m:t>I</m:t>
+              </m:r>
+            </m:e>
+            <m:sub>
+              <m:r>
+                <w:rPr>
+                  <w:rFonts w:ascii="Cambria Math" w:eastAsiaTheme="minorEastAsia" w:hAnsi="Cambria Math"/>
+                  <w:lang w:val="en-GB"/>
+                </w:rPr>
+                <m:t>tot</m:t>
+              </m:r>
+            </m:sub>
+          </m:sSub>
+          <m:r>
+            <w:rPr>
+              <w:rFonts w:ascii="Cambria Math" w:eastAsiaTheme="minorEastAsia" w:hAnsi="Cambria Math"/>
+              <w:lang w:val="en-GB"/>
+            </w:rPr>
+            <m:t>*U</m:t>
+          </m:r>
+          <m:r>
+            <w:rPr>
+              <w:rFonts w:ascii="Cambria Math" w:eastAsiaTheme="minorEastAsia" w:hAnsi="Cambria Math"/>
+              <w:lang w:val="en-GB"/>
+            </w:rPr>
+            <m:t>*F</m:t>
+          </m:r>
+          <m:r>
+            <w:rPr>
+              <w:rFonts w:ascii="Cambria Math" w:eastAsiaTheme="minorEastAsia" w:hAnsi="Cambria Math"/>
+              <w:lang w:val="en-GB"/>
+            </w:rPr>
+            <m:t>=1,5A*12V</m:t>
+          </m:r>
+          <m:r>
+            <w:rPr>
+              <w:rFonts w:ascii="Cambria Math" w:eastAsiaTheme="minorEastAsia" w:hAnsi="Cambria Math"/>
+              <w:lang w:val="en-GB"/>
+            </w:rPr>
+            <m:t>*1,5</m:t>
+          </m:r>
+          <m:r>
+            <w:rPr>
+              <w:rFonts w:ascii="Cambria Math" w:eastAsiaTheme="minorEastAsia" w:hAnsi="Cambria Math"/>
+              <w:lang w:val="en-GB"/>
+            </w:rPr>
+            <m:t>=18VA</m:t>
+          </m:r>
+        </m:oMath>
+      </m:oMathPara>
+    </w:p>
+    <w:p>
+      <w:pPr>
+        <w:rPr>
+          <w:rFonts w:eastAsiaTheme="minorEastAsia"/>
+          <w:lang w:val="en-GB"/>
+        </w:rPr>
+      </w:pPr>
+      <w:r>
+        <w:rPr>
+          <w:rFonts w:eastAsiaTheme="minorEastAsia"/>
+          <w:lang w:val="en-GB"/>
+        </w:rPr>
+        <w:t>I didn’t distinguish between 5V and 12V since the 5V re</w:t>
+      </w:r>
+      <w:r>
+        <w:rPr>
+          <w:rFonts w:eastAsiaTheme="minorEastAsia"/>
+          <w:lang w:val="en-GB"/>
+        </w:rPr>
+        <w:t>g</w:t>
+      </w:r>
+      <w:r>
+        <w:rPr>
+          <w:rFonts w:eastAsiaTheme="minorEastAsia"/>
+          <w:lang w:val="en-GB"/>
+        </w:rPr>
+        <w:t xml:space="preserve">ulator will generate more power dissipation due to </w:t>
+      </w:r>
+      <w:r>
+        <w:rPr>
+          <w:rFonts w:eastAsiaTheme="minorEastAsia"/>
+          <w:lang w:val="en-GB"/>
+        </w:rPr>
+        <w:t>the much higher voltage gap (regulator input voltage of 7V to transformer voltage).</w:t>
+      </w:r>
+    </w:p>
+    <w:p>
+      <w:pPr>
+        <w:rPr>
+          <w:rFonts w:eastAsiaTheme="minorEastAsia"/>
+          <w:lang w:val="en-GB"/>
+        </w:rPr>
+      </w:pPr>
+      <w:bookmarkStart w:id="0" w:name="_GoBack"/>
+      <w:bookmarkEnd w:id="0"/>
+    </w:p>
+    <w:p>
+      <w:pPr>
+        <w:rPr>
+          <w:rFonts w:eastAsiaTheme="minorEastAsia"/>
+          <w:lang w:val="en-GB"/>
+        </w:rPr>
+      </w:pPr>
+    </w:p>
+    <w:p>
+      <w:pPr>
+        <w:rPr>
+          <w:rFonts w:eastAsiaTheme="minorEastAsia"/>
+          <w:lang w:val="en-GB"/>
+        </w:rPr>
+      </w:pPr>
+      <m:oMathPara>
+        <m:oMathParaPr>
+          <m:jc m:val="left"/>
+        </m:oMathParaPr>
+        <m:oMath>
+          <m:r>
+            <m:rPr>
+              <m:sty m:val="p"/>
+            </m:rPr>
+            <w:rPr>
+              <w:rFonts w:eastAsiaTheme="minorEastAsia"/>
+              <w:lang w:val="en-GB"/>
+            </w:rPr>
+            <w:br/>
+          </m:r>
+        </m:oMath>
+        <m:oMath>
+          <m:sSub>
+            <m:sSubPr>
+              <m:ctrlPr>
+                <w:rPr>
+                  <w:rFonts w:ascii="Cambria Math" w:eastAsiaTheme="minorEastAsia" w:hAnsi="Cambria Math"/>
+                  <w:i/>
+                  <w:lang w:val="en-GB"/>
+                </w:rPr>
+              </m:ctrlPr>
+            </m:sSubPr>
+            <m:e>
+              <m:r>
+                <w:rPr>
+                  <w:rFonts w:ascii="Cambria Math" w:eastAsiaTheme="minorEastAsia" w:hAnsi="Cambria Math"/>
+                  <w:lang w:val="en-GB"/>
+                </w:rPr>
+                <m:t>U</m:t>
+              </m:r>
+            </m:e>
+            <m:sub>
+              <m:r>
+                <w:rPr>
+                  <w:rFonts w:ascii="Cambria Math" w:eastAsiaTheme="minorEastAsia" w:hAnsi="Cambria Math"/>
+                  <w:lang w:val="en-GB"/>
+                </w:rPr>
+                <m:t>t min</m:t>
+              </m:r>
+            </m:sub>
+          </m:sSub>
+          <m:r>
+            <w:rPr>
+              <w:rFonts w:ascii="Cambria Math" w:eastAsiaTheme="minorEastAsia" w:hAnsi="Cambria Math"/>
+              <w:lang w:val="en-GB"/>
+            </w:rPr>
+            <m:t>-needed Transformer Voltage</m:t>
+          </m:r>
+          <m:r>
+            <w:rPr>
+              <w:rFonts w:ascii="Cambria Math" w:eastAsiaTheme="minorEastAsia" w:hAnsi="Cambria Math"/>
+              <w:lang w:val="en-GB"/>
+            </w:rPr>
+            <w:br/>
+          </m:r>
+        </m:oMath>
+        <m:oMath>
+          <m:sSub>
+            <m:sSubPr>
+              <m:ctrlPr>
+                <w:rPr>
+                  <w:rFonts w:ascii="Cambria Math" w:eastAsiaTheme="minorEastAsia" w:hAnsi="Cambria Math"/>
+                  <w:i/>
+                  <w:lang w:val="en-GB"/>
+                </w:rPr>
+              </m:ctrlPr>
+            </m:sSubPr>
+            <m:e>
+              <m:r>
+                <w:rPr>
+                  <w:rFonts w:ascii="Cambria Math" w:eastAsiaTheme="minorEastAsia" w:hAnsi="Cambria Math"/>
+                  <w:lang w:val="en-GB"/>
+                </w:rPr>
+                <m:t>U</m:t>
+              </m:r>
+            </m:e>
+            <m:sub>
+              <m:r>
+                <w:rPr>
+                  <w:rFonts w:ascii="Cambria Math" w:eastAsiaTheme="minorEastAsia" w:hAnsi="Cambria Math"/>
+                  <w:lang w:val="en-GB"/>
+                </w:rPr>
+                <m:t>v</m:t>
+              </m:r>
+            </m:sub>
+          </m:sSub>
+          <m:r>
+            <w:rPr>
+              <w:rFonts w:ascii="Cambria Math" w:eastAsiaTheme="minorEastAsia" w:hAnsi="Cambria Math"/>
+              <w:lang w:val="en-GB"/>
+            </w:rPr>
+            <m:t>-desired output voltage</m:t>
+          </m:r>
+          <m:r>
+            <w:rPr>
+              <w:rFonts w:ascii="Cambria Math" w:eastAsiaTheme="minorEastAsia" w:hAnsi="Cambria Math"/>
+              <w:lang w:val="en-GB"/>
+            </w:rPr>
+            <w:br/>
+          </m:r>
+        </m:oMath>
+        <m:oMath>
+          <m:sSub>
+            <m:sSubPr>
+              <m:ctrlPr>
+                <w:rPr>
+                  <w:rFonts w:ascii="Cambria Math" w:eastAsiaTheme="minorEastAsia" w:hAnsi="Cambria Math"/>
+                  <w:i/>
+                  <w:lang w:val="en-GB"/>
+                </w:rPr>
+              </m:ctrlPr>
+            </m:sSubPr>
+            <m:e>
+              <m:r>
+                <w:rPr>
+                  <w:rFonts w:ascii="Cambria Math" w:eastAsiaTheme="minorEastAsia" w:hAnsi="Cambria Math"/>
+                  <w:lang w:val="en-GB"/>
+                </w:rPr>
+                <m:t>U</m:t>
+              </m:r>
+            </m:e>
+            <m:sub>
+              <m:r>
+                <w:rPr>
+                  <w:rFonts w:ascii="Cambria Math" w:eastAsiaTheme="minorEastAsia" w:hAnsi="Cambria Math"/>
+                  <w:lang w:val="en-GB"/>
+                </w:rPr>
+                <m:t>drop</m:t>
+              </m:r>
+            </m:sub>
+          </m:sSub>
+          <m:r>
+            <w:rPr>
+              <w:rFonts w:ascii="Cambria Math" w:eastAsiaTheme="minorEastAsia" w:hAnsi="Cambria Math"/>
+              <w:lang w:val="en-GB"/>
+            </w:rPr>
+            <m:t>-Regulators dropout voltage</m:t>
+          </m:r>
+          <m:r>
+            <w:rPr>
+              <w:rFonts w:ascii="Cambria Math" w:eastAsiaTheme="minorEastAsia" w:hAnsi="Cambria Math"/>
+              <w:lang w:val="en-GB"/>
+            </w:rPr>
+            <w:br/>
+          </m:r>
+        </m:oMath>
+        <m:oMath>
+          <m:sSub>
+            <m:sSubPr>
+              <m:ctrlPr>
+                <w:rPr>
+                  <w:rFonts w:ascii="Cambria Math" w:eastAsiaTheme="minorEastAsia" w:hAnsi="Cambria Math"/>
+                  <w:i/>
+                  <w:lang w:val="en-GB"/>
+                </w:rPr>
+              </m:ctrlPr>
+            </m:sSubPr>
+            <m:e>
+              <m:r>
+                <w:rPr>
+                  <w:rFonts w:ascii="Cambria Math" w:eastAsiaTheme="minorEastAsia" w:hAnsi="Cambria Math"/>
+                  <w:lang w:val="en-GB"/>
+                </w:rPr>
+                <m:t>U</m:t>
+              </m:r>
+            </m:e>
+            <m:sub>
+              <m:r>
+                <w:rPr>
+                  <w:rFonts w:ascii="Cambria Math" w:eastAsiaTheme="minorEastAsia" w:hAnsi="Cambria Math"/>
+                  <w:lang w:val="en-GB"/>
+                </w:rPr>
+                <m:t>d</m:t>
+              </m:r>
+            </m:sub>
+          </m:sSub>
+          <m:r>
+            <w:rPr>
+              <w:rFonts w:ascii="Cambria Math" w:eastAsiaTheme="minorEastAsia" w:hAnsi="Cambria Math"/>
+              <w:lang w:val="en-GB"/>
+            </w:rPr>
+            <m:t>-forward voltage of rectifier diodes</m:t>
+          </m:r>
+          <m:r>
+            <w:rPr>
+              <w:rFonts w:ascii="Cambria Math" w:eastAsiaTheme="minorEastAsia" w:hAnsi="Cambria Math"/>
+              <w:lang w:val="en-GB"/>
+            </w:rPr>
+            <w:br/>
+          </m:r>
+        </m:oMath>
+        <m:oMath>
+          <m:r>
+            <w:rPr>
+              <w:rFonts w:ascii="Cambria Math" w:eastAsiaTheme="minorEastAsia" w:hAnsi="Cambria Math"/>
+              <w:lang w:val="en-GB"/>
+            </w:rPr>
+            <m:t>F-safety marge</m:t>
+          </m:r>
+        </m:oMath>
+      </m:oMathPara>
+    </w:p>
+    <w:p>
+      <w:pPr>
+        <w:rPr>
+          <w:rFonts w:eastAsiaTheme="minorEastAsia"/>
+          <w:lang w:val="en-GB"/>
+        </w:rPr>
+      </w:pPr>
+    </w:p>
+    <w:p>
+      <w:pPr>
+        <w:rPr>
+          <w:lang w:val="en-GB"/>
+        </w:rPr>
+      </w:pPr>
+      <w:r>
+        <w:rPr>
+          <w:lang w:val="en-GB"/>
+        </w:rPr>
+        <w:br w:type="page"/>
+      </w:r>
+    </w:p>
+    <w:p>
+      <w:pPr>
+        <w:rPr>
+          <w:lang w:val="en-GB"/>
+        </w:rPr>
+      </w:pPr>
+      <w:r>
+        <w:rPr>
+          <w:lang w:val="en-GB"/>
+        </w:rPr>
+        <w:lastRenderedPageBreak/>
+        <w:br w:type="page"/>
+      </w:r>
+    </w:p>
+    <w:p>
+      <w:pPr>
+        <w:rPr>
+          <w:rFonts w:eastAsiaTheme="minorEastAsia"/>
           <w:lang w:val="en-GB"/>
         </w:rPr>
       </w:pPr>
@@ -4611,7 +5682,6 @@
           <w:sz w:val="28"/>
           <w:lang w:val="en-GB"/>
         </w:rPr>
-        <w:lastRenderedPageBreak/>
         <w:t>Amp Board</w:t>
       </w:r>
     </w:p>

</xml_diff>